<commit_message>
Continuaçao do relatório, alteracoes nos diagramas de pacotes de classes
</commit_message>
<xml_diff>
--- a/Relatório Final.docx
+++ b/Relatório Final.docx
@@ -494,31 +494,7 @@
                                     <w:rPr>
                                       <w:rFonts w:ascii="Garamond" w:hAnsi="Garamond"/>
                                     </w:rPr>
-                                    <w:t>16</w:t>
-                                  </w:r>
-                                  <w:r>
-                                    <w:rPr>
-                                      <w:rFonts w:ascii="Garamond" w:hAnsi="Garamond"/>
-                                    </w:rPr>
-                                    <w:t>-</w:t>
-                                  </w:r>
-                                  <w:r>
-                                    <w:rPr>
-                                      <w:rFonts w:ascii="Garamond" w:hAnsi="Garamond"/>
-                                    </w:rPr>
-                                    <w:t>01</w:t>
-                                  </w:r>
-                                  <w:r>
-                                    <w:rPr>
-                                      <w:rFonts w:ascii="Garamond" w:hAnsi="Garamond"/>
-                                    </w:rPr>
-                                    <w:t>-201</w:t>
-                                  </w:r>
-                                  <w:r>
-                                    <w:rPr>
-                                      <w:rFonts w:ascii="Garamond" w:hAnsi="Garamond"/>
-                                    </w:rPr>
-                                    <w:t>9</w:t>
+                                    <w:t>16-01-2019</w:t>
                                   </w:r>
                                 </w:p>
                               </w:tc>
@@ -883,31 +859,7 @@
                               <w:rPr>
                                 <w:rFonts w:ascii="Garamond" w:hAnsi="Garamond"/>
                               </w:rPr>
-                              <w:t>16</w:t>
-                            </w:r>
-                            <w:r>
-                              <w:rPr>
-                                <w:rFonts w:ascii="Garamond" w:hAnsi="Garamond"/>
-                              </w:rPr>
-                              <w:t>-</w:t>
-                            </w:r>
-                            <w:r>
-                              <w:rPr>
-                                <w:rFonts w:ascii="Garamond" w:hAnsi="Garamond"/>
-                              </w:rPr>
-                              <w:t>01</w:t>
-                            </w:r>
-                            <w:r>
-                              <w:rPr>
-                                <w:rFonts w:ascii="Garamond" w:hAnsi="Garamond"/>
-                              </w:rPr>
-                              <w:t>-201</w:t>
-                            </w:r>
-                            <w:r>
-                              <w:rPr>
-                                <w:rFonts w:ascii="Garamond" w:hAnsi="Garamond"/>
-                              </w:rPr>
-                              <w:t>9</w:t>
+                              <w:t>16-01-2019</w:t>
                             </w:r>
                           </w:p>
                         </w:tc>
@@ -1043,8 +995,6 @@
       <w:r>
         <w:br w:type="page"/>
       </w:r>
-      <w:bookmarkStart w:id="0" w:name="_GoBack"/>
-      <w:bookmarkEnd w:id="0"/>
       <w:r>
         <w:rPr>
           <w:noProof/>
@@ -1101,14 +1051,7 @@
                                 <w:rFonts w:ascii="Garamond" w:hAnsi="Garamond"/>
                                 <w:sz w:val="36"/>
                               </w:rPr>
-                              <w:t xml:space="preserve">Relatório </w:t>
-                            </w:r>
-                            <w:r>
-                              <w:rPr>
-                                <w:rFonts w:ascii="Garamond" w:hAnsi="Garamond"/>
-                                <w:sz w:val="36"/>
-                              </w:rPr>
-                              <w:t>Final</w:t>
+                              <w:t>Relatório Final</w:t>
                             </w:r>
                           </w:p>
                         </w:txbxContent>
@@ -1149,14 +1092,7 @@
                           <w:rFonts w:ascii="Garamond" w:hAnsi="Garamond"/>
                           <w:sz w:val="36"/>
                         </w:rPr>
-                        <w:t xml:space="preserve">Relatório </w:t>
-                      </w:r>
-                      <w:r>
-                        <w:rPr>
-                          <w:rFonts w:ascii="Garamond" w:hAnsi="Garamond"/>
-                          <w:sz w:val="36"/>
-                        </w:rPr>
-                        <w:t>Final</w:t>
+                        <w:t>Relatório Final</w:t>
                       </w:r>
                     </w:p>
                   </w:txbxContent>
@@ -4697,7 +4633,7 @@
             <w:tcW w:w="1843" w:type="dxa"/>
           </w:tcPr>
           <w:p>
-            <w:bookmarkStart w:id="1" w:name="_Hlk530933322"/>
+            <w:bookmarkStart w:id="0" w:name="_Hlk530933322"/>
             <w:r>
               <w:lastRenderedPageBreak/>
               <w:t>Actor Primário</w:t>
@@ -5126,7 +5062,7 @@
           </w:p>
         </w:tc>
       </w:tr>
-      <w:bookmarkEnd w:id="1"/>
+      <w:bookmarkEnd w:id="0"/>
     </w:tbl>
     <w:p/>
     <w:tbl>
@@ -10461,26 +10397,26 @@
         </w:rPr>
         <w:lastRenderedPageBreak/>
         <w:drawing>
-          <wp:anchor distT="0" distB="0" distL="114300" distR="114300" simplePos="0" relativeHeight="251665408" behindDoc="1" locked="0" layoutInCell="1" allowOverlap="1">
+          <wp:anchor distT="0" distB="0" distL="114300" distR="114300" simplePos="0" relativeHeight="251678720" behindDoc="1" locked="0" layoutInCell="1" allowOverlap="1">
             <wp:simplePos x="0" y="0"/>
             <wp:positionH relativeFrom="margin">
               <wp:align>center</wp:align>
             </wp:positionH>
             <wp:positionV relativeFrom="paragraph">
-              <wp:posOffset>453156</wp:posOffset>
+              <wp:posOffset>367665</wp:posOffset>
             </wp:positionV>
-            <wp:extent cx="7223071" cy="4981575"/>
-            <wp:effectExtent l="0" t="0" r="0" b="0"/>
+            <wp:extent cx="6920230" cy="5210175"/>
+            <wp:effectExtent l="0" t="0" r="0" b="9525"/>
             <wp:wrapTight wrapText="bothSides">
               <wp:wrapPolygon edited="0">
                 <wp:start x="0" y="0"/>
-                <wp:lineTo x="0" y="21476"/>
-                <wp:lineTo x="21535" y="21476"/>
-                <wp:lineTo x="21535" y="0"/>
+                <wp:lineTo x="0" y="21561"/>
+                <wp:lineTo x="21525" y="21561"/>
+                <wp:lineTo x="21525" y="0"/>
                 <wp:lineTo x="0" y="0"/>
               </wp:wrapPolygon>
             </wp:wrapTight>
-            <wp:docPr id="12" name="Imagem 12"/>
+            <wp:docPr id="9" name="Imagem 9"/>
             <wp:cNvGraphicFramePr>
               <a:graphicFrameLocks xmlns:a="http://schemas.openxmlformats.org/drawingml/2006/main" noChangeAspect="1"/>
             </wp:cNvGraphicFramePr>
@@ -10509,7 +10445,7 @@
                   <pic:spPr bwMode="auto">
                     <a:xfrm>
                       <a:off x="0" y="0"/>
-                      <a:ext cx="7223071" cy="4981575"/>
+                      <a:ext cx="6929727" cy="5217505"/>
                     </a:xfrm>
                     <a:prstGeom prst="rect">
                       <a:avLst/>
@@ -10537,97 +10473,81 @@
           <w:b/>
           <w:sz w:val="32"/>
         </w:rPr>
-        <w:t>Diagrama de Classes</w:t>
+        <w:t xml:space="preserve">Diagrama de </w:t>
       </w:r>
+      <w:proofErr w:type="gramStart"/>
       <w:r>
         <w:rPr>
           <w:rFonts w:ascii="Garamond" w:hAnsi="Garamond"/>
           <w:b/>
           <w:sz w:val="32"/>
         </w:rPr>
-        <w:t xml:space="preserve"> (</w:t>
+        <w:t>Classes</w:t>
       </w:r>
       <w:r>
-        <w:rPr>
-          <w:rFonts w:ascii="Garamond" w:hAnsi="Garamond"/>
-          <w:b/>
-          <w:color w:val="FF0000"/>
-          <w:sz w:val="32"/>
-        </w:rPr>
-        <w:t>a alterar)</w:t>
-      </w:r>
-      <w:r>
-        <w:rPr>
-          <w:rFonts w:ascii="Garamond" w:hAnsi="Garamond"/>
-        </w:rPr>
-        <w:t>:</w:t>
-      </w:r>
-    </w:p>
-    <w:p>
-      <w:pPr>
-        <w:rPr>
-          <w:rFonts w:cstheme="minorHAnsi"/>
-        </w:rPr>
-      </w:pPr>
-    </w:p>
-    <w:p>
-      <w:pPr>
-        <w:rPr>
-          <w:rFonts w:cstheme="minorHAnsi"/>
-        </w:rPr>
-      </w:pPr>
-    </w:p>
-    <w:p>
-      <w:pPr>
-        <w:rPr>
-          <w:rFonts w:cstheme="minorHAnsi"/>
-        </w:rPr>
-      </w:pPr>
-    </w:p>
-    <w:p>
-      <w:pPr>
-        <w:rPr>
-          <w:rFonts w:cstheme="minorHAnsi"/>
-        </w:rPr>
-      </w:pPr>
-    </w:p>
-    <w:p>
-      <w:pPr>
-        <w:rPr>
-          <w:rFonts w:cstheme="minorHAnsi"/>
-        </w:rPr>
-      </w:pPr>
-    </w:p>
-    <w:p>
-      <w:pPr>
-        <w:rPr>
-          <w:rFonts w:cstheme="minorHAnsi"/>
-        </w:rPr>
-      </w:pPr>
-    </w:p>
-    <w:p>
-      <w:pPr>
-        <w:rPr>
-          <w:rFonts w:ascii="Garamond" w:hAnsi="Garamond"/>
-        </w:rPr>
-      </w:pPr>
-    </w:p>
-    <w:p>
-      <w:pPr>
         <w:rPr>
           <w:rFonts w:ascii="Garamond" w:hAnsi="Garamond"/>
           <w:b/>
           <w:sz w:val="32"/>
         </w:rPr>
-      </w:pPr>
-    </w:p>
-    <w:p>
-      <w:pPr>
+        <w:t xml:space="preserve"> </w:t>
+      </w:r>
+      <w:r>
         <w:rPr>
           <w:rFonts w:ascii="Garamond" w:hAnsi="Garamond"/>
           <w:b/>
           <w:sz w:val="32"/>
         </w:rPr>
+        <w:t>:</w:t>
+      </w:r>
+      <w:proofErr w:type="gramEnd"/>
+      <w:r>
+        <w:rPr>
+          <w:rFonts w:ascii="Garamond" w:hAnsi="Garamond"/>
+        </w:rPr>
+        <w:t>:</w:t>
+      </w:r>
+    </w:p>
+    <w:p>
+      <w:pPr>
+        <w:rPr>
+          <w:rFonts w:cstheme="minorHAnsi"/>
+        </w:rPr>
+      </w:pPr>
+    </w:p>
+    <w:p>
+      <w:pPr>
+        <w:rPr>
+          <w:rFonts w:cstheme="minorHAnsi"/>
+        </w:rPr>
+      </w:pPr>
+    </w:p>
+    <w:p>
+      <w:pPr>
+        <w:rPr>
+          <w:rFonts w:cstheme="minorHAnsi"/>
+        </w:rPr>
+      </w:pPr>
+    </w:p>
+    <w:p>
+      <w:pPr>
+        <w:rPr>
+          <w:rFonts w:cstheme="minorHAnsi"/>
+        </w:rPr>
+      </w:pPr>
+    </w:p>
+    <w:p>
+      <w:pPr>
+        <w:rPr>
+          <w:rFonts w:cstheme="minorHAnsi"/>
+        </w:rPr>
+      </w:pPr>
+    </w:p>
+    <w:p>
+      <w:pPr>
+        <w:rPr>
+          <w:rFonts w:cstheme="minorHAnsi"/>
+        </w:rPr>
       </w:pPr>
     </w:p>
     <w:p>
@@ -10648,38 +10568,11 @@
         </w:rPr>
       </w:pPr>
     </w:p>
-    <w:p>
-      <w:pPr>
-        <w:rPr>
-          <w:rFonts w:ascii="Garamond" w:hAnsi="Garamond"/>
-          <w:b/>
-          <w:color w:val="FF0000"/>
-          <w:sz w:val="32"/>
-        </w:rPr>
-      </w:pPr>
-      <w:r>
-        <w:rPr>
-          <w:rFonts w:ascii="Garamond" w:hAnsi="Garamond"/>
-          <w:b/>
-          <w:sz w:val="32"/>
-        </w:rPr>
-        <w:lastRenderedPageBreak/>
-        <w:t>Semântica de Classes</w:t>
-      </w:r>
-      <w:r>
-        <w:rPr>
-          <w:rFonts w:ascii="Garamond" w:hAnsi="Garamond"/>
-          <w:b/>
-          <w:sz w:val="32"/>
-        </w:rPr>
-        <w:t>:</w:t>
-      </w:r>
-    </w:p>
     <w:tbl>
       <w:tblPr>
         <w:tblStyle w:val="TabelaSimples3"/>
+        <w:tblpPr w:leftFromText="141" w:rightFromText="141" w:vertAnchor="text" w:horzAnchor="page" w:tblpX="865" w:tblpY="939"/>
         <w:tblW w:w="11057" w:type="dxa"/>
-        <w:tblInd w:w="-1276" w:type="dxa"/>
         <w:tblLayout w:type="fixed"/>
         <w:tblLook w:val="04A0" w:firstRow="1" w:lastRow="0" w:firstColumn="1" w:lastColumn="0" w:noHBand="0" w:noVBand="1"/>
       </w:tblPr>
@@ -10720,6 +10613,7 @@
                 <w:szCs w:val="36"/>
                 <w:lang w:eastAsia="pt-PT"/>
               </w:rPr>
+              <w:lastRenderedPageBreak/>
               <w:t>Horário</w:t>
             </w:r>
           </w:p>
@@ -10969,28 +10863,7 @@
                 <w:rFonts w:eastAsia="Times New Roman" w:cs="Times New Roman"/>
                 <w:lang w:eastAsia="pt-PT"/>
               </w:rPr>
-              <w:t>N</w:t>
-            </w:r>
-            <w:r>
-              <w:rPr>
-                <w:rFonts w:eastAsia="Times New Roman" w:cs="Times New Roman"/>
-                <w:lang w:eastAsia="pt-PT"/>
-              </w:rPr>
-              <w:t>ú</w:t>
-            </w:r>
-            <w:r>
-              <w:rPr>
-                <w:rFonts w:eastAsia="Times New Roman" w:cs="Times New Roman"/>
-                <w:lang w:eastAsia="pt-PT"/>
-              </w:rPr>
-              <w:t xml:space="preserve">mero que identifica cada </w:t>
-            </w:r>
-            <w:r>
-              <w:rPr>
-                <w:rFonts w:eastAsia="Times New Roman" w:cs="Times New Roman"/>
-                <w:lang w:eastAsia="pt-PT"/>
-              </w:rPr>
-              <w:t>horário</w:t>
+              <w:t>Número que identifica cada horário</w:t>
             </w:r>
             <w:r>
               <w:rPr>
@@ -11219,14 +11092,7 @@
                 <w:rFonts w:eastAsia="Times New Roman" w:cs="Times New Roman"/>
                 <w:lang w:eastAsia="pt-PT"/>
               </w:rPr>
-              <w:t xml:space="preserve">Chave </w:t>
-            </w:r>
-            <w:r>
-              <w:rPr>
-                <w:rFonts w:eastAsia="Times New Roman" w:cs="Times New Roman"/>
-                <w:lang w:eastAsia="pt-PT"/>
-              </w:rPr>
-              <w:t>Estrangeira</w:t>
+              <w:t>Chave Estrangeira</w:t>
             </w:r>
             <w:r>
               <w:rPr>
@@ -11836,14 +11702,7 @@
                 <w:rFonts w:eastAsia="Times New Roman" w:cs="Times New Roman"/>
                 <w:lang w:eastAsia="pt-PT"/>
               </w:rPr>
-              <w:t>A</w:t>
-            </w:r>
-            <w:r>
-              <w:rPr>
-                <w:rFonts w:eastAsia="Times New Roman" w:cs="Times New Roman"/>
-                <w:lang w:eastAsia="pt-PT"/>
-              </w:rPr>
-              <w:t>AA</w:t>
+              <w:t>AAA</w:t>
             </w:r>
           </w:p>
         </w:tc>
@@ -11873,16 +11732,485 @@
     </w:tbl>
     <w:p>
       <w:pPr>
+        <w:rPr>
+          <w:rFonts w:ascii="Garamond" w:hAnsi="Garamond"/>
+          <w:b/>
+          <w:color w:val="FF0000"/>
+          <w:sz w:val="32"/>
+        </w:rPr>
+      </w:pPr>
+      <w:r>
         <w:rPr>
           <w:rFonts w:ascii="Garamond" w:hAnsi="Garamond"/>
           <w:b/>
           <w:sz w:val="32"/>
         </w:rPr>
-      </w:pPr>
-    </w:p>
+        <w:t>Semântica de Classes</w:t>
+      </w:r>
+      <w:r>
+        <w:rPr>
+          <w:rFonts w:ascii="Garamond" w:hAnsi="Garamond"/>
+          <w:b/>
+          <w:sz w:val="32"/>
+        </w:rPr>
+        <w:t>:</w:t>
+      </w:r>
+    </w:p>
+    <w:p>
+      <w:pPr>
+        <w:rPr>
+          <w:rFonts w:ascii="Garamond" w:hAnsi="Garamond"/>
+          <w:b/>
+          <w:sz w:val="32"/>
+        </w:rPr>
+      </w:pPr>
+    </w:p>
+    <w:tbl>
+      <w:tblPr>
+        <w:tblStyle w:val="TabelaSimples5"/>
+        <w:tblpPr w:leftFromText="141" w:rightFromText="141" w:vertAnchor="page" w:horzAnchor="margin" w:tblpY="10666"/>
+        <w:tblW w:w="0" w:type="auto"/>
+        <w:tblLook w:val="04A0" w:firstRow="1" w:lastRow="0" w:firstColumn="1" w:lastColumn="0" w:noHBand="0" w:noVBand="1"/>
+      </w:tblPr>
+      <w:tblGrid>
+        <w:gridCol w:w="1696"/>
+        <w:gridCol w:w="6798"/>
+      </w:tblGrid>
+      <w:tr>
+        <w:trPr>
+          <w:cnfStyle w:val="100000000000" w:firstRow="1" w:lastRow="0" w:firstColumn="0" w:lastColumn="0" w:oddVBand="0" w:evenVBand="0" w:oddHBand="0" w:evenHBand="0" w:firstRowFirstColumn="0" w:firstRowLastColumn="0" w:lastRowFirstColumn="0" w:lastRowLastColumn="0"/>
+        </w:trPr>
+        <w:tc>
+          <w:tcPr>
+            <w:cnfStyle w:val="001000000100" w:firstRow="0" w:lastRow="0" w:firstColumn="1" w:lastColumn="0" w:oddVBand="0" w:evenVBand="0" w:oddHBand="0" w:evenHBand="0" w:firstRowFirstColumn="1" w:firstRowLastColumn="0" w:lastRowFirstColumn="0" w:lastRowLastColumn="0"/>
+            <w:tcW w:w="8494" w:type="dxa"/>
+            <w:gridSpan w:val="2"/>
+          </w:tcPr>
+          <w:p>
+            <w:pPr>
+              <w:jc w:val="center"/>
+              <w:rPr>
+                <w:rFonts w:ascii="Garamond" w:hAnsi="Garamond"/>
+                <w:b/>
+                <w:sz w:val="24"/>
+                <w:szCs w:val="32"/>
+              </w:rPr>
+            </w:pPr>
+            <w:r>
+              <w:rPr>
+                <w:rFonts w:ascii="Garamond" w:hAnsi="Garamond"/>
+                <w:b/>
+                <w:sz w:val="28"/>
+                <w:szCs w:val="32"/>
+              </w:rPr>
+              <w:t>Operações</w:t>
+            </w:r>
+          </w:p>
+        </w:tc>
+      </w:tr>
+      <w:tr>
+        <w:trPr>
+          <w:cnfStyle w:val="000000100000" w:firstRow="0" w:lastRow="0" w:firstColumn="0" w:lastColumn="0" w:oddVBand="0" w:evenVBand="0" w:oddHBand="1" w:evenHBand="0" w:firstRowFirstColumn="0" w:firstRowLastColumn="0" w:lastRowFirstColumn="0" w:lastRowLastColumn="0"/>
+        </w:trPr>
+        <w:tc>
+          <w:tcPr>
+            <w:cnfStyle w:val="001000000000" w:firstRow="0" w:lastRow="0" w:firstColumn="1" w:lastColumn="0" w:oddVBand="0" w:evenVBand="0" w:oddHBand="0" w:evenHBand="0" w:firstRowFirstColumn="0" w:firstRowLastColumn="0" w:lastRowFirstColumn="0" w:lastRowLastColumn="0"/>
+            <w:tcW w:w="1696" w:type="dxa"/>
+          </w:tcPr>
+          <w:p>
+            <w:pPr>
+              <w:jc w:val="center"/>
+              <w:rPr>
+                <w:b/>
+                <w:sz w:val="24"/>
+                <w:szCs w:val="32"/>
+              </w:rPr>
+            </w:pPr>
+            <w:r>
+              <w:rPr>
+                <w:b/>
+                <w:sz w:val="24"/>
+                <w:szCs w:val="32"/>
+              </w:rPr>
+              <w:t>Nome</w:t>
+            </w:r>
+          </w:p>
+        </w:tc>
+        <w:tc>
+          <w:tcPr>
+            <w:tcW w:w="6798" w:type="dxa"/>
+          </w:tcPr>
+          <w:p>
+            <w:pPr>
+              <w:jc w:val="center"/>
+              <w:cnfStyle w:val="000000100000" w:firstRow="0" w:lastRow="0" w:firstColumn="0" w:lastColumn="0" w:oddVBand="0" w:evenVBand="0" w:oddHBand="1" w:evenHBand="0" w:firstRowFirstColumn="0" w:firstRowLastColumn="0" w:lastRowFirstColumn="0" w:lastRowLastColumn="0"/>
+              <w:rPr>
+                <w:b/>
+                <w:sz w:val="24"/>
+                <w:szCs w:val="32"/>
+              </w:rPr>
+            </w:pPr>
+            <w:r>
+              <w:rPr>
+                <w:b/>
+                <w:sz w:val="24"/>
+                <w:szCs w:val="32"/>
+              </w:rPr>
+              <w:t>Descrição</w:t>
+            </w:r>
+          </w:p>
+        </w:tc>
+      </w:tr>
+      <w:tr>
+        <w:tc>
+          <w:tcPr>
+            <w:cnfStyle w:val="001000000000" w:firstRow="0" w:lastRow="0" w:firstColumn="1" w:lastColumn="0" w:oddVBand="0" w:evenVBand="0" w:oddHBand="0" w:evenHBand="0" w:firstRowFirstColumn="0" w:firstRowLastColumn="0" w:lastRowFirstColumn="0" w:lastRowLastColumn="0"/>
+            <w:tcW w:w="1696" w:type="dxa"/>
+          </w:tcPr>
+          <w:p>
+            <w:pPr>
+              <w:jc w:val="center"/>
+              <w:rPr>
+                <w:sz w:val="24"/>
+                <w:szCs w:val="32"/>
+              </w:rPr>
+            </w:pPr>
+            <w:proofErr w:type="gramStart"/>
+            <w:r>
+              <w:rPr>
+                <w:sz w:val="24"/>
+                <w:szCs w:val="32"/>
+              </w:rPr>
+              <w:t>Criar(</w:t>
+            </w:r>
+            <w:proofErr w:type="gramEnd"/>
+            <w:r>
+              <w:rPr>
+                <w:sz w:val="24"/>
+                <w:szCs w:val="32"/>
+              </w:rPr>
+              <w:t>)</w:t>
+            </w:r>
+          </w:p>
+        </w:tc>
+        <w:tc>
+          <w:tcPr>
+            <w:tcW w:w="6798" w:type="dxa"/>
+          </w:tcPr>
+          <w:p>
+            <w:pPr>
+              <w:jc w:val="both"/>
+              <w:cnfStyle w:val="000000000000" w:firstRow="0" w:lastRow="0" w:firstColumn="0" w:lastColumn="0" w:oddVBand="0" w:evenVBand="0" w:oddHBand="0" w:evenHBand="0" w:firstRowFirstColumn="0" w:firstRowLastColumn="0" w:lastRowFirstColumn="0" w:lastRowLastColumn="0"/>
+              <w:rPr>
+                <w:sz w:val="24"/>
+                <w:szCs w:val="32"/>
+              </w:rPr>
+            </w:pPr>
+            <w:r>
+              <w:rPr>
+                <w:sz w:val="24"/>
+                <w:szCs w:val="32"/>
+              </w:rPr>
+              <w:t>Operação que permite criar um novo horário:</w:t>
+            </w:r>
+          </w:p>
+          <w:p>
+            <w:pPr>
+              <w:jc w:val="both"/>
+              <w:cnfStyle w:val="000000000000" w:firstRow="0" w:lastRow="0" w:firstColumn="0" w:lastColumn="0" w:oddVBand="0" w:evenVBand="0" w:oddHBand="0" w:evenHBand="0" w:firstRowFirstColumn="0" w:firstRowLastColumn="0" w:lastRowFirstColumn="0" w:lastRowLastColumn="0"/>
+              <w:rPr>
+                <w:sz w:val="24"/>
+                <w:szCs w:val="32"/>
+              </w:rPr>
+            </w:pPr>
+            <w:r>
+              <w:rPr>
+                <w:sz w:val="24"/>
+                <w:szCs w:val="32"/>
+              </w:rPr>
+              <w:t xml:space="preserve">1.O sistema gera um </w:t>
+            </w:r>
+            <w:proofErr w:type="spellStart"/>
+            <w:r>
+              <w:rPr>
+                <w:sz w:val="24"/>
+                <w:szCs w:val="32"/>
+              </w:rPr>
+              <w:t>ID_Horario</w:t>
+            </w:r>
+            <w:proofErr w:type="spellEnd"/>
+            <w:r>
+              <w:rPr>
+                <w:sz w:val="24"/>
+                <w:szCs w:val="32"/>
+              </w:rPr>
+              <w:t>;</w:t>
+            </w:r>
+          </w:p>
+          <w:p>
+            <w:pPr>
+              <w:jc w:val="both"/>
+              <w:cnfStyle w:val="000000000000" w:firstRow="0" w:lastRow="0" w:firstColumn="0" w:lastColumn="0" w:oddVBand="0" w:evenVBand="0" w:oddHBand="0" w:evenHBand="0" w:firstRowFirstColumn="0" w:firstRowLastColumn="0" w:lastRowFirstColumn="0" w:lastRowLastColumn="0"/>
+              <w:rPr>
+                <w:sz w:val="24"/>
+                <w:szCs w:val="32"/>
+              </w:rPr>
+            </w:pPr>
+            <w:r>
+              <w:rPr>
+                <w:sz w:val="24"/>
+                <w:szCs w:val="32"/>
+              </w:rPr>
+              <w:t xml:space="preserve">2. Seleciona o </w:t>
+            </w:r>
+            <w:proofErr w:type="spellStart"/>
+            <w:r>
+              <w:rPr>
+                <w:sz w:val="24"/>
+                <w:szCs w:val="32"/>
+              </w:rPr>
+              <w:t>ID_Colaborador</w:t>
+            </w:r>
+            <w:proofErr w:type="spellEnd"/>
+            <w:r>
+              <w:rPr>
+                <w:sz w:val="24"/>
+                <w:szCs w:val="32"/>
+              </w:rPr>
+              <w:t>;</w:t>
+            </w:r>
+          </w:p>
+          <w:p>
+            <w:pPr>
+              <w:jc w:val="both"/>
+              <w:cnfStyle w:val="000000000000" w:firstRow="0" w:lastRow="0" w:firstColumn="0" w:lastColumn="0" w:oddVBand="0" w:evenVBand="0" w:oddHBand="0" w:evenHBand="0" w:firstRowFirstColumn="0" w:firstRowLastColumn="0" w:lastRowFirstColumn="0" w:lastRowLastColumn="0"/>
+              <w:rPr>
+                <w:sz w:val="24"/>
+                <w:szCs w:val="32"/>
+              </w:rPr>
+            </w:pPr>
+            <w:r>
+              <w:rPr>
+                <w:sz w:val="24"/>
+                <w:szCs w:val="32"/>
+              </w:rPr>
+              <w:t xml:space="preserve">3. Seleciona o </w:t>
+            </w:r>
+            <w:proofErr w:type="spellStart"/>
+            <w:r>
+              <w:rPr>
+                <w:sz w:val="24"/>
+                <w:szCs w:val="32"/>
+              </w:rPr>
+              <w:t>ID_Posto</w:t>
+            </w:r>
+            <w:proofErr w:type="spellEnd"/>
+            <w:r>
+              <w:rPr>
+                <w:sz w:val="24"/>
+                <w:szCs w:val="32"/>
+              </w:rPr>
+              <w:t>;</w:t>
+            </w:r>
+          </w:p>
+          <w:p>
+            <w:pPr>
+              <w:jc w:val="both"/>
+              <w:cnfStyle w:val="000000000000" w:firstRow="0" w:lastRow="0" w:firstColumn="0" w:lastColumn="0" w:oddVBand="0" w:evenVBand="0" w:oddHBand="0" w:evenHBand="0" w:firstRowFirstColumn="0" w:firstRowLastColumn="0" w:lastRowFirstColumn="0" w:lastRowLastColumn="0"/>
+              <w:rPr>
+                <w:sz w:val="24"/>
+                <w:szCs w:val="32"/>
+              </w:rPr>
+            </w:pPr>
+            <w:r>
+              <w:rPr>
+                <w:sz w:val="24"/>
+                <w:szCs w:val="32"/>
+              </w:rPr>
+              <w:t xml:space="preserve">4. Seleciona o </w:t>
+            </w:r>
+            <w:proofErr w:type="spellStart"/>
+            <w:r>
+              <w:rPr>
+                <w:sz w:val="24"/>
+                <w:szCs w:val="32"/>
+              </w:rPr>
+              <w:t>ID_Turno</w:t>
+            </w:r>
+            <w:proofErr w:type="spellEnd"/>
+            <w:r>
+              <w:rPr>
+                <w:sz w:val="24"/>
+                <w:szCs w:val="32"/>
+              </w:rPr>
+              <w:t>;</w:t>
+            </w:r>
+          </w:p>
+          <w:p>
+            <w:pPr>
+              <w:jc w:val="both"/>
+              <w:cnfStyle w:val="000000000000" w:firstRow="0" w:lastRow="0" w:firstColumn="0" w:lastColumn="0" w:oddVBand="0" w:evenVBand="0" w:oddHBand="0" w:evenHBand="0" w:firstRowFirstColumn="0" w:firstRowLastColumn="0" w:lastRowFirstColumn="0" w:lastRowLastColumn="0"/>
+              <w:rPr>
+                <w:sz w:val="24"/>
+                <w:szCs w:val="32"/>
+              </w:rPr>
+            </w:pPr>
+            <w:r>
+              <w:rPr>
+                <w:sz w:val="24"/>
+                <w:szCs w:val="32"/>
+              </w:rPr>
+              <w:t>5. Introduz a data em que o colaborador vai se encontrar no serviço;</w:t>
+            </w:r>
+          </w:p>
+          <w:p>
+            <w:pPr>
+              <w:jc w:val="both"/>
+              <w:cnfStyle w:val="000000000000" w:firstRow="0" w:lastRow="0" w:firstColumn="0" w:lastColumn="0" w:oddVBand="0" w:evenVBand="0" w:oddHBand="0" w:evenHBand="0" w:firstRowFirstColumn="0" w:firstRowLastColumn="0" w:lastRowFirstColumn="0" w:lastRowLastColumn="0"/>
+              <w:rPr>
+                <w:sz w:val="24"/>
+                <w:szCs w:val="32"/>
+              </w:rPr>
+            </w:pPr>
+            <w:r>
+              <w:rPr>
+                <w:sz w:val="24"/>
+                <w:szCs w:val="32"/>
+              </w:rPr>
+              <w:t>6. Efetua as validações necessárias;</w:t>
+            </w:r>
+          </w:p>
+          <w:p>
+            <w:pPr>
+              <w:jc w:val="both"/>
+              <w:cnfStyle w:val="000000000000" w:firstRow="0" w:lastRow="0" w:firstColumn="0" w:lastColumn="0" w:oddVBand="0" w:evenVBand="0" w:oddHBand="0" w:evenHBand="0" w:firstRowFirstColumn="0" w:firstRowLastColumn="0" w:lastRowFirstColumn="0" w:lastRowLastColumn="0"/>
+              <w:rPr>
+                <w:sz w:val="24"/>
+                <w:szCs w:val="32"/>
+              </w:rPr>
+            </w:pPr>
+            <w:r>
+              <w:rPr>
+                <w:sz w:val="24"/>
+                <w:szCs w:val="32"/>
+              </w:rPr>
+              <w:t>7. Cria o horário (seguindo as regras previamente visualizadas).</w:t>
+            </w:r>
+          </w:p>
+        </w:tc>
+      </w:tr>
+      <w:tr>
+        <w:trPr>
+          <w:cnfStyle w:val="000000100000" w:firstRow="0" w:lastRow="0" w:firstColumn="0" w:lastColumn="0" w:oddVBand="0" w:evenVBand="0" w:oddHBand="1" w:evenHBand="0" w:firstRowFirstColumn="0" w:firstRowLastColumn="0" w:lastRowFirstColumn="0" w:lastRowLastColumn="0"/>
+        </w:trPr>
+        <w:tc>
+          <w:tcPr>
+            <w:cnfStyle w:val="001000000000" w:firstRow="0" w:lastRow="0" w:firstColumn="1" w:lastColumn="0" w:oddVBand="0" w:evenVBand="0" w:oddHBand="0" w:evenHBand="0" w:firstRowFirstColumn="0" w:firstRowLastColumn="0" w:lastRowFirstColumn="0" w:lastRowLastColumn="0"/>
+            <w:tcW w:w="1696" w:type="dxa"/>
+          </w:tcPr>
+          <w:p>
+            <w:pPr>
+              <w:jc w:val="center"/>
+              <w:rPr>
+                <w:sz w:val="24"/>
+                <w:szCs w:val="32"/>
+              </w:rPr>
+            </w:pPr>
+            <w:proofErr w:type="gramStart"/>
+            <w:r>
+              <w:rPr>
+                <w:sz w:val="24"/>
+                <w:szCs w:val="32"/>
+              </w:rPr>
+              <w:t>Visualizar(</w:t>
+            </w:r>
+            <w:proofErr w:type="gramEnd"/>
+            <w:r>
+              <w:rPr>
+                <w:sz w:val="24"/>
+                <w:szCs w:val="32"/>
+              </w:rPr>
+              <w:t>)</w:t>
+            </w:r>
+          </w:p>
+        </w:tc>
+        <w:tc>
+          <w:tcPr>
+            <w:tcW w:w="6798" w:type="dxa"/>
+          </w:tcPr>
+          <w:p>
+            <w:pPr>
+              <w:jc w:val="both"/>
+              <w:cnfStyle w:val="000000100000" w:firstRow="0" w:lastRow="0" w:firstColumn="0" w:lastColumn="0" w:oddVBand="0" w:evenVBand="0" w:oddHBand="1" w:evenHBand="0" w:firstRowFirstColumn="0" w:firstRowLastColumn="0" w:lastRowFirstColumn="0" w:lastRowLastColumn="0"/>
+              <w:rPr>
+                <w:sz w:val="24"/>
+                <w:szCs w:val="32"/>
+              </w:rPr>
+            </w:pPr>
+            <w:r>
+              <w:rPr>
+                <w:sz w:val="24"/>
+                <w:szCs w:val="32"/>
+              </w:rPr>
+              <w:t xml:space="preserve">1. Permite a consulta do horário através do </w:t>
+            </w:r>
+            <w:proofErr w:type="spellStart"/>
+            <w:r>
+              <w:rPr>
+                <w:sz w:val="24"/>
+                <w:szCs w:val="32"/>
+              </w:rPr>
+              <w:t>ID_</w:t>
+            </w:r>
+            <w:proofErr w:type="gramStart"/>
+            <w:r>
+              <w:rPr>
+                <w:sz w:val="24"/>
+                <w:szCs w:val="32"/>
+              </w:rPr>
+              <w:t>Colaborador</w:t>
+            </w:r>
+            <w:proofErr w:type="spellEnd"/>
+            <w:r>
+              <w:rPr>
+                <w:sz w:val="24"/>
+                <w:szCs w:val="32"/>
+              </w:rPr>
+              <w:t>(</w:t>
+            </w:r>
+            <w:proofErr w:type="gramEnd"/>
+            <w:r>
+              <w:rPr>
+                <w:sz w:val="24"/>
+                <w:szCs w:val="32"/>
+              </w:rPr>
+              <w:t>ou Nome do Colaborador);</w:t>
+            </w:r>
+          </w:p>
+          <w:p>
+            <w:pPr>
+              <w:jc w:val="both"/>
+              <w:cnfStyle w:val="000000100000" w:firstRow="0" w:lastRow="0" w:firstColumn="0" w:lastColumn="0" w:oddVBand="0" w:evenVBand="0" w:oddHBand="1" w:evenHBand="0" w:firstRowFirstColumn="0" w:firstRowLastColumn="0" w:lastRowFirstColumn="0" w:lastRowLastColumn="0"/>
+              <w:rPr>
+                <w:sz w:val="24"/>
+                <w:szCs w:val="32"/>
+              </w:rPr>
+            </w:pPr>
+            <w:r>
+              <w:rPr>
+                <w:sz w:val="24"/>
+                <w:szCs w:val="32"/>
+              </w:rPr>
+              <w:t>2. Permite a consulta do horário através da Data.</w:t>
+            </w:r>
+          </w:p>
+        </w:tc>
+      </w:tr>
+    </w:tbl>
     <w:tbl>
       <w:tblPr>
         <w:tblStyle w:val="TabelaSimples1"/>
+        <w:tblpPr w:leftFromText="141" w:rightFromText="141" w:vertAnchor="page" w:horzAnchor="margin" w:tblpY="8221"/>
         <w:tblW w:w="0" w:type="auto"/>
         <w:tblLook w:val="04A0" w:firstRow="1" w:lastRow="0" w:firstColumn="1" w:lastColumn="0" w:noHBand="0" w:noVBand="1"/>
       </w:tblPr>
@@ -11903,14 +12231,12 @@
               <w:jc w:val="center"/>
               <w:rPr>
                 <w:rFonts w:ascii="Garamond" w:hAnsi="Garamond"/>
-                <w:b w:val="0"/>
                 <w:sz w:val="32"/>
               </w:rPr>
             </w:pPr>
             <w:r>
               <w:rPr>
                 <w:rFonts w:ascii="Garamond" w:hAnsi="Garamond"/>
-                <w:b w:val="0"/>
                 <w:sz w:val="32"/>
               </w:rPr>
               <w:t>Diagramas de sequência em que participa</w:t>
@@ -11936,14 +12262,16 @@
               </w:numPr>
               <w:rPr>
                 <w:rFonts w:ascii="Garamond" w:hAnsi="Garamond"/>
-                <w:sz w:val="32"/>
+                <w:b w:val="0"/>
+                <w:sz w:val="28"/>
                 <w:lang w:val="pt-PT"/>
               </w:rPr>
             </w:pPr>
             <w:r>
               <w:rPr>
                 <w:rFonts w:ascii="Garamond" w:hAnsi="Garamond"/>
-                <w:sz w:val="32"/>
+                <w:b w:val="0"/>
+                <w:sz w:val="28"/>
                 <w:lang w:val="pt-PT"/>
               </w:rPr>
               <w:t>Gerar horário</w:t>
@@ -11958,14 +12286,16 @@
               </w:numPr>
               <w:rPr>
                 <w:rFonts w:ascii="Garamond" w:hAnsi="Garamond"/>
-                <w:sz w:val="32"/>
+                <w:b w:val="0"/>
+                <w:sz w:val="28"/>
                 <w:lang w:val="pt-PT"/>
               </w:rPr>
             </w:pPr>
             <w:r>
               <w:rPr>
                 <w:rFonts w:ascii="Garamond" w:hAnsi="Garamond"/>
-                <w:sz w:val="32"/>
+                <w:b w:val="0"/>
+                <w:sz w:val="28"/>
                 <w:lang w:val="pt-PT"/>
               </w:rPr>
               <w:t>Visualizar horário</w:t>
@@ -11980,14 +12310,16 @@
               </w:numPr>
               <w:rPr>
                 <w:rFonts w:ascii="Garamond" w:hAnsi="Garamond"/>
-                <w:sz w:val="32"/>
+                <w:b w:val="0"/>
+                <w:sz w:val="28"/>
                 <w:lang w:val="pt-PT"/>
               </w:rPr>
             </w:pPr>
             <w:r>
               <w:rPr>
                 <w:rFonts w:ascii="Garamond" w:hAnsi="Garamond"/>
-                <w:sz w:val="32"/>
+                <w:b w:val="0"/>
+                <w:sz w:val="28"/>
                 <w:lang w:val="pt-PT"/>
               </w:rPr>
               <w:t>Gerar tarefas</w:t>
@@ -12009,7 +12341,8 @@
             <w:r>
               <w:rPr>
                 <w:rFonts w:ascii="Garamond" w:hAnsi="Garamond"/>
-                <w:sz w:val="32"/>
+                <w:b w:val="0"/>
+                <w:sz w:val="28"/>
                 <w:lang w:val="pt-PT"/>
               </w:rPr>
               <w:t>Visualizar tarefas</w:t>
@@ -12018,69 +12351,6 @@
         </w:tc>
       </w:tr>
     </w:tbl>
-    <w:p>
-      <w:pPr>
-        <w:rPr>
-          <w:rFonts w:ascii="Garamond" w:hAnsi="Garamond"/>
-          <w:b/>
-          <w:sz w:val="32"/>
-        </w:rPr>
-      </w:pPr>
-    </w:p>
-    <w:p>
-      <w:pPr>
-        <w:rPr>
-          <w:rFonts w:ascii="Garamond" w:hAnsi="Garamond"/>
-          <w:b/>
-          <w:sz w:val="32"/>
-        </w:rPr>
-      </w:pPr>
-    </w:p>
-    <w:p>
-      <w:pPr>
-        <w:rPr>
-          <w:rFonts w:ascii="Garamond" w:hAnsi="Garamond"/>
-          <w:b/>
-          <w:sz w:val="32"/>
-        </w:rPr>
-      </w:pPr>
-    </w:p>
-    <w:p>
-      <w:pPr>
-        <w:rPr>
-          <w:rFonts w:ascii="Garamond" w:hAnsi="Garamond"/>
-          <w:b/>
-          <w:sz w:val="32"/>
-        </w:rPr>
-      </w:pPr>
-    </w:p>
-    <w:p>
-      <w:pPr>
-        <w:rPr>
-          <w:rFonts w:ascii="Garamond" w:hAnsi="Garamond"/>
-          <w:b/>
-          <w:sz w:val="32"/>
-        </w:rPr>
-      </w:pPr>
-    </w:p>
-    <w:p>
-      <w:pPr>
-        <w:rPr>
-          <w:rFonts w:ascii="Garamond" w:hAnsi="Garamond"/>
-          <w:b/>
-          <w:sz w:val="32"/>
-        </w:rPr>
-      </w:pPr>
-    </w:p>
-    <w:p>
-      <w:pPr>
-        <w:rPr>
-          <w:rFonts w:ascii="Garamond" w:hAnsi="Garamond"/>
-          <w:b/>
-          <w:sz w:val="32"/>
-        </w:rPr>
-      </w:pPr>
-    </w:p>
     <w:p>
       <w:pPr>
         <w:rPr>
@@ -12162,7 +12432,7 @@
       <w:tr>
         <w:trPr>
           <w:cnfStyle w:val="000000100000" w:firstRow="0" w:lastRow="0" w:firstColumn="0" w:lastColumn="0" w:oddVBand="0" w:evenVBand="0" w:oddHBand="1" w:evenHBand="0" w:firstRowFirstColumn="0" w:firstRowLastColumn="0" w:lastRowFirstColumn="0" w:lastRowLastColumn="0"/>
-          <w:trHeight w:val="829"/>
+          <w:trHeight w:val="693"/>
         </w:trPr>
         <w:tc>
           <w:tcPr>
@@ -13652,33 +13922,15 @@
               <w:jc w:val="center"/>
               <w:rPr>
                 <w:rFonts w:ascii="Garamond" w:hAnsi="Garamond"/>
-                <w:b w:val="0"/>
                 <w:sz w:val="32"/>
               </w:rPr>
             </w:pPr>
             <w:r>
               <w:rPr>
                 <w:rFonts w:ascii="Garamond" w:hAnsi="Garamond"/>
-                <w:b w:val="0"/>
                 <w:sz w:val="32"/>
               </w:rPr>
-              <w:t>Diagramas de sequência em que</w:t>
-            </w:r>
-            <w:r>
-              <w:rPr>
-                <w:rFonts w:ascii="Garamond" w:hAnsi="Garamond"/>
-                <w:b w:val="0"/>
-                <w:sz w:val="32"/>
-              </w:rPr>
-              <w:t xml:space="preserve"> a classe</w:t>
-            </w:r>
-            <w:r>
-              <w:rPr>
-                <w:rFonts w:ascii="Garamond" w:hAnsi="Garamond"/>
-                <w:b w:val="0"/>
-                <w:sz w:val="32"/>
-              </w:rPr>
-              <w:t xml:space="preserve"> participa</w:t>
+              <w:t>Diagramas de sequência em que a classe participa</w:t>
             </w:r>
           </w:p>
         </w:tc>
@@ -13701,14 +13953,16 @@
               </w:numPr>
               <w:rPr>
                 <w:rFonts w:ascii="Garamond" w:hAnsi="Garamond"/>
-                <w:sz w:val="32"/>
+                <w:b w:val="0"/>
+                <w:sz w:val="28"/>
                 <w:lang w:val="pt-PT"/>
               </w:rPr>
             </w:pPr>
             <w:r>
               <w:rPr>
                 <w:rFonts w:ascii="Garamond" w:hAnsi="Garamond"/>
-                <w:sz w:val="32"/>
+                <w:b w:val="0"/>
+                <w:sz w:val="28"/>
                 <w:lang w:val="pt-PT"/>
               </w:rPr>
               <w:t>Gerar horário</w:t>
@@ -13723,14 +13977,16 @@
               </w:numPr>
               <w:rPr>
                 <w:rFonts w:ascii="Garamond" w:hAnsi="Garamond"/>
-                <w:sz w:val="32"/>
+                <w:b w:val="0"/>
+                <w:sz w:val="28"/>
                 <w:lang w:val="pt-PT"/>
               </w:rPr>
             </w:pPr>
             <w:r>
               <w:rPr>
                 <w:rFonts w:ascii="Garamond" w:hAnsi="Garamond"/>
-                <w:sz w:val="32"/>
+                <w:b w:val="0"/>
+                <w:sz w:val="28"/>
                 <w:lang w:val="pt-PT"/>
               </w:rPr>
               <w:t>Visualizar horário</w:t>
@@ -13745,14 +14001,16 @@
               </w:numPr>
               <w:rPr>
                 <w:rFonts w:ascii="Garamond" w:hAnsi="Garamond"/>
-                <w:sz w:val="32"/>
+                <w:b w:val="0"/>
+                <w:sz w:val="28"/>
                 <w:lang w:val="pt-PT"/>
               </w:rPr>
             </w:pPr>
             <w:r>
               <w:rPr>
                 <w:rFonts w:ascii="Garamond" w:hAnsi="Garamond"/>
-                <w:sz w:val="32"/>
+                <w:b w:val="0"/>
+                <w:sz w:val="28"/>
                 <w:lang w:val="pt-PT"/>
               </w:rPr>
               <w:t>Gerar tarefas</w:t>
@@ -13767,14 +14025,16 @@
               </w:numPr>
               <w:rPr>
                 <w:rFonts w:ascii="Garamond" w:hAnsi="Garamond"/>
-                <w:sz w:val="32"/>
+                <w:b w:val="0"/>
+                <w:sz w:val="28"/>
                 <w:lang w:val="pt-PT"/>
               </w:rPr>
             </w:pPr>
             <w:r>
               <w:rPr>
                 <w:rFonts w:ascii="Garamond" w:hAnsi="Garamond"/>
-                <w:sz w:val="32"/>
+                <w:b w:val="0"/>
+                <w:sz w:val="28"/>
                 <w:lang w:val="pt-PT"/>
               </w:rPr>
               <w:t>Visualizar tarefas</w:t>
@@ -13796,10 +14056,19 @@
             <w:r>
               <w:rPr>
                 <w:rFonts w:ascii="Garamond" w:hAnsi="Garamond"/>
-                <w:sz w:val="32"/>
+                <w:b w:val="0"/>
+                <w:sz w:val="28"/>
                 <w:lang w:val="pt-PT"/>
               </w:rPr>
-              <w:t xml:space="preserve">Adicionar colaborador </w:t>
+              <w:t>Adicionar colaborador</w:t>
+            </w:r>
+            <w:r>
+              <w:rPr>
+                <w:rFonts w:ascii="Garamond" w:hAnsi="Garamond"/>
+                <w:sz w:val="28"/>
+                <w:lang w:val="pt-PT"/>
+              </w:rPr>
+              <w:t xml:space="preserve"> </w:t>
             </w:r>
           </w:p>
         </w:tc>
@@ -13823,10 +14092,649 @@
         </w:rPr>
       </w:pPr>
     </w:p>
+    <w:p>
+      <w:pPr>
+        <w:rPr>
+          <w:rFonts w:ascii="Garamond" w:hAnsi="Garamond"/>
+          <w:b/>
+          <w:sz w:val="32"/>
+        </w:rPr>
+      </w:pPr>
+    </w:p>
+    <w:p>
+      <w:pPr>
+        <w:rPr>
+          <w:rFonts w:ascii="Garamond" w:hAnsi="Garamond"/>
+          <w:b/>
+          <w:sz w:val="32"/>
+        </w:rPr>
+      </w:pPr>
+    </w:p>
+    <w:p>
+      <w:pPr>
+        <w:rPr>
+          <w:rFonts w:ascii="Garamond" w:hAnsi="Garamond"/>
+          <w:b/>
+          <w:sz w:val="32"/>
+        </w:rPr>
+      </w:pPr>
+    </w:p>
+    <w:p>
+      <w:pPr>
+        <w:rPr>
+          <w:rFonts w:ascii="Garamond" w:hAnsi="Garamond"/>
+          <w:b/>
+          <w:sz w:val="32"/>
+        </w:rPr>
+      </w:pPr>
+    </w:p>
+    <w:p>
+      <w:pPr>
+        <w:rPr>
+          <w:rFonts w:ascii="Garamond" w:hAnsi="Garamond"/>
+          <w:b/>
+          <w:sz w:val="32"/>
+        </w:rPr>
+      </w:pPr>
+    </w:p>
     <w:tbl>
       <w:tblPr>
         <w:tblStyle w:val="TabelaSimples3"/>
-        <w:tblpPr w:leftFromText="141" w:rightFromText="141" w:vertAnchor="page" w:horzAnchor="margin" w:tblpXSpec="center" w:tblpY="1501"/>
+        <w:tblpPr w:leftFromText="141" w:rightFromText="141" w:vertAnchor="page" w:horzAnchor="margin" w:tblpY="766"/>
+        <w:tblW w:w="0" w:type="auto"/>
+        <w:tblLook w:val="04A0" w:firstRow="1" w:lastRow="0" w:firstColumn="1" w:lastColumn="0" w:noHBand="0" w:noVBand="1"/>
+      </w:tblPr>
+      <w:tblGrid>
+        <w:gridCol w:w="1696"/>
+        <w:gridCol w:w="6798"/>
+      </w:tblGrid>
+      <w:tr>
+        <w:trPr>
+          <w:cnfStyle w:val="100000000000" w:firstRow="1" w:lastRow="0" w:firstColumn="0" w:lastColumn="0" w:oddVBand="0" w:evenVBand="0" w:oddHBand="0" w:evenHBand="0" w:firstRowFirstColumn="0" w:firstRowLastColumn="0" w:lastRowFirstColumn="0" w:lastRowLastColumn="0"/>
+        </w:trPr>
+        <w:tc>
+          <w:tcPr>
+            <w:cnfStyle w:val="001000000100" w:firstRow="0" w:lastRow="0" w:firstColumn="1" w:lastColumn="0" w:oddVBand="0" w:evenVBand="0" w:oddHBand="0" w:evenHBand="0" w:firstRowFirstColumn="1" w:firstRowLastColumn="0" w:lastRowFirstColumn="0" w:lastRowLastColumn="0"/>
+            <w:tcW w:w="8494" w:type="dxa"/>
+            <w:gridSpan w:val="2"/>
+          </w:tcPr>
+          <w:p>
+            <w:pPr>
+              <w:jc w:val="center"/>
+              <w:rPr>
+                <w:rFonts w:ascii="Garamond" w:hAnsi="Garamond"/>
+                <w:i/>
+                <w:sz w:val="24"/>
+                <w:szCs w:val="32"/>
+              </w:rPr>
+            </w:pPr>
+            <w:r>
+              <w:rPr>
+                <w:rFonts w:ascii="Garamond" w:hAnsi="Garamond"/>
+                <w:i/>
+                <w:caps w:val="0"/>
+                <w:sz w:val="28"/>
+                <w:szCs w:val="32"/>
+              </w:rPr>
+              <w:lastRenderedPageBreak/>
+              <w:t>Operações</w:t>
+            </w:r>
+          </w:p>
+        </w:tc>
+      </w:tr>
+      <w:tr>
+        <w:trPr>
+          <w:cnfStyle w:val="000000100000" w:firstRow="0" w:lastRow="0" w:firstColumn="0" w:lastColumn="0" w:oddVBand="0" w:evenVBand="0" w:oddHBand="1" w:evenHBand="0" w:firstRowFirstColumn="0" w:firstRowLastColumn="0" w:lastRowFirstColumn="0" w:lastRowLastColumn="0"/>
+        </w:trPr>
+        <w:tc>
+          <w:tcPr>
+            <w:cnfStyle w:val="001000000000" w:firstRow="0" w:lastRow="0" w:firstColumn="1" w:lastColumn="0" w:oddVBand="0" w:evenVBand="0" w:oddHBand="0" w:evenHBand="0" w:firstRowFirstColumn="0" w:firstRowLastColumn="0" w:lastRowFirstColumn="0" w:lastRowLastColumn="0"/>
+            <w:tcW w:w="1696" w:type="dxa"/>
+          </w:tcPr>
+          <w:p>
+            <w:pPr>
+              <w:jc w:val="center"/>
+              <w:rPr>
+                <w:sz w:val="24"/>
+                <w:szCs w:val="32"/>
+              </w:rPr>
+            </w:pPr>
+            <w:r>
+              <w:rPr>
+                <w:sz w:val="24"/>
+                <w:szCs w:val="32"/>
+              </w:rPr>
+              <w:t>Nome</w:t>
+            </w:r>
+          </w:p>
+        </w:tc>
+        <w:tc>
+          <w:tcPr>
+            <w:tcW w:w="6798" w:type="dxa"/>
+          </w:tcPr>
+          <w:p>
+            <w:pPr>
+              <w:jc w:val="center"/>
+              <w:cnfStyle w:val="000000100000" w:firstRow="0" w:lastRow="0" w:firstColumn="0" w:lastColumn="0" w:oddVBand="0" w:evenVBand="0" w:oddHBand="1" w:evenHBand="0" w:firstRowFirstColumn="0" w:firstRowLastColumn="0" w:lastRowFirstColumn="0" w:lastRowLastColumn="0"/>
+              <w:rPr>
+                <w:b/>
+                <w:sz w:val="24"/>
+                <w:szCs w:val="32"/>
+              </w:rPr>
+            </w:pPr>
+            <w:r>
+              <w:rPr>
+                <w:b/>
+                <w:sz w:val="24"/>
+                <w:szCs w:val="32"/>
+              </w:rPr>
+              <w:t>Descrição</w:t>
+            </w:r>
+          </w:p>
+        </w:tc>
+      </w:tr>
+      <w:tr>
+        <w:tc>
+          <w:tcPr>
+            <w:cnfStyle w:val="001000000000" w:firstRow="0" w:lastRow="0" w:firstColumn="1" w:lastColumn="0" w:oddVBand="0" w:evenVBand="0" w:oddHBand="0" w:evenHBand="0" w:firstRowFirstColumn="0" w:firstRowLastColumn="0" w:lastRowFirstColumn="0" w:lastRowLastColumn="0"/>
+            <w:tcW w:w="1696" w:type="dxa"/>
+          </w:tcPr>
+          <w:p>
+            <w:pPr>
+              <w:jc w:val="center"/>
+              <w:rPr>
+                <w:sz w:val="24"/>
+                <w:szCs w:val="32"/>
+              </w:rPr>
+            </w:pPr>
+            <w:proofErr w:type="gramStart"/>
+            <w:r>
+              <w:rPr>
+                <w:sz w:val="24"/>
+                <w:szCs w:val="32"/>
+              </w:rPr>
+              <w:t>Criar(</w:t>
+            </w:r>
+            <w:proofErr w:type="gramEnd"/>
+            <w:r>
+              <w:rPr>
+                <w:sz w:val="24"/>
+                <w:szCs w:val="32"/>
+              </w:rPr>
+              <w:t>)</w:t>
+            </w:r>
+          </w:p>
+        </w:tc>
+        <w:tc>
+          <w:tcPr>
+            <w:tcW w:w="6798" w:type="dxa"/>
+          </w:tcPr>
+          <w:p>
+            <w:pPr>
+              <w:jc w:val="both"/>
+              <w:cnfStyle w:val="000000000000" w:firstRow="0" w:lastRow="0" w:firstColumn="0" w:lastColumn="0" w:oddVBand="0" w:evenVBand="0" w:oddHBand="0" w:evenHBand="0" w:firstRowFirstColumn="0" w:firstRowLastColumn="0" w:lastRowFirstColumn="0" w:lastRowLastColumn="0"/>
+              <w:rPr>
+                <w:sz w:val="24"/>
+                <w:szCs w:val="32"/>
+              </w:rPr>
+            </w:pPr>
+            <w:r>
+              <w:rPr>
+                <w:sz w:val="24"/>
+                <w:szCs w:val="32"/>
+              </w:rPr>
+              <w:t>Operação que permite criar um novo Colaborador:</w:t>
+            </w:r>
+          </w:p>
+          <w:p>
+            <w:pPr>
+              <w:jc w:val="both"/>
+              <w:cnfStyle w:val="000000000000" w:firstRow="0" w:lastRow="0" w:firstColumn="0" w:lastColumn="0" w:oddVBand="0" w:evenVBand="0" w:oddHBand="0" w:evenHBand="0" w:firstRowFirstColumn="0" w:firstRowLastColumn="0" w:lastRowFirstColumn="0" w:lastRowLastColumn="0"/>
+              <w:rPr>
+                <w:sz w:val="24"/>
+                <w:szCs w:val="32"/>
+              </w:rPr>
+            </w:pPr>
+            <w:r>
+              <w:rPr>
+                <w:sz w:val="24"/>
+                <w:szCs w:val="32"/>
+              </w:rPr>
+              <w:t xml:space="preserve">1.O sistema gera um </w:t>
+            </w:r>
+            <w:proofErr w:type="spellStart"/>
+            <w:r>
+              <w:rPr>
+                <w:sz w:val="24"/>
+                <w:szCs w:val="32"/>
+              </w:rPr>
+              <w:t>ID_Colaborador</w:t>
+            </w:r>
+            <w:proofErr w:type="spellEnd"/>
+            <w:r>
+              <w:rPr>
+                <w:sz w:val="24"/>
+                <w:szCs w:val="32"/>
+              </w:rPr>
+              <w:t>;</w:t>
+            </w:r>
+          </w:p>
+          <w:p>
+            <w:pPr>
+              <w:jc w:val="both"/>
+              <w:cnfStyle w:val="000000000000" w:firstRow="0" w:lastRow="0" w:firstColumn="0" w:lastColumn="0" w:oddVBand="0" w:evenVBand="0" w:oddHBand="0" w:evenHBand="0" w:firstRowFirstColumn="0" w:firstRowLastColumn="0" w:lastRowFirstColumn="0" w:lastRowLastColumn="0"/>
+              <w:rPr>
+                <w:sz w:val="24"/>
+                <w:szCs w:val="32"/>
+              </w:rPr>
+            </w:pPr>
+            <w:r>
+              <w:rPr>
+                <w:sz w:val="24"/>
+                <w:szCs w:val="32"/>
+              </w:rPr>
+              <w:t xml:space="preserve">2. Seleciona o </w:t>
+            </w:r>
+            <w:proofErr w:type="spellStart"/>
+            <w:r>
+              <w:rPr>
+                <w:sz w:val="24"/>
+                <w:szCs w:val="32"/>
+              </w:rPr>
+              <w:t>ID_Funcao</w:t>
+            </w:r>
+            <w:proofErr w:type="spellEnd"/>
+            <w:r>
+              <w:rPr>
+                <w:sz w:val="24"/>
+                <w:szCs w:val="32"/>
+              </w:rPr>
+              <w:t>;</w:t>
+            </w:r>
+          </w:p>
+          <w:p>
+            <w:pPr>
+              <w:jc w:val="both"/>
+              <w:cnfStyle w:val="000000000000" w:firstRow="0" w:lastRow="0" w:firstColumn="0" w:lastColumn="0" w:oddVBand="0" w:evenVBand="0" w:oddHBand="0" w:evenHBand="0" w:firstRowFirstColumn="0" w:firstRowLastColumn="0" w:lastRowFirstColumn="0" w:lastRowLastColumn="0"/>
+              <w:rPr>
+                <w:sz w:val="24"/>
+                <w:szCs w:val="32"/>
+              </w:rPr>
+            </w:pPr>
+            <w:r>
+              <w:rPr>
+                <w:sz w:val="24"/>
+                <w:szCs w:val="32"/>
+              </w:rPr>
+              <w:t>3. Introduz o Nome do Colaborador;</w:t>
+            </w:r>
+          </w:p>
+          <w:p>
+            <w:pPr>
+              <w:jc w:val="both"/>
+              <w:cnfStyle w:val="000000000000" w:firstRow="0" w:lastRow="0" w:firstColumn="0" w:lastColumn="0" w:oddVBand="0" w:evenVBand="0" w:oddHBand="0" w:evenHBand="0" w:firstRowFirstColumn="0" w:firstRowLastColumn="0" w:lastRowFirstColumn="0" w:lastRowLastColumn="0"/>
+              <w:rPr>
+                <w:sz w:val="24"/>
+                <w:szCs w:val="32"/>
+              </w:rPr>
+            </w:pPr>
+            <w:r>
+              <w:rPr>
+                <w:sz w:val="24"/>
+                <w:szCs w:val="32"/>
+              </w:rPr>
+              <w:t>4. Introduz a Morada do Colaborador;</w:t>
+            </w:r>
+          </w:p>
+          <w:p>
+            <w:pPr>
+              <w:jc w:val="both"/>
+              <w:cnfStyle w:val="000000000000" w:firstRow="0" w:lastRow="0" w:firstColumn="0" w:lastColumn="0" w:oddVBand="0" w:evenVBand="0" w:oddHBand="0" w:evenHBand="0" w:firstRowFirstColumn="0" w:firstRowLastColumn="0" w:lastRowFirstColumn="0" w:lastRowLastColumn="0"/>
+              <w:rPr>
+                <w:sz w:val="24"/>
+                <w:szCs w:val="32"/>
+              </w:rPr>
+            </w:pPr>
+            <w:r>
+              <w:rPr>
+                <w:sz w:val="24"/>
+                <w:szCs w:val="32"/>
+              </w:rPr>
+              <w:t>5. Introduz a data de nascimento do Colaborador;</w:t>
+            </w:r>
+          </w:p>
+          <w:p>
+            <w:pPr>
+              <w:jc w:val="both"/>
+              <w:cnfStyle w:val="000000000000" w:firstRow="0" w:lastRow="0" w:firstColumn="0" w:lastColumn="0" w:oddVBand="0" w:evenVBand="0" w:oddHBand="0" w:evenHBand="0" w:firstRowFirstColumn="0" w:firstRowLastColumn="0" w:lastRowFirstColumn="0" w:lastRowLastColumn="0"/>
+              <w:rPr>
+                <w:sz w:val="24"/>
+                <w:szCs w:val="32"/>
+              </w:rPr>
+            </w:pPr>
+            <w:r>
+              <w:rPr>
+                <w:sz w:val="24"/>
+                <w:szCs w:val="32"/>
+              </w:rPr>
+              <w:t>6. Introduz o Contato profissional do Colaborador;</w:t>
+            </w:r>
+          </w:p>
+          <w:p>
+            <w:pPr>
+              <w:jc w:val="both"/>
+              <w:cnfStyle w:val="000000000000" w:firstRow="0" w:lastRow="0" w:firstColumn="0" w:lastColumn="0" w:oddVBand="0" w:evenVBand="0" w:oddHBand="0" w:evenHBand="0" w:firstRowFirstColumn="0" w:firstRowLastColumn="0" w:lastRowFirstColumn="0" w:lastRowLastColumn="0"/>
+              <w:rPr>
+                <w:sz w:val="24"/>
+                <w:szCs w:val="32"/>
+              </w:rPr>
+            </w:pPr>
+            <w:r>
+              <w:rPr>
+                <w:sz w:val="24"/>
+                <w:szCs w:val="32"/>
+              </w:rPr>
+              <w:t>7. Introduz o Contato telefónico do Colaborador;</w:t>
+            </w:r>
+          </w:p>
+          <w:p>
+            <w:pPr>
+              <w:jc w:val="both"/>
+              <w:cnfStyle w:val="000000000000" w:firstRow="0" w:lastRow="0" w:firstColumn="0" w:lastColumn="0" w:oddVBand="0" w:evenVBand="0" w:oddHBand="0" w:evenHBand="0" w:firstRowFirstColumn="0" w:firstRowLastColumn="0" w:lastRowFirstColumn="0" w:lastRowLastColumn="0"/>
+              <w:rPr>
+                <w:sz w:val="24"/>
+                <w:szCs w:val="32"/>
+              </w:rPr>
+            </w:pPr>
+            <w:r>
+              <w:rPr>
+                <w:sz w:val="24"/>
+                <w:szCs w:val="32"/>
+              </w:rPr>
+              <w:t xml:space="preserve">8. Introduz o cartão de cidadão (validado com o bit de validação do algoritmo </w:t>
+            </w:r>
+            <w:proofErr w:type="spellStart"/>
+            <w:r>
+              <w:rPr>
+                <w:sz w:val="24"/>
+                <w:szCs w:val="32"/>
+              </w:rPr>
+              <w:t>xxx</w:t>
+            </w:r>
+            <w:proofErr w:type="spellEnd"/>
+            <w:r>
+              <w:rPr>
+                <w:sz w:val="24"/>
+                <w:szCs w:val="32"/>
+              </w:rPr>
+              <w:t>);</w:t>
+            </w:r>
+          </w:p>
+          <w:p>
+            <w:pPr>
+              <w:jc w:val="both"/>
+              <w:cnfStyle w:val="000000000000" w:firstRow="0" w:lastRow="0" w:firstColumn="0" w:lastColumn="0" w:oddVBand="0" w:evenVBand="0" w:oddHBand="0" w:evenHBand="0" w:firstRowFirstColumn="0" w:firstRowLastColumn="0" w:lastRowFirstColumn="0" w:lastRowLastColumn="0"/>
+              <w:rPr>
+                <w:sz w:val="24"/>
+                <w:szCs w:val="32"/>
+              </w:rPr>
+            </w:pPr>
+            <w:r>
+              <w:rPr>
+                <w:sz w:val="24"/>
+                <w:szCs w:val="32"/>
+              </w:rPr>
+              <w:t>9. Efetua as validações necessárias;</w:t>
+            </w:r>
+          </w:p>
+          <w:p>
+            <w:pPr>
+              <w:jc w:val="both"/>
+              <w:cnfStyle w:val="000000000000" w:firstRow="0" w:lastRow="0" w:firstColumn="0" w:lastColumn="0" w:oddVBand="0" w:evenVBand="0" w:oddHBand="0" w:evenHBand="0" w:firstRowFirstColumn="0" w:firstRowLastColumn="0" w:lastRowFirstColumn="0" w:lastRowLastColumn="0"/>
+              <w:rPr>
+                <w:sz w:val="24"/>
+                <w:szCs w:val="32"/>
+              </w:rPr>
+            </w:pPr>
+            <w:r>
+              <w:rPr>
+                <w:sz w:val="24"/>
+                <w:szCs w:val="32"/>
+              </w:rPr>
+              <w:t>10. Cria o Colaborador.</w:t>
+            </w:r>
+          </w:p>
+        </w:tc>
+      </w:tr>
+      <w:tr>
+        <w:trPr>
+          <w:cnfStyle w:val="000000100000" w:firstRow="0" w:lastRow="0" w:firstColumn="0" w:lastColumn="0" w:oddVBand="0" w:evenVBand="0" w:oddHBand="1" w:evenHBand="0" w:firstRowFirstColumn="0" w:firstRowLastColumn="0" w:lastRowFirstColumn="0" w:lastRowLastColumn="0"/>
+        </w:trPr>
+        <w:tc>
+          <w:tcPr>
+            <w:cnfStyle w:val="001000000000" w:firstRow="0" w:lastRow="0" w:firstColumn="1" w:lastColumn="0" w:oddVBand="0" w:evenVBand="0" w:oddHBand="0" w:evenHBand="0" w:firstRowFirstColumn="0" w:firstRowLastColumn="0" w:lastRowFirstColumn="0" w:lastRowLastColumn="0"/>
+            <w:tcW w:w="1696" w:type="dxa"/>
+          </w:tcPr>
+          <w:p>
+            <w:pPr>
+              <w:jc w:val="center"/>
+              <w:rPr>
+                <w:sz w:val="24"/>
+                <w:szCs w:val="32"/>
+              </w:rPr>
+            </w:pPr>
+            <w:proofErr w:type="gramStart"/>
+            <w:r>
+              <w:rPr>
+                <w:sz w:val="24"/>
+                <w:szCs w:val="32"/>
+              </w:rPr>
+              <w:t>Visualizar(</w:t>
+            </w:r>
+            <w:proofErr w:type="gramEnd"/>
+            <w:r>
+              <w:rPr>
+                <w:sz w:val="24"/>
+                <w:szCs w:val="32"/>
+              </w:rPr>
+              <w:t>)</w:t>
+            </w:r>
+          </w:p>
+        </w:tc>
+        <w:tc>
+          <w:tcPr>
+            <w:tcW w:w="6798" w:type="dxa"/>
+          </w:tcPr>
+          <w:p>
+            <w:pPr>
+              <w:jc w:val="both"/>
+              <w:cnfStyle w:val="000000100000" w:firstRow="0" w:lastRow="0" w:firstColumn="0" w:lastColumn="0" w:oddVBand="0" w:evenVBand="0" w:oddHBand="1" w:evenHBand="0" w:firstRowFirstColumn="0" w:firstRowLastColumn="0" w:lastRowFirstColumn="0" w:lastRowLastColumn="0"/>
+              <w:rPr>
+                <w:sz w:val="24"/>
+                <w:szCs w:val="32"/>
+              </w:rPr>
+            </w:pPr>
+            <w:r>
+              <w:rPr>
+                <w:sz w:val="24"/>
+                <w:szCs w:val="32"/>
+              </w:rPr>
+              <w:t>1. Permite a consulta do Colaborador através do Nome;</w:t>
+            </w:r>
+          </w:p>
+          <w:p>
+            <w:pPr>
+              <w:jc w:val="both"/>
+              <w:cnfStyle w:val="000000100000" w:firstRow="0" w:lastRow="0" w:firstColumn="0" w:lastColumn="0" w:oddVBand="0" w:evenVBand="0" w:oddHBand="1" w:evenHBand="0" w:firstRowFirstColumn="0" w:firstRowLastColumn="0" w:lastRowFirstColumn="0" w:lastRowLastColumn="0"/>
+              <w:rPr>
+                <w:sz w:val="24"/>
+                <w:szCs w:val="32"/>
+              </w:rPr>
+            </w:pPr>
+            <w:r>
+              <w:rPr>
+                <w:sz w:val="24"/>
+                <w:szCs w:val="32"/>
+              </w:rPr>
+              <w:t>2. Permite a consulta do Colaborador através da Data de Nascimento.</w:t>
+            </w:r>
+          </w:p>
+        </w:tc>
+      </w:tr>
+      <w:tr>
+        <w:tc>
+          <w:tcPr>
+            <w:cnfStyle w:val="001000000000" w:firstRow="0" w:lastRow="0" w:firstColumn="1" w:lastColumn="0" w:oddVBand="0" w:evenVBand="0" w:oddHBand="0" w:evenHBand="0" w:firstRowFirstColumn="0" w:firstRowLastColumn="0" w:lastRowFirstColumn="0" w:lastRowLastColumn="0"/>
+            <w:tcW w:w="1696" w:type="dxa"/>
+          </w:tcPr>
+          <w:p>
+            <w:pPr>
+              <w:jc w:val="center"/>
+              <w:rPr>
+                <w:sz w:val="24"/>
+                <w:szCs w:val="32"/>
+              </w:rPr>
+            </w:pPr>
+            <w:proofErr w:type="gramStart"/>
+            <w:r>
+              <w:rPr>
+                <w:sz w:val="24"/>
+                <w:szCs w:val="32"/>
+              </w:rPr>
+              <w:t>Alterar(</w:t>
+            </w:r>
+            <w:proofErr w:type="gramEnd"/>
+            <w:r>
+              <w:rPr>
+                <w:sz w:val="24"/>
+                <w:szCs w:val="32"/>
+              </w:rPr>
+              <w:t>)</w:t>
+            </w:r>
+          </w:p>
+        </w:tc>
+        <w:tc>
+          <w:tcPr>
+            <w:tcW w:w="6798" w:type="dxa"/>
+          </w:tcPr>
+          <w:p>
+            <w:pPr>
+              <w:jc w:val="both"/>
+              <w:cnfStyle w:val="000000000000" w:firstRow="0" w:lastRow="0" w:firstColumn="0" w:lastColumn="0" w:oddVBand="0" w:evenVBand="0" w:oddHBand="0" w:evenHBand="0" w:firstRowFirstColumn="0" w:firstRowLastColumn="0" w:lastRowFirstColumn="0" w:lastRowLastColumn="0"/>
+              <w:rPr>
+                <w:sz w:val="24"/>
+                <w:szCs w:val="32"/>
+              </w:rPr>
+            </w:pPr>
+            <w:r>
+              <w:rPr>
+                <w:sz w:val="24"/>
+                <w:szCs w:val="32"/>
+              </w:rPr>
+              <w:t>Esta operação permite alterar os dados do Colaborador:</w:t>
+            </w:r>
+          </w:p>
+          <w:p>
+            <w:pPr>
+              <w:jc w:val="both"/>
+              <w:cnfStyle w:val="000000000000" w:firstRow="0" w:lastRow="0" w:firstColumn="0" w:lastColumn="0" w:oddVBand="0" w:evenVBand="0" w:oddHBand="0" w:evenHBand="0" w:firstRowFirstColumn="0" w:firstRowLastColumn="0" w:lastRowFirstColumn="0" w:lastRowLastColumn="0"/>
+              <w:rPr>
+                <w:sz w:val="24"/>
+                <w:szCs w:val="32"/>
+              </w:rPr>
+            </w:pPr>
+            <w:r>
+              <w:rPr>
+                <w:sz w:val="24"/>
+                <w:szCs w:val="32"/>
+              </w:rPr>
+              <w:t>1. Alterar o Contato profissional do Colaborador;</w:t>
+            </w:r>
+          </w:p>
+          <w:p>
+            <w:pPr>
+              <w:jc w:val="both"/>
+              <w:cnfStyle w:val="000000000000" w:firstRow="0" w:lastRow="0" w:firstColumn="0" w:lastColumn="0" w:oddVBand="0" w:evenVBand="0" w:oddHBand="0" w:evenHBand="0" w:firstRowFirstColumn="0" w:firstRowLastColumn="0" w:lastRowFirstColumn="0" w:lastRowLastColumn="0"/>
+              <w:rPr>
+                <w:sz w:val="24"/>
+                <w:szCs w:val="32"/>
+              </w:rPr>
+            </w:pPr>
+            <w:r>
+              <w:rPr>
+                <w:sz w:val="24"/>
+                <w:szCs w:val="32"/>
+              </w:rPr>
+              <w:t>2. Alterar o Contato telefónico do Colaborador;</w:t>
+            </w:r>
+          </w:p>
+          <w:p>
+            <w:pPr>
+              <w:jc w:val="both"/>
+              <w:cnfStyle w:val="000000000000" w:firstRow="0" w:lastRow="0" w:firstColumn="0" w:lastColumn="0" w:oddVBand="0" w:evenVBand="0" w:oddHBand="0" w:evenHBand="0" w:firstRowFirstColumn="0" w:firstRowLastColumn="0" w:lastRowFirstColumn="0" w:lastRowLastColumn="0"/>
+              <w:rPr>
+                <w:sz w:val="24"/>
+                <w:szCs w:val="32"/>
+              </w:rPr>
+            </w:pPr>
+            <w:r>
+              <w:rPr>
+                <w:sz w:val="24"/>
+                <w:szCs w:val="32"/>
+              </w:rPr>
+              <w:t>3. Alterar a Morada do Colaborador.</w:t>
+            </w:r>
+          </w:p>
+          <w:p>
+            <w:pPr>
+              <w:jc w:val="both"/>
+              <w:cnfStyle w:val="000000000000" w:firstRow="0" w:lastRow="0" w:firstColumn="0" w:lastColumn="0" w:oddVBand="0" w:evenVBand="0" w:oddHBand="0" w:evenHBand="0" w:firstRowFirstColumn="0" w:firstRowLastColumn="0" w:lastRowFirstColumn="0" w:lastRowLastColumn="0"/>
+              <w:rPr>
+                <w:sz w:val="24"/>
+                <w:szCs w:val="32"/>
+              </w:rPr>
+            </w:pPr>
+            <w:r>
+              <w:rPr>
+                <w:sz w:val="24"/>
+                <w:szCs w:val="32"/>
+              </w:rPr>
+              <w:t>4. Efetuar as validações necessárias;</w:t>
+            </w:r>
+          </w:p>
+          <w:p>
+            <w:pPr>
+              <w:jc w:val="both"/>
+              <w:cnfStyle w:val="000000000000" w:firstRow="0" w:lastRow="0" w:firstColumn="0" w:lastColumn="0" w:oddVBand="0" w:evenVBand="0" w:oddHBand="0" w:evenHBand="0" w:firstRowFirstColumn="0" w:firstRowLastColumn="0" w:lastRowFirstColumn="0" w:lastRowLastColumn="0"/>
+              <w:rPr>
+                <w:sz w:val="24"/>
+                <w:szCs w:val="32"/>
+              </w:rPr>
+            </w:pPr>
+            <w:r>
+              <w:rPr>
+                <w:sz w:val="24"/>
+                <w:szCs w:val="32"/>
+              </w:rPr>
+              <w:t>5. Guardar alterações.</w:t>
+            </w:r>
+          </w:p>
+        </w:tc>
+      </w:tr>
+    </w:tbl>
+    <w:p>
+      <w:pPr>
+        <w:rPr>
+          <w:rFonts w:ascii="Garamond" w:hAnsi="Garamond"/>
+          <w:b/>
+          <w:sz w:val="32"/>
+        </w:rPr>
+      </w:pPr>
+    </w:p>
+    <w:tbl>
+      <w:tblPr>
+        <w:tblStyle w:val="TabelaSimples3"/>
+        <w:tblpPr w:leftFromText="141" w:rightFromText="141" w:vertAnchor="page" w:horzAnchor="margin" w:tblpXSpec="center" w:tblpY="8041"/>
         <w:tblW w:w="11341" w:type="dxa"/>
         <w:tblLayout w:type="fixed"/>
         <w:tblLook w:val="04A0" w:firstRow="1" w:lastRow="0" w:firstColumn="1" w:lastColumn="0" w:noHBand="0" w:noVBand="1"/>
@@ -13868,7 +14776,6 @@
                 <w:szCs w:val="36"/>
                 <w:lang w:eastAsia="pt-PT"/>
               </w:rPr>
-              <w:lastRenderedPageBreak/>
               <w:t>Trabalho_posto</w:t>
             </w:r>
           </w:p>
@@ -13877,7 +14784,7 @@
       <w:tr>
         <w:trPr>
           <w:cnfStyle w:val="000000100000" w:firstRow="0" w:lastRow="0" w:firstColumn="0" w:lastColumn="0" w:oddVBand="0" w:evenVBand="0" w:oddHBand="1" w:evenHBand="0" w:firstRowFirstColumn="0" w:firstRowLastColumn="0" w:lastRowFirstColumn="0" w:lastRowLastColumn="0"/>
-          <w:trHeight w:val="829"/>
+          <w:trHeight w:val="686"/>
         </w:trPr>
         <w:tc>
           <w:tcPr>
@@ -15290,19 +16197,13 @@
         </w:tc>
       </w:tr>
     </w:tbl>
-    <w:p>
-      <w:pPr>
-        <w:rPr>
-          <w:rFonts w:ascii="Garamond" w:hAnsi="Garamond"/>
-          <w:b/>
-          <w:sz w:val="32"/>
-        </w:rPr>
-      </w:pPr>
-    </w:p>
     <w:tbl>
       <w:tblPr>
         <w:tblStyle w:val="TabelaSimples1"/>
-        <w:tblW w:w="0" w:type="auto"/>
+        <w:tblpPr w:leftFromText="141" w:rightFromText="141" w:vertAnchor="text" w:horzAnchor="margin" w:tblpY="-741"/>
+        <w:tblOverlap w:val="never"/>
+        <w:tblW w:w="8494" w:type="dxa"/>
+        <w:tblLayout w:type="fixed"/>
         <w:tblLook w:val="04A0" w:firstRow="1" w:lastRow="0" w:firstColumn="1" w:lastColumn="0" w:noHBand="0" w:noVBand="1"/>
       </w:tblPr>
       <w:tblGrid>
@@ -15322,33 +16223,16 @@
               <w:jc w:val="center"/>
               <w:rPr>
                 <w:rFonts w:ascii="Garamond" w:hAnsi="Garamond"/>
-                <w:b w:val="0"/>
                 <w:sz w:val="32"/>
               </w:rPr>
             </w:pPr>
             <w:r>
               <w:rPr>
                 <w:rFonts w:ascii="Garamond" w:hAnsi="Garamond"/>
-                <w:b w:val="0"/>
                 <w:sz w:val="32"/>
               </w:rPr>
-              <w:t>Diagramas de sequência em que</w:t>
-            </w:r>
-            <w:r>
-              <w:rPr>
-                <w:rFonts w:ascii="Garamond" w:hAnsi="Garamond"/>
-                <w:b w:val="0"/>
-                <w:sz w:val="32"/>
-              </w:rPr>
-              <w:t xml:space="preserve"> a classe</w:t>
-            </w:r>
-            <w:r>
-              <w:rPr>
-                <w:rFonts w:ascii="Garamond" w:hAnsi="Garamond"/>
-                <w:b w:val="0"/>
-                <w:sz w:val="32"/>
-              </w:rPr>
-              <w:t xml:space="preserve"> participa</w:t>
+              <w:lastRenderedPageBreak/>
+              <w:t>Diagramas de sequência em que a classe participa</w:t>
             </w:r>
           </w:p>
         </w:tc>
@@ -15371,14 +16255,16 @@
               </w:numPr>
               <w:rPr>
                 <w:rFonts w:ascii="Garamond" w:hAnsi="Garamond"/>
-                <w:sz w:val="32"/>
+                <w:b w:val="0"/>
+                <w:sz w:val="28"/>
                 <w:lang w:val="pt-PT"/>
               </w:rPr>
             </w:pPr>
             <w:r>
               <w:rPr>
                 <w:rFonts w:ascii="Garamond" w:hAnsi="Garamond"/>
-                <w:sz w:val="32"/>
+                <w:b w:val="0"/>
+                <w:sz w:val="28"/>
                 <w:lang w:val="pt-PT"/>
               </w:rPr>
               <w:t>Gerar horário</w:t>
@@ -15393,14 +16279,16 @@
               </w:numPr>
               <w:rPr>
                 <w:rFonts w:ascii="Garamond" w:hAnsi="Garamond"/>
-                <w:sz w:val="32"/>
+                <w:b w:val="0"/>
+                <w:sz w:val="28"/>
                 <w:lang w:val="pt-PT"/>
               </w:rPr>
             </w:pPr>
             <w:r>
               <w:rPr>
                 <w:rFonts w:ascii="Garamond" w:hAnsi="Garamond"/>
-                <w:sz w:val="32"/>
+                <w:b w:val="0"/>
+                <w:sz w:val="28"/>
                 <w:lang w:val="pt-PT"/>
               </w:rPr>
               <w:t>Visualizar horário</w:t>
@@ -15415,14 +16303,16 @@
               </w:numPr>
               <w:rPr>
                 <w:rFonts w:ascii="Garamond" w:hAnsi="Garamond"/>
-                <w:sz w:val="32"/>
+                <w:b w:val="0"/>
+                <w:sz w:val="28"/>
                 <w:lang w:val="pt-PT"/>
               </w:rPr>
             </w:pPr>
             <w:r>
               <w:rPr>
                 <w:rFonts w:ascii="Garamond" w:hAnsi="Garamond"/>
-                <w:sz w:val="32"/>
+                <w:b w:val="0"/>
+                <w:sz w:val="28"/>
                 <w:lang w:val="pt-PT"/>
               </w:rPr>
               <w:t>Gerar tarefas</w:t>
@@ -15437,14 +16327,16 @@
               </w:numPr>
               <w:rPr>
                 <w:rFonts w:ascii="Garamond" w:hAnsi="Garamond"/>
-                <w:sz w:val="32"/>
+                <w:b w:val="0"/>
+                <w:sz w:val="28"/>
                 <w:lang w:val="pt-PT"/>
               </w:rPr>
             </w:pPr>
             <w:r>
               <w:rPr>
                 <w:rFonts w:ascii="Garamond" w:hAnsi="Garamond"/>
-                <w:sz w:val="32"/>
+                <w:b w:val="0"/>
+                <w:sz w:val="28"/>
                 <w:lang w:val="pt-PT"/>
               </w:rPr>
               <w:t>Visualizar tarefas</w:t>
@@ -15466,7 +16358,8 @@
             <w:r>
               <w:rPr>
                 <w:rFonts w:ascii="Garamond" w:hAnsi="Garamond"/>
-                <w:sz w:val="32"/>
+                <w:b w:val="0"/>
+                <w:sz w:val="28"/>
                 <w:lang w:val="pt-PT"/>
               </w:rPr>
               <w:t>Alterar tarefas</w:t>
@@ -15484,51 +16377,633 @@
         </w:rPr>
       </w:pPr>
     </w:p>
-    <w:p>
-      <w:pPr>
-        <w:rPr>
-          <w:rFonts w:ascii="Garamond" w:hAnsi="Garamond"/>
-          <w:b/>
-          <w:sz w:val="32"/>
-        </w:rPr>
-      </w:pPr>
-    </w:p>
-    <w:p>
-      <w:pPr>
-        <w:rPr>
-          <w:rFonts w:ascii="Garamond" w:hAnsi="Garamond"/>
-          <w:b/>
-          <w:sz w:val="32"/>
-        </w:rPr>
-      </w:pPr>
-    </w:p>
-    <w:p>
-      <w:pPr>
-        <w:rPr>
-          <w:rFonts w:ascii="Garamond" w:hAnsi="Garamond"/>
-          <w:b/>
-          <w:sz w:val="32"/>
-        </w:rPr>
-      </w:pPr>
-    </w:p>
-    <w:p>
-      <w:pPr>
-        <w:rPr>
-          <w:rFonts w:ascii="Garamond" w:hAnsi="Garamond"/>
-          <w:b/>
-          <w:sz w:val="32"/>
-        </w:rPr>
-      </w:pPr>
-    </w:p>
-    <w:p>
-      <w:pPr>
-        <w:rPr>
-          <w:rFonts w:ascii="Garamond" w:hAnsi="Garamond"/>
-          <w:b/>
-          <w:sz w:val="32"/>
-        </w:rPr>
-      </w:pPr>
-    </w:p>
+    <w:tbl>
+      <w:tblPr>
+        <w:tblStyle w:val="TabelaSimples3"/>
+        <w:tblpPr w:leftFromText="141" w:rightFromText="141" w:vertAnchor="page" w:horzAnchor="margin" w:tblpY="3451"/>
+        <w:tblW w:w="0" w:type="auto"/>
+        <w:tblLook w:val="04A0" w:firstRow="1" w:lastRow="0" w:firstColumn="1" w:lastColumn="0" w:noHBand="0" w:noVBand="1"/>
+      </w:tblPr>
+      <w:tblGrid>
+        <w:gridCol w:w="1696"/>
+        <w:gridCol w:w="6798"/>
+      </w:tblGrid>
+      <w:tr>
+        <w:trPr>
+          <w:cnfStyle w:val="100000000000" w:firstRow="1" w:lastRow="0" w:firstColumn="0" w:lastColumn="0" w:oddVBand="0" w:evenVBand="0" w:oddHBand="0" w:evenHBand="0" w:firstRowFirstColumn="0" w:firstRowLastColumn="0" w:lastRowFirstColumn="0" w:lastRowLastColumn="0"/>
+        </w:trPr>
+        <w:tc>
+          <w:tcPr>
+            <w:cnfStyle w:val="001000000100" w:firstRow="0" w:lastRow="0" w:firstColumn="1" w:lastColumn="0" w:oddVBand="0" w:evenVBand="0" w:oddHBand="0" w:evenHBand="0" w:firstRowFirstColumn="1" w:firstRowLastColumn="0" w:lastRowFirstColumn="0" w:lastRowLastColumn="0"/>
+            <w:tcW w:w="8494" w:type="dxa"/>
+            <w:gridSpan w:val="2"/>
+          </w:tcPr>
+          <w:p>
+            <w:pPr>
+              <w:jc w:val="center"/>
+              <w:rPr>
+                <w:rFonts w:ascii="Garamond" w:hAnsi="Garamond"/>
+                <w:i/>
+                <w:sz w:val="24"/>
+                <w:szCs w:val="32"/>
+              </w:rPr>
+            </w:pPr>
+            <w:r>
+              <w:rPr>
+                <w:rFonts w:ascii="Garamond" w:hAnsi="Garamond"/>
+                <w:i/>
+                <w:caps w:val="0"/>
+                <w:sz w:val="28"/>
+                <w:szCs w:val="32"/>
+              </w:rPr>
+              <w:t>Operações</w:t>
+            </w:r>
+          </w:p>
+        </w:tc>
+      </w:tr>
+      <w:tr>
+        <w:trPr>
+          <w:cnfStyle w:val="000000100000" w:firstRow="0" w:lastRow="0" w:firstColumn="0" w:lastColumn="0" w:oddVBand="0" w:evenVBand="0" w:oddHBand="1" w:evenHBand="0" w:firstRowFirstColumn="0" w:firstRowLastColumn="0" w:lastRowFirstColumn="0" w:lastRowLastColumn="0"/>
+        </w:trPr>
+        <w:tc>
+          <w:tcPr>
+            <w:cnfStyle w:val="001000000000" w:firstRow="0" w:lastRow="0" w:firstColumn="1" w:lastColumn="0" w:oddVBand="0" w:evenVBand="0" w:oddHBand="0" w:evenHBand="0" w:firstRowFirstColumn="0" w:firstRowLastColumn="0" w:lastRowFirstColumn="0" w:lastRowLastColumn="0"/>
+            <w:tcW w:w="1696" w:type="dxa"/>
+          </w:tcPr>
+          <w:p>
+            <w:pPr>
+              <w:jc w:val="center"/>
+              <w:rPr>
+                <w:sz w:val="24"/>
+                <w:szCs w:val="32"/>
+              </w:rPr>
+            </w:pPr>
+            <w:r>
+              <w:rPr>
+                <w:sz w:val="24"/>
+                <w:szCs w:val="32"/>
+              </w:rPr>
+              <w:t>Nome</w:t>
+            </w:r>
+          </w:p>
+        </w:tc>
+        <w:tc>
+          <w:tcPr>
+            <w:tcW w:w="6798" w:type="dxa"/>
+          </w:tcPr>
+          <w:p>
+            <w:pPr>
+              <w:jc w:val="center"/>
+              <w:cnfStyle w:val="000000100000" w:firstRow="0" w:lastRow="0" w:firstColumn="0" w:lastColumn="0" w:oddVBand="0" w:evenVBand="0" w:oddHBand="1" w:evenHBand="0" w:firstRowFirstColumn="0" w:firstRowLastColumn="0" w:lastRowFirstColumn="0" w:lastRowLastColumn="0"/>
+              <w:rPr>
+                <w:b/>
+                <w:sz w:val="24"/>
+                <w:szCs w:val="32"/>
+              </w:rPr>
+            </w:pPr>
+            <w:r>
+              <w:rPr>
+                <w:b/>
+                <w:sz w:val="24"/>
+                <w:szCs w:val="32"/>
+              </w:rPr>
+              <w:t>Descrição</w:t>
+            </w:r>
+          </w:p>
+        </w:tc>
+      </w:tr>
+      <w:tr>
+        <w:tc>
+          <w:tcPr>
+            <w:cnfStyle w:val="001000000000" w:firstRow="0" w:lastRow="0" w:firstColumn="1" w:lastColumn="0" w:oddVBand="0" w:evenVBand="0" w:oddHBand="0" w:evenHBand="0" w:firstRowFirstColumn="0" w:firstRowLastColumn="0" w:lastRowFirstColumn="0" w:lastRowLastColumn="0"/>
+            <w:tcW w:w="1696" w:type="dxa"/>
+          </w:tcPr>
+          <w:p>
+            <w:pPr>
+              <w:jc w:val="center"/>
+              <w:rPr>
+                <w:sz w:val="24"/>
+                <w:szCs w:val="32"/>
+              </w:rPr>
+            </w:pPr>
+            <w:proofErr w:type="gramStart"/>
+            <w:r>
+              <w:rPr>
+                <w:sz w:val="24"/>
+                <w:szCs w:val="32"/>
+              </w:rPr>
+              <w:t>Criar(</w:t>
+            </w:r>
+            <w:proofErr w:type="gramEnd"/>
+            <w:r>
+              <w:rPr>
+                <w:sz w:val="24"/>
+                <w:szCs w:val="32"/>
+              </w:rPr>
+              <w:t>)</w:t>
+            </w:r>
+          </w:p>
+        </w:tc>
+        <w:tc>
+          <w:tcPr>
+            <w:tcW w:w="6798" w:type="dxa"/>
+          </w:tcPr>
+          <w:p>
+            <w:pPr>
+              <w:jc w:val="both"/>
+              <w:cnfStyle w:val="000000000000" w:firstRow="0" w:lastRow="0" w:firstColumn="0" w:lastColumn="0" w:oddVBand="0" w:evenVBand="0" w:oddHBand="0" w:evenHBand="0" w:firstRowFirstColumn="0" w:firstRowLastColumn="0" w:lastRowFirstColumn="0" w:lastRowLastColumn="0"/>
+              <w:rPr>
+                <w:sz w:val="24"/>
+                <w:szCs w:val="32"/>
+              </w:rPr>
+            </w:pPr>
+            <w:r>
+              <w:rPr>
+                <w:sz w:val="24"/>
+                <w:szCs w:val="32"/>
+              </w:rPr>
+              <w:t xml:space="preserve">Operação que permite criar um novo </w:t>
+            </w:r>
+            <w:proofErr w:type="spellStart"/>
+            <w:r>
+              <w:rPr>
+                <w:sz w:val="24"/>
+                <w:szCs w:val="32"/>
+              </w:rPr>
+              <w:t>Trabalho_Posto</w:t>
+            </w:r>
+            <w:proofErr w:type="spellEnd"/>
+            <w:r>
+              <w:rPr>
+                <w:sz w:val="24"/>
+                <w:szCs w:val="32"/>
+              </w:rPr>
+              <w:t>:</w:t>
+            </w:r>
+          </w:p>
+          <w:p>
+            <w:pPr>
+              <w:jc w:val="both"/>
+              <w:cnfStyle w:val="000000000000" w:firstRow="0" w:lastRow="0" w:firstColumn="0" w:lastColumn="0" w:oddVBand="0" w:evenVBand="0" w:oddHBand="0" w:evenHBand="0" w:firstRowFirstColumn="0" w:firstRowLastColumn="0" w:lastRowFirstColumn="0" w:lastRowLastColumn="0"/>
+              <w:rPr>
+                <w:sz w:val="24"/>
+                <w:szCs w:val="32"/>
+              </w:rPr>
+            </w:pPr>
+            <w:r>
+              <w:rPr>
+                <w:sz w:val="24"/>
+                <w:szCs w:val="32"/>
+              </w:rPr>
+              <w:t xml:space="preserve">1.O sistema gera um </w:t>
+            </w:r>
+            <w:proofErr w:type="spellStart"/>
+            <w:r>
+              <w:rPr>
+                <w:sz w:val="24"/>
+                <w:szCs w:val="32"/>
+              </w:rPr>
+              <w:t>ID_Trabalho_Posto</w:t>
+            </w:r>
+            <w:proofErr w:type="spellEnd"/>
+            <w:r>
+              <w:rPr>
+                <w:sz w:val="24"/>
+                <w:szCs w:val="32"/>
+              </w:rPr>
+              <w:t>;</w:t>
+            </w:r>
+          </w:p>
+          <w:p>
+            <w:pPr>
+              <w:jc w:val="both"/>
+              <w:cnfStyle w:val="000000000000" w:firstRow="0" w:lastRow="0" w:firstColumn="0" w:lastColumn="0" w:oddVBand="0" w:evenVBand="0" w:oddHBand="0" w:evenHBand="0" w:firstRowFirstColumn="0" w:firstRowLastColumn="0" w:lastRowFirstColumn="0" w:lastRowLastColumn="0"/>
+              <w:rPr>
+                <w:sz w:val="24"/>
+                <w:szCs w:val="32"/>
+              </w:rPr>
+            </w:pPr>
+            <w:r>
+              <w:rPr>
+                <w:sz w:val="24"/>
+                <w:szCs w:val="32"/>
+              </w:rPr>
+              <w:t xml:space="preserve">2. Seleciona o </w:t>
+            </w:r>
+            <w:proofErr w:type="spellStart"/>
+            <w:r>
+              <w:rPr>
+                <w:sz w:val="24"/>
+                <w:szCs w:val="32"/>
+              </w:rPr>
+              <w:t>ID_Horario</w:t>
+            </w:r>
+            <w:proofErr w:type="spellEnd"/>
+            <w:r>
+              <w:rPr>
+                <w:sz w:val="24"/>
+                <w:szCs w:val="32"/>
+              </w:rPr>
+              <w:t>;</w:t>
+            </w:r>
+          </w:p>
+          <w:p>
+            <w:pPr>
+              <w:jc w:val="both"/>
+              <w:cnfStyle w:val="000000000000" w:firstRow="0" w:lastRow="0" w:firstColumn="0" w:lastColumn="0" w:oddVBand="0" w:evenVBand="0" w:oddHBand="0" w:evenHBand="0" w:firstRowFirstColumn="0" w:firstRowLastColumn="0" w:lastRowFirstColumn="0" w:lastRowLastColumn="0"/>
+              <w:rPr>
+                <w:sz w:val="24"/>
+                <w:szCs w:val="32"/>
+              </w:rPr>
+            </w:pPr>
+            <w:r>
+              <w:rPr>
+                <w:sz w:val="24"/>
+                <w:szCs w:val="32"/>
+              </w:rPr>
+              <w:t>3. Seleciona o ID_ Equipamento;</w:t>
+            </w:r>
+          </w:p>
+          <w:p>
+            <w:pPr>
+              <w:jc w:val="both"/>
+              <w:cnfStyle w:val="000000000000" w:firstRow="0" w:lastRow="0" w:firstColumn="0" w:lastColumn="0" w:oddVBand="0" w:evenVBand="0" w:oddHBand="0" w:evenHBand="0" w:firstRowFirstColumn="0" w:firstRowLastColumn="0" w:lastRowFirstColumn="0" w:lastRowLastColumn="0"/>
+              <w:rPr>
+                <w:sz w:val="24"/>
+                <w:szCs w:val="32"/>
+              </w:rPr>
+            </w:pPr>
+            <w:r>
+              <w:rPr>
+                <w:sz w:val="24"/>
+                <w:szCs w:val="32"/>
+              </w:rPr>
+              <w:t xml:space="preserve">4. Seleciona o </w:t>
+            </w:r>
+            <w:proofErr w:type="spellStart"/>
+            <w:r>
+              <w:rPr>
+                <w:sz w:val="24"/>
+                <w:szCs w:val="32"/>
+              </w:rPr>
+              <w:t>ID_Material</w:t>
+            </w:r>
+            <w:proofErr w:type="spellEnd"/>
+            <w:r>
+              <w:rPr>
+                <w:sz w:val="24"/>
+                <w:szCs w:val="32"/>
+              </w:rPr>
+              <w:t>;</w:t>
+            </w:r>
+          </w:p>
+          <w:p>
+            <w:pPr>
+              <w:jc w:val="both"/>
+              <w:cnfStyle w:val="000000000000" w:firstRow="0" w:lastRow="0" w:firstColumn="0" w:lastColumn="0" w:oddVBand="0" w:evenVBand="0" w:oddHBand="0" w:evenHBand="0" w:firstRowFirstColumn="0" w:firstRowLastColumn="0" w:lastRowFirstColumn="0" w:lastRowLastColumn="0"/>
+              <w:rPr>
+                <w:sz w:val="24"/>
+                <w:szCs w:val="32"/>
+              </w:rPr>
+            </w:pPr>
+            <w:r>
+              <w:rPr>
+                <w:sz w:val="24"/>
+                <w:szCs w:val="32"/>
+              </w:rPr>
+              <w:t xml:space="preserve">5. Introduz o </w:t>
+            </w:r>
+            <w:proofErr w:type="gramStart"/>
+            <w:r>
+              <w:rPr>
+                <w:sz w:val="24"/>
+                <w:szCs w:val="32"/>
+              </w:rPr>
+              <w:t>Estado(</w:t>
+            </w:r>
+            <w:proofErr w:type="gramEnd"/>
+            <w:r>
+              <w:rPr>
+                <w:sz w:val="24"/>
+                <w:szCs w:val="32"/>
+              </w:rPr>
+              <w:t>Em esterilização/Finalizado) em que se encontra;</w:t>
+            </w:r>
+          </w:p>
+          <w:p>
+            <w:pPr>
+              <w:jc w:val="both"/>
+              <w:cnfStyle w:val="000000000000" w:firstRow="0" w:lastRow="0" w:firstColumn="0" w:lastColumn="0" w:oddVBand="0" w:evenVBand="0" w:oddHBand="0" w:evenHBand="0" w:firstRowFirstColumn="0" w:firstRowLastColumn="0" w:lastRowFirstColumn="0" w:lastRowLastColumn="0"/>
+              <w:rPr>
+                <w:sz w:val="24"/>
+                <w:szCs w:val="32"/>
+              </w:rPr>
+            </w:pPr>
+            <w:r>
+              <w:rPr>
+                <w:sz w:val="24"/>
+                <w:szCs w:val="32"/>
+              </w:rPr>
+              <w:t>6. Introduz a data/hora em que o Estado iniciou;</w:t>
+            </w:r>
+          </w:p>
+          <w:p>
+            <w:pPr>
+              <w:jc w:val="both"/>
+              <w:cnfStyle w:val="000000000000" w:firstRow="0" w:lastRow="0" w:firstColumn="0" w:lastColumn="0" w:oddVBand="0" w:evenVBand="0" w:oddHBand="0" w:evenHBand="0" w:firstRowFirstColumn="0" w:firstRowLastColumn="0" w:lastRowFirstColumn="0" w:lastRowLastColumn="0"/>
+              <w:rPr>
+                <w:sz w:val="24"/>
+                <w:szCs w:val="32"/>
+              </w:rPr>
+            </w:pPr>
+            <w:r>
+              <w:rPr>
+                <w:sz w:val="24"/>
+                <w:szCs w:val="32"/>
+              </w:rPr>
+              <w:t>7. Efetua as validações necessárias;</w:t>
+            </w:r>
+          </w:p>
+          <w:p>
+            <w:pPr>
+              <w:jc w:val="both"/>
+              <w:cnfStyle w:val="000000000000" w:firstRow="0" w:lastRow="0" w:firstColumn="0" w:lastColumn="0" w:oddVBand="0" w:evenVBand="0" w:oddHBand="0" w:evenHBand="0" w:firstRowFirstColumn="0" w:firstRowLastColumn="0" w:lastRowFirstColumn="0" w:lastRowLastColumn="0"/>
+              <w:rPr>
+                <w:sz w:val="24"/>
+                <w:szCs w:val="32"/>
+              </w:rPr>
+            </w:pPr>
+            <w:r>
+              <w:rPr>
+                <w:sz w:val="24"/>
+                <w:szCs w:val="32"/>
+              </w:rPr>
+              <w:t xml:space="preserve">8. Cria o </w:t>
+            </w:r>
+            <w:proofErr w:type="spellStart"/>
+            <w:r>
+              <w:rPr>
+                <w:sz w:val="24"/>
+                <w:szCs w:val="32"/>
+              </w:rPr>
+              <w:t>Trabalho_Posto</w:t>
+            </w:r>
+            <w:proofErr w:type="spellEnd"/>
+            <w:r>
+              <w:rPr>
+                <w:sz w:val="24"/>
+                <w:szCs w:val="32"/>
+              </w:rPr>
+              <w:t>.</w:t>
+            </w:r>
+          </w:p>
+        </w:tc>
+      </w:tr>
+      <w:tr>
+        <w:trPr>
+          <w:cnfStyle w:val="000000100000" w:firstRow="0" w:lastRow="0" w:firstColumn="0" w:lastColumn="0" w:oddVBand="0" w:evenVBand="0" w:oddHBand="1" w:evenHBand="0" w:firstRowFirstColumn="0" w:firstRowLastColumn="0" w:lastRowFirstColumn="0" w:lastRowLastColumn="0"/>
+        </w:trPr>
+        <w:tc>
+          <w:tcPr>
+            <w:cnfStyle w:val="001000000000" w:firstRow="0" w:lastRow="0" w:firstColumn="1" w:lastColumn="0" w:oddVBand="0" w:evenVBand="0" w:oddHBand="0" w:evenHBand="0" w:firstRowFirstColumn="0" w:firstRowLastColumn="0" w:lastRowFirstColumn="0" w:lastRowLastColumn="0"/>
+            <w:tcW w:w="1696" w:type="dxa"/>
+          </w:tcPr>
+          <w:p>
+            <w:pPr>
+              <w:jc w:val="center"/>
+              <w:rPr>
+                <w:sz w:val="24"/>
+                <w:szCs w:val="32"/>
+              </w:rPr>
+            </w:pPr>
+            <w:proofErr w:type="gramStart"/>
+            <w:r>
+              <w:rPr>
+                <w:sz w:val="24"/>
+                <w:szCs w:val="32"/>
+              </w:rPr>
+              <w:t>Visualizar(</w:t>
+            </w:r>
+            <w:proofErr w:type="gramEnd"/>
+            <w:r>
+              <w:rPr>
+                <w:sz w:val="24"/>
+                <w:szCs w:val="32"/>
+              </w:rPr>
+              <w:t>)</w:t>
+            </w:r>
+          </w:p>
+        </w:tc>
+        <w:tc>
+          <w:tcPr>
+            <w:tcW w:w="6798" w:type="dxa"/>
+          </w:tcPr>
+          <w:p>
+            <w:pPr>
+              <w:jc w:val="both"/>
+              <w:cnfStyle w:val="000000100000" w:firstRow="0" w:lastRow="0" w:firstColumn="0" w:lastColumn="0" w:oddVBand="0" w:evenVBand="0" w:oddHBand="1" w:evenHBand="0" w:firstRowFirstColumn="0" w:firstRowLastColumn="0" w:lastRowFirstColumn="0" w:lastRowLastColumn="0"/>
+              <w:rPr>
+                <w:sz w:val="24"/>
+                <w:szCs w:val="32"/>
+              </w:rPr>
+            </w:pPr>
+            <w:r>
+              <w:rPr>
+                <w:sz w:val="24"/>
+                <w:szCs w:val="32"/>
+              </w:rPr>
+              <w:t xml:space="preserve">1. Permite a consulta do </w:t>
+            </w:r>
+            <w:proofErr w:type="spellStart"/>
+            <w:r>
+              <w:rPr>
+                <w:sz w:val="24"/>
+                <w:szCs w:val="32"/>
+              </w:rPr>
+              <w:t>Trabalho_Posto</w:t>
+            </w:r>
+            <w:proofErr w:type="spellEnd"/>
+            <w:r>
+              <w:rPr>
+                <w:sz w:val="24"/>
+                <w:szCs w:val="32"/>
+              </w:rPr>
+              <w:t xml:space="preserve"> através do </w:t>
+            </w:r>
+            <w:proofErr w:type="spellStart"/>
+            <w:r>
+              <w:rPr>
+                <w:sz w:val="24"/>
+                <w:szCs w:val="32"/>
+              </w:rPr>
+              <w:t>ID_Material</w:t>
+            </w:r>
+            <w:proofErr w:type="spellEnd"/>
+            <w:r>
+              <w:rPr>
+                <w:sz w:val="24"/>
+                <w:szCs w:val="32"/>
+              </w:rPr>
+              <w:t>;</w:t>
+            </w:r>
+          </w:p>
+          <w:p>
+            <w:pPr>
+              <w:jc w:val="both"/>
+              <w:cnfStyle w:val="000000100000" w:firstRow="0" w:lastRow="0" w:firstColumn="0" w:lastColumn="0" w:oddVBand="0" w:evenVBand="0" w:oddHBand="1" w:evenHBand="0" w:firstRowFirstColumn="0" w:firstRowLastColumn="0" w:lastRowFirstColumn="0" w:lastRowLastColumn="0"/>
+              <w:rPr>
+                <w:sz w:val="24"/>
+                <w:szCs w:val="32"/>
+              </w:rPr>
+            </w:pPr>
+            <w:r>
+              <w:rPr>
+                <w:sz w:val="24"/>
+                <w:szCs w:val="32"/>
+              </w:rPr>
+              <w:t xml:space="preserve">2. Permite a consulta do </w:t>
+            </w:r>
+            <w:proofErr w:type="spellStart"/>
+            <w:r>
+              <w:rPr>
+                <w:sz w:val="24"/>
+                <w:szCs w:val="32"/>
+              </w:rPr>
+              <w:t>Trabalho_Posto</w:t>
+            </w:r>
+            <w:proofErr w:type="spellEnd"/>
+            <w:r>
+              <w:rPr>
+                <w:sz w:val="24"/>
+                <w:szCs w:val="32"/>
+              </w:rPr>
+              <w:t xml:space="preserve"> através do ‘Estado’.</w:t>
+            </w:r>
+          </w:p>
+        </w:tc>
+      </w:tr>
+      <w:tr>
+        <w:tc>
+          <w:tcPr>
+            <w:cnfStyle w:val="001000000000" w:firstRow="0" w:lastRow="0" w:firstColumn="1" w:lastColumn="0" w:oddVBand="0" w:evenVBand="0" w:oddHBand="0" w:evenHBand="0" w:firstRowFirstColumn="0" w:firstRowLastColumn="0" w:lastRowFirstColumn="0" w:lastRowLastColumn="0"/>
+            <w:tcW w:w="1696" w:type="dxa"/>
+          </w:tcPr>
+          <w:p>
+            <w:pPr>
+              <w:jc w:val="center"/>
+              <w:rPr>
+                <w:sz w:val="24"/>
+                <w:szCs w:val="32"/>
+              </w:rPr>
+            </w:pPr>
+            <w:proofErr w:type="gramStart"/>
+            <w:r>
+              <w:rPr>
+                <w:sz w:val="24"/>
+                <w:szCs w:val="32"/>
+              </w:rPr>
+              <w:t>Alterar(</w:t>
+            </w:r>
+            <w:proofErr w:type="gramEnd"/>
+            <w:r>
+              <w:rPr>
+                <w:sz w:val="24"/>
+                <w:szCs w:val="32"/>
+              </w:rPr>
+              <w:t>)</w:t>
+            </w:r>
+          </w:p>
+        </w:tc>
+        <w:tc>
+          <w:tcPr>
+            <w:tcW w:w="6798" w:type="dxa"/>
+          </w:tcPr>
+          <w:p>
+            <w:pPr>
+              <w:jc w:val="both"/>
+              <w:cnfStyle w:val="000000000000" w:firstRow="0" w:lastRow="0" w:firstColumn="0" w:lastColumn="0" w:oddVBand="0" w:evenVBand="0" w:oddHBand="0" w:evenHBand="0" w:firstRowFirstColumn="0" w:firstRowLastColumn="0" w:lastRowFirstColumn="0" w:lastRowLastColumn="0"/>
+              <w:rPr>
+                <w:sz w:val="24"/>
+                <w:szCs w:val="32"/>
+              </w:rPr>
+            </w:pPr>
+            <w:r>
+              <w:rPr>
+                <w:sz w:val="24"/>
+                <w:szCs w:val="32"/>
+              </w:rPr>
+              <w:t xml:space="preserve">Esta operação permite alterar os dados do </w:t>
+            </w:r>
+            <w:proofErr w:type="spellStart"/>
+            <w:r>
+              <w:rPr>
+                <w:sz w:val="24"/>
+                <w:szCs w:val="32"/>
+              </w:rPr>
+              <w:t>Trabalho_Posto</w:t>
+            </w:r>
+            <w:proofErr w:type="spellEnd"/>
+            <w:r>
+              <w:rPr>
+                <w:sz w:val="24"/>
+                <w:szCs w:val="32"/>
+              </w:rPr>
+              <w:t>:</w:t>
+            </w:r>
+          </w:p>
+          <w:p>
+            <w:pPr>
+              <w:jc w:val="both"/>
+              <w:cnfStyle w:val="000000000000" w:firstRow="0" w:lastRow="0" w:firstColumn="0" w:lastColumn="0" w:oddVBand="0" w:evenVBand="0" w:oddHBand="0" w:evenHBand="0" w:firstRowFirstColumn="0" w:firstRowLastColumn="0" w:lastRowFirstColumn="0" w:lastRowLastColumn="0"/>
+              <w:rPr>
+                <w:sz w:val="24"/>
+                <w:szCs w:val="32"/>
+              </w:rPr>
+            </w:pPr>
+            <w:r>
+              <w:rPr>
+                <w:sz w:val="24"/>
+                <w:szCs w:val="32"/>
+              </w:rPr>
+              <w:t xml:space="preserve">1. Alterar o Estado do </w:t>
+            </w:r>
+            <w:proofErr w:type="spellStart"/>
+            <w:r>
+              <w:rPr>
+                <w:sz w:val="24"/>
+                <w:szCs w:val="32"/>
+              </w:rPr>
+              <w:t>Trabalho_Posto</w:t>
+            </w:r>
+            <w:proofErr w:type="spellEnd"/>
+            <w:r>
+              <w:rPr>
+                <w:sz w:val="24"/>
+                <w:szCs w:val="32"/>
+              </w:rPr>
+              <w:t>;</w:t>
+            </w:r>
+          </w:p>
+          <w:p>
+            <w:pPr>
+              <w:jc w:val="both"/>
+              <w:cnfStyle w:val="000000000000" w:firstRow="0" w:lastRow="0" w:firstColumn="0" w:lastColumn="0" w:oddVBand="0" w:evenVBand="0" w:oddHBand="0" w:evenHBand="0" w:firstRowFirstColumn="0" w:firstRowLastColumn="0" w:lastRowFirstColumn="0" w:lastRowLastColumn="0"/>
+              <w:rPr>
+                <w:sz w:val="24"/>
+                <w:szCs w:val="32"/>
+              </w:rPr>
+            </w:pPr>
+            <w:r>
+              <w:rPr>
+                <w:sz w:val="24"/>
+                <w:szCs w:val="32"/>
+              </w:rPr>
+              <w:t>2. Guardar alterações.</w:t>
+            </w:r>
+          </w:p>
+        </w:tc>
+      </w:tr>
+    </w:tbl>
     <w:p>
       <w:pPr>
         <w:rPr>
@@ -15583,7 +17058,6 @@
                 <w:szCs w:val="36"/>
                 <w:lang w:eastAsia="pt-PT"/>
               </w:rPr>
-              <w:lastRenderedPageBreak/>
               <w:t>Materiais</w:t>
             </w:r>
           </w:p>
@@ -15592,7 +17066,7 @@
       <w:tr>
         <w:trPr>
           <w:cnfStyle w:val="000000100000" w:firstRow="0" w:lastRow="0" w:firstColumn="0" w:lastColumn="0" w:oddVBand="0" w:evenVBand="0" w:oddHBand="1" w:evenHBand="0" w:firstRowFirstColumn="0" w:firstRowLastColumn="0" w:lastRowFirstColumn="0" w:lastRowLastColumn="0"/>
-          <w:trHeight w:val="829"/>
+          <w:trHeight w:val="609"/>
         </w:trPr>
         <w:tc>
           <w:tcPr>
@@ -16259,36 +17733,10 @@
         </w:tc>
       </w:tr>
     </w:tbl>
-    <w:p>
-      <w:pPr>
-        <w:rPr>
-          <w:rFonts w:ascii="Garamond" w:hAnsi="Garamond"/>
-          <w:b/>
-          <w:sz w:val="32"/>
-        </w:rPr>
-      </w:pPr>
-    </w:p>
-    <w:p>
-      <w:pPr>
-        <w:rPr>
-          <w:rFonts w:ascii="Garamond" w:hAnsi="Garamond"/>
-          <w:b/>
-          <w:sz w:val="32"/>
-        </w:rPr>
-      </w:pPr>
-    </w:p>
-    <w:p>
-      <w:pPr>
-        <w:rPr>
-          <w:rFonts w:ascii="Garamond" w:hAnsi="Garamond"/>
-          <w:b/>
-          <w:sz w:val="32"/>
-        </w:rPr>
-      </w:pPr>
-    </w:p>
     <w:tbl>
       <w:tblPr>
         <w:tblStyle w:val="TabelaSimples1"/>
+        <w:tblpPr w:leftFromText="141" w:rightFromText="141" w:vertAnchor="text" w:horzAnchor="margin" w:tblpY="372"/>
         <w:tblW w:w="0" w:type="auto"/>
         <w:tblLook w:val="04A0" w:firstRow="1" w:lastRow="0" w:firstColumn="1" w:lastColumn="0" w:noHBand="0" w:noVBand="1"/>
       </w:tblPr>
@@ -16309,33 +17757,15 @@
               <w:jc w:val="center"/>
               <w:rPr>
                 <w:rFonts w:ascii="Garamond" w:hAnsi="Garamond"/>
-                <w:b w:val="0"/>
                 <w:sz w:val="32"/>
               </w:rPr>
             </w:pPr>
             <w:r>
               <w:rPr>
                 <w:rFonts w:ascii="Garamond" w:hAnsi="Garamond"/>
-                <w:b w:val="0"/>
                 <w:sz w:val="32"/>
               </w:rPr>
-              <w:t>Diagramas de sequência em que</w:t>
-            </w:r>
-            <w:r>
-              <w:rPr>
-                <w:rFonts w:ascii="Garamond" w:hAnsi="Garamond"/>
-                <w:b w:val="0"/>
-                <w:sz w:val="32"/>
-              </w:rPr>
-              <w:t xml:space="preserve"> a classe</w:t>
-            </w:r>
-            <w:r>
-              <w:rPr>
-                <w:rFonts w:ascii="Garamond" w:hAnsi="Garamond"/>
-                <w:b w:val="0"/>
-                <w:sz w:val="32"/>
-              </w:rPr>
-              <w:t xml:space="preserve"> participa</w:t>
+              <w:t>Diagramas de sequência em que a classe participa</w:t>
             </w:r>
           </w:p>
         </w:tc>
@@ -16358,14 +17788,16 @@
               </w:numPr>
               <w:rPr>
                 <w:rFonts w:ascii="Garamond" w:hAnsi="Garamond"/>
-                <w:sz w:val="32"/>
+                <w:b w:val="0"/>
+                <w:sz w:val="28"/>
                 <w:lang w:val="pt-PT"/>
               </w:rPr>
             </w:pPr>
             <w:r>
               <w:rPr>
                 <w:rFonts w:ascii="Garamond" w:hAnsi="Garamond"/>
-                <w:sz w:val="32"/>
+                <w:b w:val="0"/>
+                <w:sz w:val="28"/>
                 <w:lang w:val="pt-PT"/>
               </w:rPr>
               <w:t>Adicionar material</w:t>
@@ -16380,25 +17812,19 @@
               </w:numPr>
               <w:rPr>
                 <w:rFonts w:ascii="Garamond" w:hAnsi="Garamond"/>
-                <w:sz w:val="32"/>
+                <w:b w:val="0"/>
+                <w:sz w:val="28"/>
                 <w:lang w:val="pt-PT"/>
               </w:rPr>
             </w:pPr>
             <w:r>
               <w:rPr>
                 <w:rFonts w:ascii="Garamond" w:hAnsi="Garamond"/>
-                <w:sz w:val="32"/>
+                <w:b w:val="0"/>
+                <w:sz w:val="28"/>
                 <w:lang w:val="pt-PT"/>
               </w:rPr>
-              <w:t xml:space="preserve"> </w:t>
-            </w:r>
-            <w:r>
-              <w:rPr>
-                <w:rFonts w:ascii="Garamond" w:hAnsi="Garamond"/>
-                <w:sz w:val="32"/>
-                <w:lang w:val="pt-PT"/>
-              </w:rPr>
-              <w:t>Visualizar material</w:t>
+              <w:t xml:space="preserve"> Visualizar material</w:t>
             </w:r>
           </w:p>
           <w:p>
@@ -16410,14 +17836,16 @@
               </w:numPr>
               <w:rPr>
                 <w:rFonts w:ascii="Garamond" w:hAnsi="Garamond"/>
-                <w:sz w:val="32"/>
+                <w:b w:val="0"/>
+                <w:sz w:val="28"/>
                 <w:lang w:val="pt-PT"/>
               </w:rPr>
             </w:pPr>
             <w:r>
               <w:rPr>
                 <w:rFonts w:ascii="Garamond" w:hAnsi="Garamond"/>
-                <w:sz w:val="32"/>
+                <w:b w:val="0"/>
+                <w:sz w:val="28"/>
                 <w:lang w:val="pt-PT"/>
               </w:rPr>
               <w:t>Gerar tarefas</w:t>
@@ -16439,7 +17867,8 @@
             <w:r>
               <w:rPr>
                 <w:rFonts w:ascii="Garamond" w:hAnsi="Garamond"/>
-                <w:sz w:val="32"/>
+                <w:b w:val="0"/>
+                <w:sz w:val="28"/>
                 <w:lang w:val="pt-PT"/>
               </w:rPr>
               <w:t>Alterar Tarefas</w:t>
@@ -16475,6 +17904,376 @@
         </w:rPr>
       </w:pPr>
     </w:p>
+    <w:tbl>
+      <w:tblPr>
+        <w:tblStyle w:val="TabelaSimples3"/>
+        <w:tblpPr w:leftFromText="141" w:rightFromText="141" w:vertAnchor="page" w:horzAnchor="margin" w:tblpY="1531"/>
+        <w:tblW w:w="0" w:type="auto"/>
+        <w:tblLook w:val="04A0" w:firstRow="1" w:lastRow="0" w:firstColumn="1" w:lastColumn="0" w:noHBand="0" w:noVBand="1"/>
+      </w:tblPr>
+      <w:tblGrid>
+        <w:gridCol w:w="1696"/>
+        <w:gridCol w:w="6798"/>
+      </w:tblGrid>
+      <w:tr>
+        <w:trPr>
+          <w:cnfStyle w:val="100000000000" w:firstRow="1" w:lastRow="0" w:firstColumn="0" w:lastColumn="0" w:oddVBand="0" w:evenVBand="0" w:oddHBand="0" w:evenHBand="0" w:firstRowFirstColumn="0" w:firstRowLastColumn="0" w:lastRowFirstColumn="0" w:lastRowLastColumn="0"/>
+        </w:trPr>
+        <w:tc>
+          <w:tcPr>
+            <w:cnfStyle w:val="001000000100" w:firstRow="0" w:lastRow="0" w:firstColumn="1" w:lastColumn="0" w:oddVBand="0" w:evenVBand="0" w:oddHBand="0" w:evenHBand="0" w:firstRowFirstColumn="1" w:firstRowLastColumn="0" w:lastRowFirstColumn="0" w:lastRowLastColumn="0"/>
+            <w:tcW w:w="8494" w:type="dxa"/>
+            <w:gridSpan w:val="2"/>
+          </w:tcPr>
+          <w:p>
+            <w:pPr>
+              <w:jc w:val="center"/>
+              <w:rPr>
+                <w:sz w:val="24"/>
+                <w:szCs w:val="32"/>
+              </w:rPr>
+            </w:pPr>
+            <w:r>
+              <w:rPr>
+                <w:rFonts w:ascii="Garamond" w:hAnsi="Garamond"/>
+                <w:i/>
+                <w:caps w:val="0"/>
+                <w:sz w:val="24"/>
+                <w:szCs w:val="32"/>
+              </w:rPr>
+              <w:lastRenderedPageBreak/>
+              <w:t>Operações</w:t>
+            </w:r>
+          </w:p>
+        </w:tc>
+      </w:tr>
+      <w:tr>
+        <w:trPr>
+          <w:cnfStyle w:val="000000100000" w:firstRow="0" w:lastRow="0" w:firstColumn="0" w:lastColumn="0" w:oddVBand="0" w:evenVBand="0" w:oddHBand="1" w:evenHBand="0" w:firstRowFirstColumn="0" w:firstRowLastColumn="0" w:lastRowFirstColumn="0" w:lastRowLastColumn="0"/>
+        </w:trPr>
+        <w:tc>
+          <w:tcPr>
+            <w:cnfStyle w:val="001000000000" w:firstRow="0" w:lastRow="0" w:firstColumn="1" w:lastColumn="0" w:oddVBand="0" w:evenVBand="0" w:oddHBand="0" w:evenHBand="0" w:firstRowFirstColumn="0" w:firstRowLastColumn="0" w:lastRowFirstColumn="0" w:lastRowLastColumn="0"/>
+            <w:tcW w:w="1696" w:type="dxa"/>
+          </w:tcPr>
+          <w:p>
+            <w:pPr>
+              <w:jc w:val="center"/>
+              <w:rPr>
+                <w:sz w:val="24"/>
+                <w:szCs w:val="32"/>
+              </w:rPr>
+            </w:pPr>
+            <w:r>
+              <w:rPr>
+                <w:sz w:val="24"/>
+                <w:szCs w:val="32"/>
+              </w:rPr>
+              <w:t>Nome</w:t>
+            </w:r>
+          </w:p>
+        </w:tc>
+        <w:tc>
+          <w:tcPr>
+            <w:tcW w:w="6798" w:type="dxa"/>
+          </w:tcPr>
+          <w:p>
+            <w:pPr>
+              <w:jc w:val="center"/>
+              <w:cnfStyle w:val="000000100000" w:firstRow="0" w:lastRow="0" w:firstColumn="0" w:lastColumn="0" w:oddVBand="0" w:evenVBand="0" w:oddHBand="1" w:evenHBand="0" w:firstRowFirstColumn="0" w:firstRowLastColumn="0" w:lastRowFirstColumn="0" w:lastRowLastColumn="0"/>
+              <w:rPr>
+                <w:b/>
+                <w:sz w:val="24"/>
+                <w:szCs w:val="32"/>
+              </w:rPr>
+            </w:pPr>
+            <w:r>
+              <w:rPr>
+                <w:b/>
+                <w:sz w:val="24"/>
+                <w:szCs w:val="32"/>
+              </w:rPr>
+              <w:t>Descrição</w:t>
+            </w:r>
+          </w:p>
+        </w:tc>
+      </w:tr>
+      <w:tr>
+        <w:tc>
+          <w:tcPr>
+            <w:cnfStyle w:val="001000000000" w:firstRow="0" w:lastRow="0" w:firstColumn="1" w:lastColumn="0" w:oddVBand="0" w:evenVBand="0" w:oddHBand="0" w:evenHBand="0" w:firstRowFirstColumn="0" w:firstRowLastColumn="0" w:lastRowFirstColumn="0" w:lastRowLastColumn="0"/>
+            <w:tcW w:w="1696" w:type="dxa"/>
+          </w:tcPr>
+          <w:p>
+            <w:pPr>
+              <w:jc w:val="center"/>
+              <w:rPr>
+                <w:sz w:val="24"/>
+                <w:szCs w:val="32"/>
+              </w:rPr>
+            </w:pPr>
+            <w:proofErr w:type="gramStart"/>
+            <w:r>
+              <w:rPr>
+                <w:sz w:val="24"/>
+                <w:szCs w:val="32"/>
+              </w:rPr>
+              <w:t>Criar(</w:t>
+            </w:r>
+            <w:proofErr w:type="gramEnd"/>
+            <w:r>
+              <w:rPr>
+                <w:sz w:val="24"/>
+                <w:szCs w:val="32"/>
+              </w:rPr>
+              <w:t>)</w:t>
+            </w:r>
+          </w:p>
+        </w:tc>
+        <w:tc>
+          <w:tcPr>
+            <w:tcW w:w="6798" w:type="dxa"/>
+          </w:tcPr>
+          <w:p>
+            <w:pPr>
+              <w:jc w:val="both"/>
+              <w:cnfStyle w:val="000000000000" w:firstRow="0" w:lastRow="0" w:firstColumn="0" w:lastColumn="0" w:oddVBand="0" w:evenVBand="0" w:oddHBand="0" w:evenHBand="0" w:firstRowFirstColumn="0" w:firstRowLastColumn="0" w:lastRowFirstColumn="0" w:lastRowLastColumn="0"/>
+              <w:rPr>
+                <w:sz w:val="24"/>
+                <w:szCs w:val="32"/>
+              </w:rPr>
+            </w:pPr>
+            <w:r>
+              <w:rPr>
+                <w:sz w:val="24"/>
+                <w:szCs w:val="32"/>
+              </w:rPr>
+              <w:t>Operação que permite criar um novo Material:</w:t>
+            </w:r>
+          </w:p>
+          <w:p>
+            <w:pPr>
+              <w:jc w:val="both"/>
+              <w:cnfStyle w:val="000000000000" w:firstRow="0" w:lastRow="0" w:firstColumn="0" w:lastColumn="0" w:oddVBand="0" w:evenVBand="0" w:oddHBand="0" w:evenHBand="0" w:firstRowFirstColumn="0" w:firstRowLastColumn="0" w:lastRowFirstColumn="0" w:lastRowLastColumn="0"/>
+              <w:rPr>
+                <w:sz w:val="24"/>
+                <w:szCs w:val="32"/>
+              </w:rPr>
+            </w:pPr>
+            <w:r>
+              <w:rPr>
+                <w:sz w:val="24"/>
+                <w:szCs w:val="32"/>
+              </w:rPr>
+              <w:t xml:space="preserve">1.O sistema gera um </w:t>
+            </w:r>
+            <w:proofErr w:type="spellStart"/>
+            <w:r>
+              <w:rPr>
+                <w:sz w:val="24"/>
+                <w:szCs w:val="32"/>
+              </w:rPr>
+              <w:t>ID_Material</w:t>
+            </w:r>
+            <w:proofErr w:type="spellEnd"/>
+            <w:r>
+              <w:rPr>
+                <w:sz w:val="24"/>
+                <w:szCs w:val="32"/>
+              </w:rPr>
+              <w:t>;</w:t>
+            </w:r>
+          </w:p>
+          <w:p>
+            <w:pPr>
+              <w:jc w:val="both"/>
+              <w:cnfStyle w:val="000000000000" w:firstRow="0" w:lastRow="0" w:firstColumn="0" w:lastColumn="0" w:oddVBand="0" w:evenVBand="0" w:oddHBand="0" w:evenHBand="0" w:firstRowFirstColumn="0" w:firstRowLastColumn="0" w:lastRowFirstColumn="0" w:lastRowLastColumn="0"/>
+              <w:rPr>
+                <w:sz w:val="24"/>
+                <w:szCs w:val="32"/>
+              </w:rPr>
+            </w:pPr>
+            <w:r>
+              <w:rPr>
+                <w:sz w:val="24"/>
+                <w:szCs w:val="32"/>
+              </w:rPr>
+              <w:t>2. Introduz a quantidade de material disponível;</w:t>
+            </w:r>
+          </w:p>
+          <w:p>
+            <w:pPr>
+              <w:jc w:val="both"/>
+              <w:cnfStyle w:val="000000000000" w:firstRow="0" w:lastRow="0" w:firstColumn="0" w:lastColumn="0" w:oddVBand="0" w:evenVBand="0" w:oddHBand="0" w:evenHBand="0" w:firstRowFirstColumn="0" w:firstRowLastColumn="0" w:lastRowFirstColumn="0" w:lastRowLastColumn="0"/>
+              <w:rPr>
+                <w:sz w:val="24"/>
+                <w:szCs w:val="32"/>
+              </w:rPr>
+            </w:pPr>
+            <w:r>
+              <w:rPr>
+                <w:sz w:val="24"/>
+                <w:szCs w:val="32"/>
+              </w:rPr>
+              <w:t>3. Efetua as validações necessárias;</w:t>
+            </w:r>
+          </w:p>
+          <w:p>
+            <w:pPr>
+              <w:jc w:val="both"/>
+              <w:cnfStyle w:val="000000000000" w:firstRow="0" w:lastRow="0" w:firstColumn="0" w:lastColumn="0" w:oddVBand="0" w:evenVBand="0" w:oddHBand="0" w:evenHBand="0" w:firstRowFirstColumn="0" w:firstRowLastColumn="0" w:lastRowFirstColumn="0" w:lastRowLastColumn="0"/>
+              <w:rPr>
+                <w:sz w:val="24"/>
+                <w:szCs w:val="32"/>
+              </w:rPr>
+            </w:pPr>
+            <w:r>
+              <w:rPr>
+                <w:sz w:val="24"/>
+                <w:szCs w:val="32"/>
+              </w:rPr>
+              <w:t>4. Cria o Material.</w:t>
+            </w:r>
+          </w:p>
+        </w:tc>
+      </w:tr>
+      <w:tr>
+        <w:trPr>
+          <w:cnfStyle w:val="000000100000" w:firstRow="0" w:lastRow="0" w:firstColumn="0" w:lastColumn="0" w:oddVBand="0" w:evenVBand="0" w:oddHBand="1" w:evenHBand="0" w:firstRowFirstColumn="0" w:firstRowLastColumn="0" w:lastRowFirstColumn="0" w:lastRowLastColumn="0"/>
+        </w:trPr>
+        <w:tc>
+          <w:tcPr>
+            <w:cnfStyle w:val="001000000000" w:firstRow="0" w:lastRow="0" w:firstColumn="1" w:lastColumn="0" w:oddVBand="0" w:evenVBand="0" w:oddHBand="0" w:evenHBand="0" w:firstRowFirstColumn="0" w:firstRowLastColumn="0" w:lastRowFirstColumn="0" w:lastRowLastColumn="0"/>
+            <w:tcW w:w="1696" w:type="dxa"/>
+          </w:tcPr>
+          <w:p>
+            <w:pPr>
+              <w:jc w:val="center"/>
+              <w:rPr>
+                <w:sz w:val="24"/>
+                <w:szCs w:val="32"/>
+              </w:rPr>
+            </w:pPr>
+            <w:proofErr w:type="gramStart"/>
+            <w:r>
+              <w:rPr>
+                <w:sz w:val="24"/>
+                <w:szCs w:val="32"/>
+              </w:rPr>
+              <w:t>Visualizar(</w:t>
+            </w:r>
+            <w:proofErr w:type="gramEnd"/>
+            <w:r>
+              <w:rPr>
+                <w:sz w:val="24"/>
+                <w:szCs w:val="32"/>
+              </w:rPr>
+              <w:t>)</w:t>
+            </w:r>
+          </w:p>
+        </w:tc>
+        <w:tc>
+          <w:tcPr>
+            <w:tcW w:w="6798" w:type="dxa"/>
+          </w:tcPr>
+          <w:p>
+            <w:pPr>
+              <w:jc w:val="both"/>
+              <w:cnfStyle w:val="000000100000" w:firstRow="0" w:lastRow="0" w:firstColumn="0" w:lastColumn="0" w:oddVBand="0" w:evenVBand="0" w:oddHBand="1" w:evenHBand="0" w:firstRowFirstColumn="0" w:firstRowLastColumn="0" w:lastRowFirstColumn="0" w:lastRowLastColumn="0"/>
+              <w:rPr>
+                <w:sz w:val="24"/>
+                <w:szCs w:val="32"/>
+              </w:rPr>
+            </w:pPr>
+            <w:r>
+              <w:rPr>
+                <w:sz w:val="24"/>
+                <w:szCs w:val="32"/>
+              </w:rPr>
+              <w:t>1. Permite a consulta do Material através do Nome;</w:t>
+            </w:r>
+          </w:p>
+          <w:p>
+            <w:pPr>
+              <w:jc w:val="both"/>
+              <w:cnfStyle w:val="000000100000" w:firstRow="0" w:lastRow="0" w:firstColumn="0" w:lastColumn="0" w:oddVBand="0" w:evenVBand="0" w:oddHBand="1" w:evenHBand="0" w:firstRowFirstColumn="0" w:firstRowLastColumn="0" w:lastRowFirstColumn="0" w:lastRowLastColumn="0"/>
+              <w:rPr>
+                <w:sz w:val="24"/>
+                <w:szCs w:val="32"/>
+              </w:rPr>
+            </w:pPr>
+            <w:r>
+              <w:rPr>
+                <w:sz w:val="24"/>
+                <w:szCs w:val="32"/>
+              </w:rPr>
+              <w:t>2. Permite a consulta do Material através da Quantidade.</w:t>
+            </w:r>
+          </w:p>
+        </w:tc>
+      </w:tr>
+      <w:tr>
+        <w:tc>
+          <w:tcPr>
+            <w:cnfStyle w:val="001000000000" w:firstRow="0" w:lastRow="0" w:firstColumn="1" w:lastColumn="0" w:oddVBand="0" w:evenVBand="0" w:oddHBand="0" w:evenHBand="0" w:firstRowFirstColumn="0" w:firstRowLastColumn="0" w:lastRowFirstColumn="0" w:lastRowLastColumn="0"/>
+            <w:tcW w:w="1696" w:type="dxa"/>
+          </w:tcPr>
+          <w:p>
+            <w:pPr>
+              <w:jc w:val="center"/>
+              <w:rPr>
+                <w:sz w:val="24"/>
+                <w:szCs w:val="32"/>
+              </w:rPr>
+            </w:pPr>
+            <w:proofErr w:type="gramStart"/>
+            <w:r>
+              <w:rPr>
+                <w:sz w:val="24"/>
+                <w:szCs w:val="32"/>
+              </w:rPr>
+              <w:t>Eliminar(</w:t>
+            </w:r>
+            <w:proofErr w:type="gramEnd"/>
+            <w:r>
+              <w:rPr>
+                <w:sz w:val="24"/>
+                <w:szCs w:val="32"/>
+              </w:rPr>
+              <w:t>)</w:t>
+            </w:r>
+          </w:p>
+        </w:tc>
+        <w:tc>
+          <w:tcPr>
+            <w:tcW w:w="6798" w:type="dxa"/>
+          </w:tcPr>
+          <w:p>
+            <w:pPr>
+              <w:tabs>
+                <w:tab w:val="left" w:pos="1170"/>
+              </w:tabs>
+              <w:jc w:val="both"/>
+              <w:cnfStyle w:val="000000000000" w:firstRow="0" w:lastRow="0" w:firstColumn="0" w:lastColumn="0" w:oddVBand="0" w:evenVBand="0" w:oddHBand="0" w:evenHBand="0" w:firstRowFirstColumn="0" w:firstRowLastColumn="0" w:lastRowFirstColumn="0" w:lastRowLastColumn="0"/>
+              <w:rPr>
+                <w:sz w:val="24"/>
+                <w:szCs w:val="32"/>
+              </w:rPr>
+            </w:pPr>
+            <w:r>
+              <w:t xml:space="preserve"> </w:t>
+            </w:r>
+            <w:r>
+              <w:rPr>
+                <w:sz w:val="24"/>
+                <w:szCs w:val="32"/>
+              </w:rPr>
+              <w:t>Esta operação permite eliminar os dados do Material.</w:t>
+            </w:r>
+          </w:p>
+        </w:tc>
+      </w:tr>
+    </w:tbl>
     <w:p>
       <w:pPr>
         <w:rPr>
@@ -16501,15 +18300,108 @@
           <w:sz w:val="32"/>
         </w:rPr>
       </w:pPr>
-    </w:p>
-    <w:p>
-      <w:pPr>
+      <w:r>
+        <w:rPr>
+          <w:noProof/>
+        </w:rPr>
+        <w:drawing>
+          <wp:anchor distT="0" distB="0" distL="114300" distR="114300" simplePos="0" relativeHeight="251677696" behindDoc="1" locked="0" layoutInCell="1" allowOverlap="1">
+            <wp:simplePos x="0" y="0"/>
+            <wp:positionH relativeFrom="margin">
+              <wp:align>center</wp:align>
+            </wp:positionH>
+            <wp:positionV relativeFrom="paragraph">
+              <wp:posOffset>332105</wp:posOffset>
+            </wp:positionV>
+            <wp:extent cx="5854700" cy="2009775"/>
+            <wp:effectExtent l="0" t="0" r="0" b="9525"/>
+            <wp:wrapTight wrapText="bothSides">
+              <wp:wrapPolygon edited="0">
+                <wp:start x="0" y="0"/>
+                <wp:lineTo x="0" y="21498"/>
+                <wp:lineTo x="21506" y="21498"/>
+                <wp:lineTo x="21506" y="0"/>
+                <wp:lineTo x="0" y="0"/>
+              </wp:wrapPolygon>
+            </wp:wrapTight>
+            <wp:docPr id="5" name="Imagem 5"/>
+            <wp:cNvGraphicFramePr>
+              <a:graphicFrameLocks xmlns:a="http://schemas.openxmlformats.org/drawingml/2006/main" noChangeAspect="1"/>
+            </wp:cNvGraphicFramePr>
+            <a:graphic xmlns:a="http://schemas.openxmlformats.org/drawingml/2006/main">
+              <a:graphicData uri="http://schemas.openxmlformats.org/drawingml/2006/picture">
+                <pic:pic xmlns:pic="http://schemas.openxmlformats.org/drawingml/2006/picture">
+                  <pic:nvPicPr>
+                    <pic:cNvPr id="0" name="Picture 1"/>
+                    <pic:cNvPicPr>
+                      <a:picLocks noChangeAspect="1" noChangeArrowheads="1"/>
+                    </pic:cNvPicPr>
+                  </pic:nvPicPr>
+                  <pic:blipFill>
+                    <a:blip r:embed="rId15">
+                      <a:extLst>
+                        <a:ext uri="{28A0092B-C50C-407E-A947-70E740481C1C}">
+                          <a14:useLocalDpi xmlns:a14="http://schemas.microsoft.com/office/drawing/2010/main" val="0"/>
+                        </a:ext>
+                      </a:extLst>
+                    </a:blip>
+                    <a:srcRect/>
+                    <a:stretch>
+                      <a:fillRect/>
+                    </a:stretch>
+                  </pic:blipFill>
+                  <pic:spPr bwMode="auto">
+                    <a:xfrm>
+                      <a:off x="0" y="0"/>
+                      <a:ext cx="5854700" cy="2009775"/>
+                    </a:xfrm>
+                    <a:prstGeom prst="rect">
+                      <a:avLst/>
+                    </a:prstGeom>
+                    <a:noFill/>
+                    <a:ln>
+                      <a:noFill/>
+                    </a:ln>
+                  </pic:spPr>
+                </pic:pic>
+              </a:graphicData>
+            </a:graphic>
+            <wp14:sizeRelH relativeFrom="margin">
+              <wp14:pctWidth>0</wp14:pctWidth>
+            </wp14:sizeRelH>
+            <wp14:sizeRelV relativeFrom="margin">
+              <wp14:pctHeight>0</wp14:pctHeight>
+            </wp14:sizeRelV>
+          </wp:anchor>
+        </w:drawing>
+      </w:r>
+      <w:r>
         <w:rPr>
           <w:rFonts w:ascii="Garamond" w:hAnsi="Garamond"/>
           <w:b/>
           <w:sz w:val="32"/>
         </w:rPr>
-      </w:pPr>
+        <w:t>Diagrama de estados:</w:t>
+      </w:r>
+    </w:p>
+    <w:p>
+      <w:pPr>
+        <w:rPr>
+          <w:rFonts w:ascii="Garamond" w:hAnsi="Garamond"/>
+          <w:b/>
+          <w:color w:val="FF0000"/>
+          <w:sz w:val="32"/>
+        </w:rPr>
+      </w:pPr>
+      <w:r>
+        <w:rPr>
+          <w:rFonts w:ascii="Garamond" w:hAnsi="Garamond"/>
+          <w:b/>
+          <w:color w:val="FF0000"/>
+          <w:sz w:val="32"/>
+        </w:rPr>
+        <w:t>Diagrama de atividades:</w:t>
+      </w:r>
     </w:p>
     <w:p>
       <w:pPr>
@@ -16606,9 +18498,20 @@
         <w:rPr>
           <w:rFonts w:ascii="Garamond" w:hAnsi="Garamond"/>
           <w:b/>
+          <w:color w:val="FF0000"/>
           <w:sz w:val="32"/>
         </w:rPr>
       </w:pPr>
+      <w:r>
+        <w:rPr>
+          <w:rFonts w:ascii="Garamond" w:hAnsi="Garamond"/>
+          <w:b/>
+          <w:color w:val="FF0000"/>
+          <w:sz w:val="32"/>
+        </w:rPr>
+        <w:lastRenderedPageBreak/>
+        <w:t>Diagrama de componentes:</w:t>
+      </w:r>
     </w:p>
     <w:p>
       <w:pPr>
@@ -16735,6 +18638,749 @@
           <w:sz w:val="32"/>
         </w:rPr>
       </w:pPr>
+    </w:p>
+    <w:p>
+      <w:pPr>
+        <w:rPr>
+          <w:rFonts w:ascii="Garamond" w:hAnsi="Garamond"/>
+          <w:b/>
+          <w:sz w:val="32"/>
+        </w:rPr>
+      </w:pPr>
+    </w:p>
+    <w:p>
+      <w:pPr>
+        <w:rPr>
+          <w:rFonts w:ascii="Garamond" w:hAnsi="Garamond"/>
+          <w:b/>
+          <w:sz w:val="32"/>
+        </w:rPr>
+      </w:pPr>
+    </w:p>
+    <w:p>
+      <w:pPr>
+        <w:rPr>
+          <w:rFonts w:ascii="Garamond" w:hAnsi="Garamond"/>
+          <w:b/>
+          <w:sz w:val="32"/>
+        </w:rPr>
+      </w:pPr>
+    </w:p>
+    <w:p>
+      <w:pPr>
+        <w:rPr>
+          <w:rFonts w:ascii="Garamond" w:hAnsi="Garamond"/>
+          <w:b/>
+          <w:sz w:val="32"/>
+        </w:rPr>
+      </w:pPr>
+    </w:p>
+    <w:p>
+      <w:pPr>
+        <w:rPr>
+          <w:rFonts w:ascii="Garamond" w:hAnsi="Garamond"/>
+          <w:b/>
+          <w:sz w:val="32"/>
+        </w:rPr>
+      </w:pPr>
+      <w:r>
+        <w:rPr>
+          <w:noProof/>
+        </w:rPr>
+        <w:lastRenderedPageBreak/>
+        <w:drawing>
+          <wp:anchor distT="0" distB="0" distL="114300" distR="114300" simplePos="0" relativeHeight="251682816" behindDoc="1" locked="0" layoutInCell="1" allowOverlap="1">
+            <wp:simplePos x="0" y="0"/>
+            <wp:positionH relativeFrom="margin">
+              <wp:align>left</wp:align>
+            </wp:positionH>
+            <wp:positionV relativeFrom="paragraph">
+              <wp:posOffset>346075</wp:posOffset>
+            </wp:positionV>
+            <wp:extent cx="4977130" cy="3423920"/>
+            <wp:effectExtent l="0" t="0" r="0" b="5080"/>
+            <wp:wrapTight wrapText="bothSides">
+              <wp:wrapPolygon edited="0">
+                <wp:start x="0" y="0"/>
+                <wp:lineTo x="0" y="21512"/>
+                <wp:lineTo x="21495" y="21512"/>
+                <wp:lineTo x="21495" y="0"/>
+                <wp:lineTo x="0" y="0"/>
+              </wp:wrapPolygon>
+            </wp:wrapTight>
+            <wp:docPr id="23" name="Imagem 23"/>
+            <wp:cNvGraphicFramePr>
+              <a:graphicFrameLocks xmlns:a="http://schemas.openxmlformats.org/drawingml/2006/main" noChangeAspect="1"/>
+            </wp:cNvGraphicFramePr>
+            <a:graphic xmlns:a="http://schemas.openxmlformats.org/drawingml/2006/main">
+              <a:graphicData uri="http://schemas.openxmlformats.org/drawingml/2006/picture">
+                <pic:pic xmlns:pic="http://schemas.openxmlformats.org/drawingml/2006/picture">
+                  <pic:nvPicPr>
+                    <pic:cNvPr id="0" name="Picture 11"/>
+                    <pic:cNvPicPr>
+                      <a:picLocks noChangeAspect="1" noChangeArrowheads="1"/>
+                    </pic:cNvPicPr>
+                  </pic:nvPicPr>
+                  <pic:blipFill>
+                    <a:blip r:embed="rId16">
+                      <a:extLst>
+                        <a:ext uri="{28A0092B-C50C-407E-A947-70E740481C1C}">
+                          <a14:useLocalDpi xmlns:a14="http://schemas.microsoft.com/office/drawing/2010/main" val="0"/>
+                        </a:ext>
+                      </a:extLst>
+                    </a:blip>
+                    <a:srcRect/>
+                    <a:stretch>
+                      <a:fillRect/>
+                    </a:stretch>
+                  </pic:blipFill>
+                  <pic:spPr bwMode="auto">
+                    <a:xfrm>
+                      <a:off x="0" y="0"/>
+                      <a:ext cx="5048517" cy="3473352"/>
+                    </a:xfrm>
+                    <a:prstGeom prst="rect">
+                      <a:avLst/>
+                    </a:prstGeom>
+                    <a:noFill/>
+                    <a:ln>
+                      <a:noFill/>
+                    </a:ln>
+                  </pic:spPr>
+                </pic:pic>
+              </a:graphicData>
+            </a:graphic>
+            <wp14:sizeRelH relativeFrom="margin">
+              <wp14:pctWidth>0</wp14:pctWidth>
+            </wp14:sizeRelH>
+            <wp14:sizeRelV relativeFrom="margin">
+              <wp14:pctHeight>0</wp14:pctHeight>
+            </wp14:sizeRelV>
+          </wp:anchor>
+        </w:drawing>
+      </w:r>
+      <w:r>
+        <w:rPr>
+          <w:rFonts w:ascii="Garamond" w:hAnsi="Garamond"/>
+          <w:b/>
+          <w:sz w:val="32"/>
+        </w:rPr>
+        <w:t>Diagrama de instalação:</w:t>
+      </w:r>
+    </w:p>
+    <w:p>
+      <w:pPr>
+        <w:rPr>
+          <w:rFonts w:ascii="Garamond" w:hAnsi="Garamond"/>
+          <w:b/>
+          <w:sz w:val="32"/>
+        </w:rPr>
+      </w:pPr>
+    </w:p>
+    <w:p>
+      <w:pPr>
+        <w:rPr>
+          <w:rFonts w:ascii="Garamond" w:hAnsi="Garamond"/>
+          <w:b/>
+          <w:sz w:val="32"/>
+        </w:rPr>
+      </w:pPr>
+    </w:p>
+    <w:p>
+      <w:pPr>
+        <w:rPr>
+          <w:rFonts w:ascii="Garamond" w:hAnsi="Garamond"/>
+          <w:b/>
+          <w:sz w:val="32"/>
+        </w:rPr>
+      </w:pPr>
+    </w:p>
+    <w:p>
+      <w:pPr>
+        <w:rPr>
+          <w:rFonts w:ascii="Garamond" w:hAnsi="Garamond"/>
+          <w:b/>
+          <w:sz w:val="32"/>
+        </w:rPr>
+      </w:pPr>
+    </w:p>
+    <w:p>
+      <w:pPr>
+        <w:rPr>
+          <w:rFonts w:ascii="Garamond" w:hAnsi="Garamond"/>
+          <w:b/>
+          <w:sz w:val="32"/>
+        </w:rPr>
+      </w:pPr>
+    </w:p>
+    <w:p>
+      <w:pPr>
+        <w:rPr>
+          <w:rFonts w:ascii="Garamond" w:hAnsi="Garamond"/>
+          <w:b/>
+          <w:sz w:val="32"/>
+        </w:rPr>
+      </w:pPr>
+    </w:p>
+    <w:p>
+      <w:pPr>
+        <w:rPr>
+          <w:rFonts w:ascii="Garamond" w:hAnsi="Garamond"/>
+          <w:b/>
+          <w:sz w:val="32"/>
+        </w:rPr>
+      </w:pPr>
+    </w:p>
+    <w:p>
+      <w:pPr>
+        <w:rPr>
+          <w:rFonts w:ascii="Garamond" w:hAnsi="Garamond"/>
+          <w:b/>
+          <w:sz w:val="32"/>
+        </w:rPr>
+      </w:pPr>
+    </w:p>
+    <w:p>
+      <w:pPr>
+        <w:rPr>
+          <w:rFonts w:ascii="Garamond" w:hAnsi="Garamond"/>
+          <w:b/>
+          <w:sz w:val="32"/>
+        </w:rPr>
+      </w:pPr>
+      <w:r>
+        <w:rPr>
+          <w:rFonts w:ascii="Garamond" w:hAnsi="Garamond"/>
+          <w:b/>
+          <w:sz w:val="32"/>
+        </w:rPr>
+        <w:t>Diagramas de pacotes de classes:</w:t>
+      </w:r>
+    </w:p>
+    <w:p>
+      <w:pPr>
+        <w:rPr>
+          <w:rFonts w:ascii="Garamond" w:hAnsi="Garamond"/>
+          <w:b/>
+          <w:sz w:val="32"/>
+        </w:rPr>
+      </w:pPr>
+      <w:r>
+        <w:rPr>
+          <w:rFonts w:ascii="Garamond" w:hAnsi="Garamond"/>
+          <w:b/>
+          <w:sz w:val="28"/>
+        </w:rPr>
+        <w:t>Hor</w:t>
+      </w:r>
+      <w:r>
+        <w:rPr>
+          <w:rFonts w:ascii="Garamond" w:hAnsi="Garamond"/>
+          <w:b/>
+          <w:sz w:val="28"/>
+        </w:rPr>
+        <w:t>á</w:t>
+      </w:r>
+      <w:r>
+        <w:rPr>
+          <w:rFonts w:ascii="Garamond" w:hAnsi="Garamond"/>
+          <w:b/>
+          <w:sz w:val="28"/>
+        </w:rPr>
+        <w:t>rio</w:t>
+      </w:r>
+      <w:r>
+        <w:rPr>
+          <w:rFonts w:ascii="Garamond" w:hAnsi="Garamond"/>
+          <w:b/>
+          <w:sz w:val="32"/>
+        </w:rPr>
+        <w:t>:</w:t>
+      </w:r>
+    </w:p>
+    <w:p>
+      <w:pPr>
+        <w:rPr>
+          <w:rFonts w:ascii="Garamond" w:hAnsi="Garamond"/>
+          <w:b/>
+          <w:sz w:val="32"/>
+        </w:rPr>
+      </w:pPr>
+      <w:r>
+        <w:rPr>
+          <w:noProof/>
+        </w:rPr>
+        <w:drawing>
+          <wp:anchor distT="0" distB="0" distL="114300" distR="114300" simplePos="0" relativeHeight="251679744" behindDoc="1" locked="0" layoutInCell="1" allowOverlap="1">
+            <wp:simplePos x="0" y="0"/>
+            <wp:positionH relativeFrom="margin">
+              <wp:posOffset>-681139</wp:posOffset>
+            </wp:positionH>
+            <wp:positionV relativeFrom="paragraph">
+              <wp:posOffset>250825</wp:posOffset>
+            </wp:positionV>
+            <wp:extent cx="5391150" cy="3960495"/>
+            <wp:effectExtent l="0" t="0" r="0" b="1905"/>
+            <wp:wrapTight wrapText="bothSides">
+              <wp:wrapPolygon edited="0">
+                <wp:start x="0" y="0"/>
+                <wp:lineTo x="0" y="21506"/>
+                <wp:lineTo x="21524" y="21506"/>
+                <wp:lineTo x="21524" y="0"/>
+                <wp:lineTo x="0" y="0"/>
+              </wp:wrapPolygon>
+            </wp:wrapTight>
+            <wp:docPr id="20" name="Imagem 20"/>
+            <wp:cNvGraphicFramePr>
+              <a:graphicFrameLocks xmlns:a="http://schemas.openxmlformats.org/drawingml/2006/main" noChangeAspect="1"/>
+            </wp:cNvGraphicFramePr>
+            <a:graphic xmlns:a="http://schemas.openxmlformats.org/drawingml/2006/main">
+              <a:graphicData uri="http://schemas.openxmlformats.org/drawingml/2006/picture">
+                <pic:pic xmlns:pic="http://schemas.openxmlformats.org/drawingml/2006/picture">
+                  <pic:nvPicPr>
+                    <pic:cNvPr id="0" name="Picture 5"/>
+                    <pic:cNvPicPr>
+                      <a:picLocks noChangeAspect="1" noChangeArrowheads="1"/>
+                    </pic:cNvPicPr>
+                  </pic:nvPicPr>
+                  <pic:blipFill>
+                    <a:blip r:embed="rId17">
+                      <a:extLst>
+                        <a:ext uri="{28A0092B-C50C-407E-A947-70E740481C1C}">
+                          <a14:useLocalDpi xmlns:a14="http://schemas.microsoft.com/office/drawing/2010/main" val="0"/>
+                        </a:ext>
+                      </a:extLst>
+                    </a:blip>
+                    <a:srcRect/>
+                    <a:stretch>
+                      <a:fillRect/>
+                    </a:stretch>
+                  </pic:blipFill>
+                  <pic:spPr bwMode="auto">
+                    <a:xfrm>
+                      <a:off x="0" y="0"/>
+                      <a:ext cx="5391150" cy="3960495"/>
+                    </a:xfrm>
+                    <a:prstGeom prst="rect">
+                      <a:avLst/>
+                    </a:prstGeom>
+                    <a:noFill/>
+                    <a:ln>
+                      <a:noFill/>
+                    </a:ln>
+                  </pic:spPr>
+                </pic:pic>
+              </a:graphicData>
+            </a:graphic>
+            <wp14:sizeRelH relativeFrom="margin">
+              <wp14:pctWidth>0</wp14:pctWidth>
+            </wp14:sizeRelH>
+            <wp14:sizeRelV relativeFrom="margin">
+              <wp14:pctHeight>0</wp14:pctHeight>
+            </wp14:sizeRelV>
+          </wp:anchor>
+        </w:drawing>
+      </w:r>
+    </w:p>
+    <w:p>
+      <w:pPr>
+        <w:rPr>
+          <w:rFonts w:ascii="Garamond" w:hAnsi="Garamond"/>
+          <w:b/>
+          <w:sz w:val="32"/>
+        </w:rPr>
+      </w:pPr>
+    </w:p>
+    <w:p>
+      <w:pPr>
+        <w:rPr>
+          <w:rFonts w:ascii="Garamond" w:hAnsi="Garamond"/>
+          <w:b/>
+          <w:sz w:val="32"/>
+        </w:rPr>
+      </w:pPr>
+    </w:p>
+    <w:p>
+      <w:pPr>
+        <w:rPr>
+          <w:rFonts w:ascii="Garamond" w:hAnsi="Garamond"/>
+          <w:b/>
+          <w:sz w:val="32"/>
+        </w:rPr>
+      </w:pPr>
+    </w:p>
+    <w:p>
+      <w:pPr>
+        <w:rPr>
+          <w:rFonts w:ascii="Garamond" w:hAnsi="Garamond"/>
+          <w:b/>
+          <w:sz w:val="32"/>
+        </w:rPr>
+      </w:pPr>
+    </w:p>
+    <w:p>
+      <w:pPr>
+        <w:rPr>
+          <w:rFonts w:ascii="Garamond" w:hAnsi="Garamond"/>
+          <w:b/>
+          <w:sz w:val="32"/>
+        </w:rPr>
+      </w:pPr>
+    </w:p>
+    <w:p>
+      <w:pPr>
+        <w:rPr>
+          <w:rFonts w:ascii="Garamond" w:hAnsi="Garamond"/>
+          <w:b/>
+          <w:sz w:val="32"/>
+        </w:rPr>
+      </w:pPr>
+    </w:p>
+    <w:p>
+      <w:pPr>
+        <w:rPr>
+          <w:rFonts w:ascii="Garamond" w:hAnsi="Garamond"/>
+          <w:b/>
+          <w:sz w:val="32"/>
+        </w:rPr>
+      </w:pPr>
+    </w:p>
+    <w:p>
+      <w:pPr>
+        <w:rPr>
+          <w:rFonts w:ascii="Garamond" w:hAnsi="Garamond"/>
+          <w:b/>
+          <w:sz w:val="32"/>
+        </w:rPr>
+      </w:pPr>
+    </w:p>
+    <w:p>
+      <w:pPr>
+        <w:rPr>
+          <w:rFonts w:ascii="Garamond" w:hAnsi="Garamond"/>
+          <w:b/>
+          <w:sz w:val="32"/>
+        </w:rPr>
+      </w:pPr>
+    </w:p>
+    <w:p>
+      <w:pPr>
+        <w:rPr>
+          <w:rFonts w:ascii="Garamond" w:hAnsi="Garamond"/>
+          <w:b/>
+          <w:sz w:val="32"/>
+        </w:rPr>
+      </w:pPr>
+    </w:p>
+    <w:p>
+      <w:pPr>
+        <w:rPr>
+          <w:rFonts w:ascii="Garamond" w:hAnsi="Garamond"/>
+          <w:b/>
+          <w:sz w:val="32"/>
+        </w:rPr>
+      </w:pPr>
+    </w:p>
+    <w:p>
+      <w:pPr>
+        <w:rPr>
+          <w:rFonts w:ascii="Garamond" w:hAnsi="Garamond"/>
+          <w:b/>
+          <w:sz w:val="32"/>
+        </w:rPr>
+      </w:pPr>
+    </w:p>
+    <w:p>
+      <w:pPr>
+        <w:rPr>
+          <w:rFonts w:ascii="Garamond" w:hAnsi="Garamond"/>
+          <w:b/>
+          <w:sz w:val="32"/>
+        </w:rPr>
+      </w:pPr>
+      <w:r>
+        <w:rPr>
+          <w:noProof/>
+        </w:rPr>
+        <w:drawing>
+          <wp:anchor distT="0" distB="0" distL="114300" distR="114300" simplePos="0" relativeHeight="251680768" behindDoc="1" locked="0" layoutInCell="1" allowOverlap="1">
+            <wp:simplePos x="0" y="0"/>
+            <wp:positionH relativeFrom="margin">
+              <wp:posOffset>370936</wp:posOffset>
+            </wp:positionH>
+            <wp:positionV relativeFrom="paragraph">
+              <wp:posOffset>281508</wp:posOffset>
+            </wp:positionV>
+            <wp:extent cx="4924425" cy="3424555"/>
+            <wp:effectExtent l="0" t="0" r="9525" b="4445"/>
+            <wp:wrapTight wrapText="bothSides">
+              <wp:wrapPolygon edited="0">
+                <wp:start x="0" y="0"/>
+                <wp:lineTo x="0" y="21508"/>
+                <wp:lineTo x="21558" y="21508"/>
+                <wp:lineTo x="21558" y="0"/>
+                <wp:lineTo x="0" y="0"/>
+              </wp:wrapPolygon>
+            </wp:wrapTight>
+            <wp:docPr id="21" name="Imagem 21"/>
+            <wp:cNvGraphicFramePr>
+              <a:graphicFrameLocks xmlns:a="http://schemas.openxmlformats.org/drawingml/2006/main" noChangeAspect="1"/>
+            </wp:cNvGraphicFramePr>
+            <a:graphic xmlns:a="http://schemas.openxmlformats.org/drawingml/2006/main">
+              <a:graphicData uri="http://schemas.openxmlformats.org/drawingml/2006/picture">
+                <pic:pic xmlns:pic="http://schemas.openxmlformats.org/drawingml/2006/picture">
+                  <pic:nvPicPr>
+                    <pic:cNvPr id="0" name="Picture 7"/>
+                    <pic:cNvPicPr>
+                      <a:picLocks noChangeAspect="1" noChangeArrowheads="1"/>
+                    </pic:cNvPicPr>
+                  </pic:nvPicPr>
+                  <pic:blipFill>
+                    <a:blip r:embed="rId18">
+                      <a:extLst>
+                        <a:ext uri="{28A0092B-C50C-407E-A947-70E740481C1C}">
+                          <a14:useLocalDpi xmlns:a14="http://schemas.microsoft.com/office/drawing/2010/main" val="0"/>
+                        </a:ext>
+                      </a:extLst>
+                    </a:blip>
+                    <a:srcRect/>
+                    <a:stretch>
+                      <a:fillRect/>
+                    </a:stretch>
+                  </pic:blipFill>
+                  <pic:spPr bwMode="auto">
+                    <a:xfrm>
+                      <a:off x="0" y="0"/>
+                      <a:ext cx="4924425" cy="3424555"/>
+                    </a:xfrm>
+                    <a:prstGeom prst="rect">
+                      <a:avLst/>
+                    </a:prstGeom>
+                    <a:noFill/>
+                    <a:ln>
+                      <a:noFill/>
+                    </a:ln>
+                  </pic:spPr>
+                </pic:pic>
+              </a:graphicData>
+            </a:graphic>
+            <wp14:sizeRelH relativeFrom="margin">
+              <wp14:pctWidth>0</wp14:pctWidth>
+            </wp14:sizeRelH>
+            <wp14:sizeRelV relativeFrom="margin">
+              <wp14:pctHeight>0</wp14:pctHeight>
+            </wp14:sizeRelV>
+          </wp:anchor>
+        </w:drawing>
+      </w:r>
+      <w:r>
+        <w:rPr>
+          <w:rFonts w:ascii="Garamond" w:hAnsi="Garamond"/>
+          <w:b/>
+          <w:sz w:val="28"/>
+        </w:rPr>
+        <w:t>Colaboradores</w:t>
+      </w:r>
+      <w:r>
+        <w:rPr>
+          <w:rFonts w:ascii="Garamond" w:hAnsi="Garamond"/>
+          <w:b/>
+          <w:sz w:val="32"/>
+        </w:rPr>
+        <w:t>:</w:t>
+      </w:r>
+    </w:p>
+    <w:p>
+      <w:pPr>
+        <w:rPr>
+          <w:rFonts w:ascii="Garamond" w:hAnsi="Garamond"/>
+          <w:b/>
+          <w:sz w:val="32"/>
+        </w:rPr>
+      </w:pPr>
+    </w:p>
+    <w:p>
+      <w:pPr>
+        <w:rPr>
+          <w:rFonts w:ascii="Garamond" w:hAnsi="Garamond"/>
+          <w:b/>
+          <w:sz w:val="32"/>
+        </w:rPr>
+      </w:pPr>
+    </w:p>
+    <w:p>
+      <w:pPr>
+        <w:rPr>
+          <w:rFonts w:ascii="Garamond" w:hAnsi="Garamond"/>
+          <w:b/>
+          <w:sz w:val="32"/>
+        </w:rPr>
+      </w:pPr>
+    </w:p>
+    <w:p>
+      <w:pPr>
+        <w:rPr>
+          <w:rFonts w:ascii="Garamond" w:hAnsi="Garamond"/>
+          <w:b/>
+          <w:sz w:val="32"/>
+        </w:rPr>
+      </w:pPr>
+    </w:p>
+    <w:p>
+      <w:pPr>
+        <w:rPr>
+          <w:rFonts w:ascii="Garamond" w:hAnsi="Garamond"/>
+          <w:b/>
+          <w:sz w:val="32"/>
+        </w:rPr>
+      </w:pPr>
+    </w:p>
+    <w:p>
+      <w:pPr>
+        <w:rPr>
+          <w:rFonts w:ascii="Garamond" w:hAnsi="Garamond"/>
+          <w:b/>
+          <w:sz w:val="32"/>
+        </w:rPr>
+      </w:pPr>
+    </w:p>
+    <w:p>
+      <w:pPr>
+        <w:rPr>
+          <w:rFonts w:ascii="Garamond" w:hAnsi="Garamond"/>
+          <w:b/>
+          <w:sz w:val="32"/>
+        </w:rPr>
+      </w:pPr>
+    </w:p>
+    <w:p>
+      <w:pPr>
+        <w:rPr>
+          <w:rFonts w:ascii="Garamond" w:hAnsi="Garamond"/>
+          <w:sz w:val="32"/>
+        </w:rPr>
+      </w:pPr>
+    </w:p>
+    <w:p>
+      <w:pPr>
+        <w:rPr>
+          <w:rFonts w:ascii="Garamond" w:hAnsi="Garamond"/>
+          <w:sz w:val="32"/>
+        </w:rPr>
+      </w:pPr>
+    </w:p>
+    <w:p>
+      <w:pPr>
+        <w:rPr>
+          <w:rFonts w:ascii="Garamond" w:hAnsi="Garamond"/>
+          <w:sz w:val="32"/>
+        </w:rPr>
+      </w:pPr>
+    </w:p>
+    <w:p>
+      <w:pPr>
+        <w:rPr>
+          <w:rFonts w:ascii="Garamond" w:hAnsi="Garamond"/>
+          <w:b/>
+          <w:sz w:val="32"/>
+        </w:rPr>
+      </w:pPr>
+      <w:bookmarkStart w:id="1" w:name="_GoBack"/>
+      <w:bookmarkEnd w:id="1"/>
+    </w:p>
+    <w:p>
+      <w:pPr>
+        <w:rPr>
+          <w:rFonts w:ascii="Garamond" w:hAnsi="Garamond"/>
+          <w:b/>
+          <w:sz w:val="32"/>
+        </w:rPr>
+      </w:pPr>
+      <w:r>
+        <w:rPr>
+          <w:noProof/>
+        </w:rPr>
+        <w:drawing>
+          <wp:anchor distT="0" distB="0" distL="114300" distR="114300" simplePos="0" relativeHeight="251681792" behindDoc="1" locked="0" layoutInCell="1" allowOverlap="1">
+            <wp:simplePos x="0" y="0"/>
+            <wp:positionH relativeFrom="column">
+              <wp:posOffset>223017</wp:posOffset>
+            </wp:positionH>
+            <wp:positionV relativeFrom="paragraph">
+              <wp:posOffset>342529</wp:posOffset>
+            </wp:positionV>
+            <wp:extent cx="5400040" cy="3331210"/>
+            <wp:effectExtent l="0" t="0" r="0" b="2540"/>
+            <wp:wrapTight wrapText="bothSides">
+              <wp:wrapPolygon edited="0">
+                <wp:start x="0" y="0"/>
+                <wp:lineTo x="0" y="21493"/>
+                <wp:lineTo x="21488" y="21493"/>
+                <wp:lineTo x="21488" y="0"/>
+                <wp:lineTo x="0" y="0"/>
+              </wp:wrapPolygon>
+            </wp:wrapTight>
+            <wp:docPr id="22" name="Imagem 22"/>
+            <wp:cNvGraphicFramePr>
+              <a:graphicFrameLocks xmlns:a="http://schemas.openxmlformats.org/drawingml/2006/main" noChangeAspect="1"/>
+            </wp:cNvGraphicFramePr>
+            <a:graphic xmlns:a="http://schemas.openxmlformats.org/drawingml/2006/main">
+              <a:graphicData uri="http://schemas.openxmlformats.org/drawingml/2006/picture">
+                <pic:pic xmlns:pic="http://schemas.openxmlformats.org/drawingml/2006/picture">
+                  <pic:nvPicPr>
+                    <pic:cNvPr id="0" name="Picture 9"/>
+                    <pic:cNvPicPr>
+                      <a:picLocks noChangeAspect="1" noChangeArrowheads="1"/>
+                    </pic:cNvPicPr>
+                  </pic:nvPicPr>
+                  <pic:blipFill>
+                    <a:blip r:embed="rId19">
+                      <a:extLst>
+                        <a:ext uri="{28A0092B-C50C-407E-A947-70E740481C1C}">
+                          <a14:useLocalDpi xmlns:a14="http://schemas.microsoft.com/office/drawing/2010/main" val="0"/>
+                        </a:ext>
+                      </a:extLst>
+                    </a:blip>
+                    <a:srcRect/>
+                    <a:stretch>
+                      <a:fillRect/>
+                    </a:stretch>
+                  </pic:blipFill>
+                  <pic:spPr bwMode="auto">
+                    <a:xfrm>
+                      <a:off x="0" y="0"/>
+                      <a:ext cx="5400040" cy="3331210"/>
+                    </a:xfrm>
+                    <a:prstGeom prst="rect">
+                      <a:avLst/>
+                    </a:prstGeom>
+                    <a:noFill/>
+                    <a:ln>
+                      <a:noFill/>
+                    </a:ln>
+                  </pic:spPr>
+                </pic:pic>
+              </a:graphicData>
+            </a:graphic>
+          </wp:anchor>
+        </w:drawing>
+      </w:r>
+      <w:r>
+        <w:rPr>
+          <w:rFonts w:ascii="Garamond" w:hAnsi="Garamond"/>
+          <w:b/>
+          <w:sz w:val="28"/>
+        </w:rPr>
+        <w:t>Material</w:t>
+      </w:r>
+      <w:r>
+        <w:rPr>
+          <w:rFonts w:ascii="Garamond" w:hAnsi="Garamond"/>
+          <w:b/>
+          <w:sz w:val="32"/>
+        </w:rPr>
+        <w:t>:</w:t>
+      </w:r>
     </w:p>
     <w:p>
       <w:pPr>
@@ -16790,7 +19436,7 @@
                     </pic:cNvPicPr>
                   </pic:nvPicPr>
                   <pic:blipFill>
-                    <a:blip r:embed="rId15">
+                    <a:blip r:embed="rId20">
                       <a:extLst>
                         <a:ext uri="{28A0092B-C50C-407E-A947-70E740481C1C}">
                           <a14:useLocalDpi xmlns:a14="http://schemas.microsoft.com/office/drawing/2010/main" val="0"/>
@@ -16865,7 +19511,7 @@
                     </pic:cNvPicPr>
                   </pic:nvPicPr>
                   <pic:blipFill>
-                    <a:blip r:embed="rId16">
+                    <a:blip r:embed="rId21">
                       <a:extLst>
                         <a:ext uri="{28A0092B-C50C-407E-A947-70E740481C1C}">
                           <a14:useLocalDpi xmlns:a14="http://schemas.microsoft.com/office/drawing/2010/main" val="0"/>
@@ -16940,7 +19586,7 @@
                     </pic:cNvPicPr>
                   </pic:nvPicPr>
                   <pic:blipFill>
-                    <a:blip r:embed="rId17">
+                    <a:blip r:embed="rId22">
                       <a:extLst>
                         <a:ext uri="{28A0092B-C50C-407E-A947-70E740481C1C}">
                           <a14:useLocalDpi xmlns:a14="http://schemas.microsoft.com/office/drawing/2010/main" val="0"/>
@@ -17046,7 +19692,7 @@
                     </pic:cNvPicPr>
                   </pic:nvPicPr>
                   <pic:blipFill>
-                    <a:blip r:embed="rId18">
+                    <a:blip r:embed="rId23">
                       <a:extLst>
                         <a:ext uri="{28A0092B-C50C-407E-A947-70E740481C1C}">
                           <a14:useLocalDpi xmlns:a14="http://schemas.microsoft.com/office/drawing/2010/main" val="0"/>
@@ -17128,7 +19774,7 @@
                     </pic:cNvPicPr>
                   </pic:nvPicPr>
                   <pic:blipFill>
-                    <a:blip r:embed="rId19">
+                    <a:blip r:embed="rId24">
                       <a:extLst>
                         <a:ext uri="{28A0092B-C50C-407E-A947-70E740481C1C}">
                           <a14:useLocalDpi xmlns:a14="http://schemas.microsoft.com/office/drawing/2010/main" val="0"/>
@@ -17226,7 +19872,7 @@
                     </pic:cNvPicPr>
                   </pic:nvPicPr>
                   <pic:blipFill>
-                    <a:blip r:embed="rId20">
+                    <a:blip r:embed="rId25">
                       <a:extLst>
                         <a:ext uri="{28A0092B-C50C-407E-A947-70E740481C1C}">
                           <a14:useLocalDpi xmlns:a14="http://schemas.microsoft.com/office/drawing/2010/main" val="0"/>

</xml_diff>

<commit_message>
Inicio da implementacao para gerar horarios alteracoes no relatorio
</commit_message>
<xml_diff>
--- a/Relatório Final.docx
+++ b/Relatório Final.docx
@@ -1106,6 +1106,14 @@
     </w:p>
     <w:sdt>
       <w:sdtPr>
+        <w:rPr>
+          <w:rFonts w:asciiTheme="minorHAnsi" w:eastAsiaTheme="minorHAnsi" w:hAnsiTheme="minorHAnsi" w:cstheme="minorBidi"/>
+          <w:b w:val="0"/>
+          <w:spacing w:val="0"/>
+          <w:kern w:val="0"/>
+          <w:sz w:val="22"/>
+          <w:szCs w:val="22"/>
+        </w:rPr>
         <w:id w:val="-714737885"/>
         <w:docPartObj>
           <w:docPartGallery w:val="Table of Contents"/>
@@ -1114,12 +1122,7 @@
       </w:sdtPr>
       <w:sdtEndPr>
         <w:rPr>
-          <w:rFonts w:asciiTheme="minorHAnsi" w:eastAsiaTheme="minorHAnsi" w:hAnsiTheme="minorHAnsi" w:cstheme="minorBidi"/>
           <w:bCs/>
-          <w:spacing w:val="0"/>
-          <w:kern w:val="0"/>
-          <w:sz w:val="22"/>
-          <w:szCs w:val="22"/>
         </w:rPr>
       </w:sdtEndPr>
       <w:sdtContent>
@@ -2802,55 +2805,7 @@
         <w:jc w:val="both"/>
       </w:pPr>
       <w:r>
-        <w:t>Um diagrama de contexto, como mostra a figura</w:t>
-      </w:r>
-      <w:r>
-        <w:t xml:space="preserve"> </w:t>
-      </w:r>
-      <w:r>
-        <w:t>1, permite interligar o projeto</w:t>
-      </w:r>
-      <w:r>
-        <w:t xml:space="preserve"> </w:t>
-      </w:r>
-      <w:r>
-        <w:t>"</w:t>
-      </w:r>
-      <w:r>
-        <w:t>Gestão de horários do serviço de esterilização</w:t>
-      </w:r>
-      <w:r>
-        <w:t>"</w:t>
-      </w:r>
-      <w:r>
-        <w:t xml:space="preserve"> c</w:t>
-      </w:r>
-      <w:r>
-        <w:t>o</w:t>
-      </w:r>
-      <w:r>
-        <w:t>m o</w:t>
-      </w:r>
-      <w:r>
-        <w:t xml:space="preserve"> </w:t>
-      </w:r>
-      <w:r>
-        <w:t>utilizador</w:t>
-      </w:r>
-      <w:r>
-        <w:t xml:space="preserve"> bem como</w:t>
-      </w:r>
-      <w:r>
-        <w:t xml:space="preserve"> mostrar</w:t>
-      </w:r>
-      <w:r>
-        <w:t xml:space="preserve"> as interações que </w:t>
-      </w:r>
-      <w:r>
-        <w:t>os utilizadores têm</w:t>
-      </w:r>
-      <w:r>
-        <w:t xml:space="preserve"> com o sistema através de fluxos de dados.</w:t>
+        <w:t>Um diagrama de contexto, como mostra a figura 1, permite interligar o projeto "Gestão de horários do serviço de esterilização" com o utilizador bem como mostrar as interações que os utilizadores têm com o sistema através de fluxos de dados.</w:t>
       </w:r>
     </w:p>
     <w:p>
@@ -2921,24 +2876,14 @@
                             <w:r>
                               <w:t xml:space="preserve">Figura </w:t>
                             </w:r>
-                            <w:r>
-                              <w:fldChar w:fldCharType="begin"/>
-                            </w:r>
-                            <w:r>
-                              <w:instrText xml:space="preserve"> SEQ Figura \* ARABIC </w:instrText>
-                            </w:r>
-                            <w:r>
-                              <w:fldChar w:fldCharType="separate"/>
-                            </w:r>
-                            <w:r>
-                              <w:rPr>
-                                <w:noProof/>
-                              </w:rPr>
-                              <w:t>1</w:t>
-                            </w:r>
-                            <w:r>
-                              <w:fldChar w:fldCharType="end"/>
-                            </w:r>
+                            <w:fldSimple w:instr=" SEQ Figura \* ARABIC ">
+                              <w:r>
+                                <w:rPr>
+                                  <w:noProof/>
+                                </w:rPr>
+                                <w:t>1</w:t>
+                              </w:r>
+                            </w:fldSimple>
                             <w:r>
                               <w:t>-Diagrama de Contexto</w:t>
                             </w:r>
@@ -2972,24 +2917,14 @@
                       <w:r>
                         <w:t xml:space="preserve">Figura </w:t>
                       </w:r>
-                      <w:r>
-                        <w:fldChar w:fldCharType="begin"/>
-                      </w:r>
-                      <w:r>
-                        <w:instrText xml:space="preserve"> SEQ Figura \* ARABIC </w:instrText>
-                      </w:r>
-                      <w:r>
-                        <w:fldChar w:fldCharType="separate"/>
-                      </w:r>
-                      <w:r>
-                        <w:rPr>
-                          <w:noProof/>
-                        </w:rPr>
-                        <w:t>1</w:t>
-                      </w:r>
-                      <w:r>
-                        <w:fldChar w:fldCharType="end"/>
-                      </w:r>
+                      <w:fldSimple w:instr=" SEQ Figura \* ARABIC ">
+                        <w:r>
+                          <w:rPr>
+                            <w:noProof/>
+                          </w:rPr>
+                          <w:t>1</w:t>
+                        </w:r>
+                      </w:fldSimple>
                       <w:r>
                         <w:t>-Diagrama de Contexto</w:t>
                       </w:r>
@@ -3637,20 +3572,15 @@
           <w:b/>
           <w:sz w:val="28"/>
         </w:rPr>
-        <w:t>Passos para que o caso de uso passe por este padrão.</w:t>
+        <w:t>Passos para que o caso de uso passe por este padrão</w:t>
       </w:r>
-    </w:p>
-    <w:p>
-      <w:pPr>
-        <w:rPr>
-          <w:rFonts w:cstheme="minorHAnsi"/>
-        </w:rPr>
-      </w:pPr>
       <w:r>
         <w:rPr>
-          <w:rFonts w:cstheme="minorHAnsi"/>
-        </w:rPr>
-        <w:t>Cada caso de uso, para passar, tem de:</w:t>
+          <w:rFonts w:ascii="Garamond" w:hAnsi="Garamond"/>
+          <w:b/>
+          <w:sz w:val="28"/>
+        </w:rPr>
+        <w:t>:</w:t>
       </w:r>
     </w:p>
     <w:p>
@@ -3798,6 +3728,7 @@
       </w:pPr>
       <w:bookmarkStart w:id="3" w:name="_Toc535087820"/>
       <w:r>
+        <w:lastRenderedPageBreak/>
         <w:t>Tabela de Atores, objetivos e respetivos Casos de Uso:</w:t>
       </w:r>
       <w:bookmarkEnd w:id="3"/>
@@ -5044,15 +4975,6 @@
         <w:rPr>
           <w:rFonts w:ascii="Garamond" w:hAnsi="Garamond"/>
           <w:b/>
-          <w:sz w:val="32"/>
-        </w:rPr>
-      </w:pPr>
-    </w:p>
-    <w:p>
-      <w:pPr>
-        <w:rPr>
-          <w:rFonts w:ascii="Garamond" w:hAnsi="Garamond"/>
-          <w:b/>
           <w:sz w:val="36"/>
         </w:rPr>
       </w:pPr>
@@ -5063,6 +4985,7 @@
       </w:pPr>
       <w:bookmarkStart w:id="5" w:name="_Toc535087822"/>
       <w:r>
+        <w:lastRenderedPageBreak/>
         <w:t>Diagrama de Casos de Uso</w:t>
       </w:r>
       <w:r>
@@ -5070,6 +4993,7 @@
       </w:r>
       <w:bookmarkEnd w:id="5"/>
     </w:p>
+    <w:p/>
     <w:p>
       <w:pPr>
         <w:autoSpaceDE w:val="0"/>
@@ -5249,26 +5173,26 @@
           <w:noProof/>
         </w:rPr>
         <w:drawing>
-          <wp:anchor distT="0" distB="0" distL="114300" distR="114300" simplePos="0" relativeHeight="251673600" behindDoc="1" locked="0" layoutInCell="1" allowOverlap="1">
+          <wp:anchor distT="0" distB="0" distL="114300" distR="114300" simplePos="0" relativeHeight="251702272" behindDoc="1" locked="0" layoutInCell="1" allowOverlap="1">
             <wp:simplePos x="0" y="0"/>
-            <wp:positionH relativeFrom="margin">
-              <wp:posOffset>-523923</wp:posOffset>
+            <wp:positionH relativeFrom="column">
+              <wp:posOffset>-505460</wp:posOffset>
             </wp:positionH>
             <wp:positionV relativeFrom="paragraph">
-              <wp:posOffset>274883</wp:posOffset>
+              <wp:posOffset>332249</wp:posOffset>
             </wp:positionV>
-            <wp:extent cx="6172200" cy="5172075"/>
-            <wp:effectExtent l="0" t="0" r="0" b="9525"/>
+            <wp:extent cx="6521055" cy="4977442"/>
+            <wp:effectExtent l="0" t="0" r="0" b="0"/>
             <wp:wrapTight wrapText="bothSides">
               <wp:wrapPolygon edited="0">
                 <wp:start x="0" y="0"/>
-                <wp:lineTo x="0" y="21560"/>
-                <wp:lineTo x="21533" y="21560"/>
-                <wp:lineTo x="21533" y="0"/>
+                <wp:lineTo x="0" y="21495"/>
+                <wp:lineTo x="21518" y="21495"/>
+                <wp:lineTo x="21518" y="0"/>
                 <wp:lineTo x="0" y="0"/>
               </wp:wrapPolygon>
             </wp:wrapTight>
-            <wp:docPr id="11" name="Imagem 11"/>
+            <wp:docPr id="31" name="Imagem 31"/>
             <wp:cNvGraphicFramePr>
               <a:graphicFrameLocks xmlns:a="http://schemas.openxmlformats.org/drawingml/2006/main" noChangeAspect="1"/>
             </wp:cNvGraphicFramePr>
@@ -5276,7 +5200,7 @@
               <a:graphicData uri="http://schemas.openxmlformats.org/drawingml/2006/picture">
                 <pic:pic xmlns:pic="http://schemas.openxmlformats.org/drawingml/2006/picture">
                   <pic:nvPicPr>
-                    <pic:cNvPr id="0" name="Picture 1"/>
+                    <pic:cNvPr id="0" name="Picture 3"/>
                     <pic:cNvPicPr>
                       <a:picLocks noChangeAspect="1" noChangeArrowheads="1"/>
                     </pic:cNvPicPr>
@@ -5297,7 +5221,7 @@
                   <pic:spPr bwMode="auto">
                     <a:xfrm>
                       <a:off x="0" y="0"/>
-                      <a:ext cx="6172200" cy="5172075"/>
+                      <a:ext cx="6521055" cy="4977442"/>
                     </a:xfrm>
                     <a:prstGeom prst="rect">
                       <a:avLst/>
@@ -5377,24 +5301,14 @@
                             <w:r>
                               <w:t xml:space="preserve">Figura </w:t>
                             </w:r>
-                            <w:r>
-                              <w:fldChar w:fldCharType="begin"/>
-                            </w:r>
-                            <w:r>
-                              <w:instrText xml:space="preserve"> SEQ Figura \* ARABIC </w:instrText>
-                            </w:r>
-                            <w:r>
-                              <w:fldChar w:fldCharType="separate"/>
-                            </w:r>
-                            <w:r>
-                              <w:rPr>
-                                <w:noProof/>
-                              </w:rPr>
-                              <w:t>2</w:t>
-                            </w:r>
-                            <w:r>
-                              <w:fldChar w:fldCharType="end"/>
-                            </w:r>
+                            <w:fldSimple w:instr=" SEQ Figura \* ARABIC ">
+                              <w:r>
+                                <w:rPr>
+                                  <w:noProof/>
+                                </w:rPr>
+                                <w:t>2</w:t>
+                              </w:r>
+                            </w:fldSimple>
                             <w:r>
                               <w:t>-Diagrama de casos de uso</w:t>
                             </w:r>
@@ -5428,24 +5342,14 @@
                       <w:r>
                         <w:t xml:space="preserve">Figura </w:t>
                       </w:r>
-                      <w:r>
-                        <w:fldChar w:fldCharType="begin"/>
-                      </w:r>
-                      <w:r>
-                        <w:instrText xml:space="preserve"> SEQ Figura \* ARABIC </w:instrText>
-                      </w:r>
-                      <w:r>
-                        <w:fldChar w:fldCharType="separate"/>
-                      </w:r>
-                      <w:r>
-                        <w:rPr>
-                          <w:noProof/>
-                        </w:rPr>
-                        <w:t>2</w:t>
-                      </w:r>
-                      <w:r>
-                        <w:fldChar w:fldCharType="end"/>
-                      </w:r>
+                      <w:fldSimple w:instr=" SEQ Figura \* ARABIC ">
+                        <w:r>
+                          <w:rPr>
+                            <w:noProof/>
+                          </w:rPr>
+                          <w:t>2</w:t>
+                        </w:r>
+                      </w:fldSimple>
                       <w:r>
                         <w:t>-Diagrama de casos de uso</w:t>
                       </w:r>
@@ -5488,9 +5392,29 @@
     </w:p>
     <w:p>
       <w:pPr>
+        <w:rPr>
+          <w:rFonts w:ascii="Garamond" w:hAnsi="Garamond"/>
+          <w:b/>
+          <w:sz w:val="36"/>
+        </w:rPr>
+      </w:pPr>
+    </w:p>
+    <w:p>
+      <w:pPr>
+        <w:rPr>
+          <w:rFonts w:ascii="Garamond" w:hAnsi="Garamond"/>
+          <w:b/>
+          <w:sz w:val="36"/>
+        </w:rPr>
+      </w:pPr>
+    </w:p>
+    <w:p>
+      <w:pPr>
         <w:pStyle w:val="Ttulo1"/>
       </w:pPr>
       <w:bookmarkStart w:id="6" w:name="_Toc535087823"/>
+      <w:bookmarkStart w:id="7" w:name="_GoBack"/>
+      <w:bookmarkEnd w:id="7"/>
       <w:r>
         <w:lastRenderedPageBreak/>
         <w:t>Descrição de todos os Casos de Uso</w:t>
@@ -5558,14 +5482,7 @@
           <w:rFonts w:cs="SFRM0800"/>
           <w:u w:val="single"/>
         </w:rPr>
-        <w:t>Ator</w:t>
-      </w:r>
-      <w:r>
-        <w:rPr>
-          <w:rFonts w:cs="SFRM0800"/>
-          <w:u w:val="single"/>
-        </w:rPr>
-        <w:t xml:space="preserve"> primário</w:t>
+        <w:t>Ator primário</w:t>
       </w:r>
       <w:r>
         <w:rPr>
@@ -5766,36 +5683,14 @@
     </w:p>
     <w:p>
       <w:pPr>
-        <w:pStyle w:val="SemEspaamento"/>
-        <w:jc w:val="both"/>
-        <w:rPr>
-          <w:rFonts w:cs="SFRM0800"/>
-          <w:color w:val="FF0000"/>
-        </w:rPr>
-      </w:pPr>
-      <w:r>
-        <w:rPr>
-          <w:rFonts w:cs="SFRM0800"/>
-          <w:color w:val="FF0000"/>
-        </w:rPr>
-        <w:t>Suplementos – Indica os casos de teste concretos ao caso de uso.</w:t>
-      </w:r>
-    </w:p>
-    <w:p>
-      <w:pPr>
-        <w:pStyle w:val="SemEspaamento"/>
-        <w:jc w:val="both"/>
-        <w:rPr>
-          <w:color w:val="FF0000"/>
-        </w:rPr>
-      </w:pPr>
-      <w:r>
-        <w:rPr>
-          <w:rFonts w:cs="SFRM0800"/>
-          <w:color w:val="FF0000"/>
-        </w:rPr>
-        <w:t>Pós Condições – Se existirem descrevem alguma operação efetuada após o término do caso de uso.</w:t>
-      </w:r>
+        <w:pStyle w:val="PargrafodaLista"/>
+        <w:rPr>
+          <w:rFonts w:ascii="Garamond" w:hAnsi="Garamond"/>
+          <w:b/>
+          <w:sz w:val="28"/>
+          <w:lang w:val="pt-PT"/>
+        </w:rPr>
+      </w:pPr>
     </w:p>
     <w:p>
       <w:pPr>
@@ -6839,8 +6734,9 @@
             <w:tcW w:w="1843" w:type="dxa"/>
           </w:tcPr>
           <w:p>
-            <w:bookmarkStart w:id="7" w:name="_Hlk530933322"/>
-            <w:r>
+            <w:bookmarkStart w:id="8" w:name="_Hlk530933322"/>
+            <w:r>
+              <w:lastRenderedPageBreak/>
               <w:t>Actor Primário</w:t>
             </w:r>
           </w:p>
@@ -7182,7 +7078,7 @@
           </w:p>
         </w:tc>
       </w:tr>
-      <w:bookmarkEnd w:id="7"/>
+      <w:bookmarkEnd w:id="8"/>
     </w:tbl>
     <w:p/>
     <w:tbl>
@@ -7585,6 +7481,7 @@
         </w:tc>
       </w:tr>
     </w:tbl>
+    <w:p/>
     <w:p/>
     <w:p/>
     <w:p/>
@@ -11298,7 +11195,7 @@
       <w:pPr>
         <w:pStyle w:val="Ttulo1"/>
       </w:pPr>
-      <w:bookmarkStart w:id="8" w:name="_Toc535087824"/>
+      <w:bookmarkStart w:id="9" w:name="_Toc535087824"/>
       <w:r>
         <w:lastRenderedPageBreak/>
         <w:t>Algoritmo(s) para gerar horários</w:t>
@@ -11306,7 +11203,7 @@
       <w:r>
         <w:t>:</w:t>
       </w:r>
-      <w:bookmarkEnd w:id="8"/>
+      <w:bookmarkEnd w:id="9"/>
     </w:p>
     <w:p>
       <w:pPr>
@@ -11674,7 +11571,7 @@
       <w:pPr>
         <w:pStyle w:val="Ttulo1"/>
       </w:pPr>
-      <w:bookmarkStart w:id="9" w:name="_Toc535087825"/>
+      <w:bookmarkStart w:id="10" w:name="_Toc535087825"/>
       <w:r>
         <w:lastRenderedPageBreak/>
         <w:t>Diagramas de Sequência dos Casos de Uso mais importantes</w:t>
@@ -11682,7 +11579,7 @@
       <w:r>
         <w:t>:</w:t>
       </w:r>
-      <w:bookmarkEnd w:id="9"/>
+      <w:bookmarkEnd w:id="10"/>
     </w:p>
     <w:p>
       <w:pPr>
@@ -11898,17 +11795,6 @@
     <w:p>
       <w:pPr>
         <w:pStyle w:val="PargrafodaLista"/>
-        <w:rPr>
-          <w:rFonts w:ascii="Garamond" w:hAnsi="Garamond" w:cstheme="minorHAnsi"/>
-          <w:b/>
-          <w:sz w:val="24"/>
-          <w:lang w:val="pt-PT"/>
-        </w:rPr>
-      </w:pPr>
-    </w:p>
-    <w:p>
-      <w:pPr>
-        <w:pStyle w:val="PargrafodaLista"/>
         <w:numPr>
           <w:ilvl w:val="0"/>
           <w:numId w:val="10"/>
@@ -11926,6 +11812,7 @@
           <w:sz w:val="28"/>
           <w:lang w:val="pt-PT"/>
         </w:rPr>
+        <w:lastRenderedPageBreak/>
         <w:t>Visualizar</w:t>
       </w:r>
       <w:r>
@@ -12505,7 +12392,7 @@
       <w:pPr>
         <w:pStyle w:val="Ttulo1"/>
       </w:pPr>
-      <w:bookmarkStart w:id="10" w:name="_Toc535087826"/>
+      <w:bookmarkStart w:id="11" w:name="_Toc535087826"/>
       <w:r>
         <w:lastRenderedPageBreak/>
         <w:t xml:space="preserve">Diagrama de </w:t>
@@ -12516,7 +12403,7 @@
       <w:r>
         <w:t>:</w:t>
       </w:r>
-      <w:bookmarkEnd w:id="10"/>
+      <w:bookmarkEnd w:id="11"/>
     </w:p>
     <w:p>
       <w:pPr>
@@ -12758,24 +12645,14 @@
                             <w:r>
                               <w:t xml:space="preserve">Figura </w:t>
                             </w:r>
-                            <w:r>
-                              <w:fldChar w:fldCharType="begin"/>
-                            </w:r>
-                            <w:r>
-                              <w:instrText xml:space="preserve"> SEQ Figura \* ARABIC </w:instrText>
-                            </w:r>
-                            <w:r>
-                              <w:fldChar w:fldCharType="separate"/>
-                            </w:r>
-                            <w:r>
-                              <w:rPr>
-                                <w:noProof/>
-                              </w:rPr>
-                              <w:t>3</w:t>
-                            </w:r>
-                            <w:r>
-                              <w:fldChar w:fldCharType="end"/>
-                            </w:r>
+                            <w:fldSimple w:instr=" SEQ Figura \* ARABIC ">
+                              <w:r>
+                                <w:rPr>
+                                  <w:noProof/>
+                                </w:rPr>
+                                <w:t>3</w:t>
+                              </w:r>
+                            </w:fldSimple>
                             <w:r>
                               <w:t>-Diagrama de classes</w:t>
                             </w:r>
@@ -12809,24 +12686,14 @@
                       <w:r>
                         <w:t xml:space="preserve">Figura </w:t>
                       </w:r>
-                      <w:r>
-                        <w:fldChar w:fldCharType="begin"/>
-                      </w:r>
-                      <w:r>
-                        <w:instrText xml:space="preserve"> SEQ Figura \* ARABIC </w:instrText>
-                      </w:r>
-                      <w:r>
-                        <w:fldChar w:fldCharType="separate"/>
-                      </w:r>
-                      <w:r>
-                        <w:rPr>
-                          <w:noProof/>
-                        </w:rPr>
-                        <w:t>3</w:t>
-                      </w:r>
-                      <w:r>
-                        <w:fldChar w:fldCharType="end"/>
-                      </w:r>
+                      <w:fldSimple w:instr=" SEQ Figura \* ARABIC ">
+                        <w:r>
+                          <w:rPr>
+                            <w:noProof/>
+                          </w:rPr>
+                          <w:t>3</w:t>
+                        </w:r>
+                      </w:fldSimple>
                       <w:r>
                         <w:t>-Diagrama de classes</w:t>
                       </w:r>
@@ -12906,7 +12773,7 @@
       <w:pPr>
         <w:pStyle w:val="Ttulo1"/>
       </w:pPr>
-      <w:bookmarkStart w:id="11" w:name="_Toc535087827"/>
+      <w:bookmarkStart w:id="12" w:name="_Toc535087827"/>
       <w:r>
         <w:lastRenderedPageBreak/>
         <w:t>Semântica de Classes</w:t>
@@ -12914,7 +12781,7 @@
       <w:r>
         <w:t>:</w:t>
       </w:r>
-      <w:bookmarkEnd w:id="11"/>
+      <w:bookmarkEnd w:id="12"/>
     </w:p>
     <w:p>
       <w:pPr>
@@ -21098,12 +20965,12 @@
       <w:pPr>
         <w:pStyle w:val="Ttulo1"/>
       </w:pPr>
-      <w:bookmarkStart w:id="12" w:name="_Toc535087828"/>
+      <w:bookmarkStart w:id="13" w:name="_Toc535087828"/>
       <w:r>
         <w:lastRenderedPageBreak/>
         <w:t>Diagrama de estados:</w:t>
       </w:r>
-      <w:bookmarkEnd w:id="12"/>
+      <w:bookmarkEnd w:id="13"/>
     </w:p>
     <w:p/>
     <w:p>
@@ -21313,24 +21180,14 @@
                             <w:r>
                               <w:t xml:space="preserve">Figura </w:t>
                             </w:r>
-                            <w:r>
-                              <w:fldChar w:fldCharType="begin"/>
-                            </w:r>
-                            <w:r>
-                              <w:instrText xml:space="preserve"> SEQ Figura \* ARABIC </w:instrText>
-                            </w:r>
-                            <w:r>
-                              <w:fldChar w:fldCharType="separate"/>
-                            </w:r>
-                            <w:r>
-                              <w:rPr>
-                                <w:noProof/>
-                              </w:rPr>
-                              <w:t>4</w:t>
-                            </w:r>
-                            <w:r>
-                              <w:fldChar w:fldCharType="end"/>
-                            </w:r>
+                            <w:fldSimple w:instr=" SEQ Figura \* ARABIC ">
+                              <w:r>
+                                <w:rPr>
+                                  <w:noProof/>
+                                </w:rPr>
+                                <w:t>4</w:t>
+                              </w:r>
+                            </w:fldSimple>
                             <w:r>
                               <w:t>-Diagrama de Estados</w:t>
                             </w:r>
@@ -21364,24 +21221,14 @@
                       <w:r>
                         <w:t xml:space="preserve">Figura </w:t>
                       </w:r>
-                      <w:r>
-                        <w:fldChar w:fldCharType="begin"/>
-                      </w:r>
-                      <w:r>
-                        <w:instrText xml:space="preserve"> SEQ Figura \* ARABIC </w:instrText>
-                      </w:r>
-                      <w:r>
-                        <w:fldChar w:fldCharType="separate"/>
-                      </w:r>
-                      <w:r>
-                        <w:rPr>
-                          <w:noProof/>
-                        </w:rPr>
-                        <w:t>4</w:t>
-                      </w:r>
-                      <w:r>
-                        <w:fldChar w:fldCharType="end"/>
-                      </w:r>
+                      <w:fldSimple w:instr=" SEQ Figura \* ARABIC ">
+                        <w:r>
+                          <w:rPr>
+                            <w:noProof/>
+                          </w:rPr>
+                          <w:t>4</w:t>
+                        </w:r>
+                      </w:fldSimple>
                       <w:r>
                         <w:t>-Diagrama de Estados</w:t>
                       </w:r>
@@ -21426,12 +21273,12 @@
       <w:pPr>
         <w:pStyle w:val="Ttulo1"/>
       </w:pPr>
-      <w:bookmarkStart w:id="13" w:name="_Toc535087829"/>
+      <w:bookmarkStart w:id="14" w:name="_Toc535087829"/>
       <w:r>
         <w:lastRenderedPageBreak/>
         <w:t>Diagrama de atividades:</w:t>
       </w:r>
-      <w:bookmarkEnd w:id="13"/>
+      <w:bookmarkEnd w:id="14"/>
     </w:p>
     <w:p>
       <w:pPr>
@@ -21591,12 +21438,12 @@
       <w:pPr>
         <w:pStyle w:val="Ttulo1"/>
       </w:pPr>
-      <w:bookmarkStart w:id="14" w:name="_Toc535087830"/>
+      <w:bookmarkStart w:id="15" w:name="_Toc535087830"/>
       <w:r>
         <w:lastRenderedPageBreak/>
         <w:t>Diagrama de componentes:</w:t>
       </w:r>
-      <w:bookmarkEnd w:id="14"/>
+      <w:bookmarkEnd w:id="15"/>
     </w:p>
     <w:p>
       <w:pPr>
@@ -21653,6 +21500,217 @@
           <w:sz w:val="32"/>
         </w:rPr>
       </w:pPr>
+      <w:r>
+        <w:rPr>
+          <w:noProof/>
+        </w:rPr>
+        <mc:AlternateContent>
+          <mc:Choice Requires="wps">
+            <w:drawing>
+              <wp:anchor distT="0" distB="0" distL="114300" distR="114300" simplePos="0" relativeHeight="251697152" behindDoc="1" locked="0" layoutInCell="1" allowOverlap="1" wp14:anchorId="149D77A8" wp14:editId="78041848">
+                <wp:simplePos x="0" y="0"/>
+                <wp:positionH relativeFrom="column">
+                  <wp:posOffset>-61595</wp:posOffset>
+                </wp:positionH>
+                <wp:positionV relativeFrom="paragraph">
+                  <wp:posOffset>4408170</wp:posOffset>
+                </wp:positionV>
+                <wp:extent cx="5400040" cy="635"/>
+                <wp:effectExtent l="0" t="0" r="0" b="0"/>
+                <wp:wrapTight wrapText="bothSides">
+                  <wp:wrapPolygon edited="0">
+                    <wp:start x="0" y="0"/>
+                    <wp:lineTo x="0" y="21600"/>
+                    <wp:lineTo x="21600" y="21600"/>
+                    <wp:lineTo x="21600" y="0"/>
+                  </wp:wrapPolygon>
+                </wp:wrapTight>
+                <wp:docPr id="29" name="Caixa de texto 29"/>
+                <wp:cNvGraphicFramePr/>
+                <a:graphic xmlns:a="http://schemas.openxmlformats.org/drawingml/2006/main">
+                  <a:graphicData uri="http://schemas.microsoft.com/office/word/2010/wordprocessingShape">
+                    <wps:wsp>
+                      <wps:cNvSpPr txBox="1"/>
+                      <wps:spPr>
+                        <a:xfrm>
+                          <a:off x="0" y="0"/>
+                          <a:ext cx="5400040" cy="635"/>
+                        </a:xfrm>
+                        <a:prstGeom prst="rect">
+                          <a:avLst/>
+                        </a:prstGeom>
+                        <a:solidFill>
+                          <a:prstClr val="white"/>
+                        </a:solidFill>
+                        <a:ln>
+                          <a:noFill/>
+                        </a:ln>
+                      </wps:spPr>
+                      <wps:txbx>
+                        <w:txbxContent>
+                          <w:p>
+                            <w:pPr>
+                              <w:pStyle w:val="Legenda"/>
+                              <w:rPr>
+                                <w:noProof/>
+                              </w:rPr>
+                            </w:pPr>
+                            <w:r>
+                              <w:t xml:space="preserve">Figura </w:t>
+                            </w:r>
+                            <w:fldSimple w:instr=" SEQ Figura \* ARABIC ">
+                              <w:r>
+                                <w:rPr>
+                                  <w:noProof/>
+                                </w:rPr>
+                                <w:t>5</w:t>
+                              </w:r>
+                            </w:fldSimple>
+                            <w:r>
+                              <w:t>-Diagrama de Componentes</w:t>
+                            </w:r>
+                          </w:p>
+                        </w:txbxContent>
+                      </wps:txbx>
+                      <wps:bodyPr rot="0" spcFirstLastPara="0" vertOverflow="overflow" horzOverflow="overflow" vert="horz" wrap="square" lIns="0" tIns="0" rIns="0" bIns="0" numCol="1" spcCol="0" rtlCol="0" fromWordArt="0" anchor="t" anchorCtr="0" forceAA="0" compatLnSpc="1">
+                        <a:prstTxWarp prst="textNoShape">
+                          <a:avLst/>
+                        </a:prstTxWarp>
+                        <a:spAutoFit/>
+                      </wps:bodyPr>
+                    </wps:wsp>
+                  </a:graphicData>
+                </a:graphic>
+              </wp:anchor>
+            </w:drawing>
+          </mc:Choice>
+          <mc:Fallback>
+            <w:pict>
+              <v:shape w14:anchorId="149D77A8" id="Caixa de texto 29" o:spid="_x0000_s1033" type="#_x0000_t202" style="position:absolute;left:0;text-align:left;margin-left:-4.85pt;margin-top:347.1pt;width:425.2pt;height:.05pt;z-index:-251619328;visibility:visible;mso-wrap-style:square;mso-wrap-distance-left:9pt;mso-wrap-distance-top:0;mso-wrap-distance-right:9pt;mso-wrap-distance-bottom:0;mso-position-horizontal:absolute;mso-position-horizontal-relative:text;mso-position-vertical:absolute;mso-position-vertical-relative:text;v-text-anchor:top" o:gfxdata="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" stroked="f">
+                <v:textbox style="mso-fit-shape-to-text:t" inset="0,0,0,0">
+                  <w:txbxContent>
+                    <w:p>
+                      <w:pPr>
+                        <w:pStyle w:val="Legenda"/>
+                        <w:rPr>
+                          <w:noProof/>
+                        </w:rPr>
+                      </w:pPr>
+                      <w:r>
+                        <w:t xml:space="preserve">Figura </w:t>
+                      </w:r>
+                      <w:fldSimple w:instr=" SEQ Figura \* ARABIC ">
+                        <w:r>
+                          <w:rPr>
+                            <w:noProof/>
+                          </w:rPr>
+                          <w:t>5</w:t>
+                        </w:r>
+                      </w:fldSimple>
+                      <w:r>
+                        <w:t>-Diagrama de Componentes</w:t>
+                      </w:r>
+                    </w:p>
+                  </w:txbxContent>
+                </v:textbox>
+                <w10:wrap type="tight"/>
+              </v:shape>
+            </w:pict>
+          </mc:Fallback>
+        </mc:AlternateContent>
+      </w:r>
+      <w:r>
+        <w:rPr>
+          <w:noProof/>
+        </w:rPr>
+        <w:drawing>
+          <wp:anchor distT="0" distB="0" distL="114300" distR="114300" simplePos="0" relativeHeight="251695104" behindDoc="1" locked="0" layoutInCell="1" allowOverlap="1">
+            <wp:simplePos x="0" y="0"/>
+            <wp:positionH relativeFrom="column">
+              <wp:posOffset>-61895</wp:posOffset>
+            </wp:positionH>
+            <wp:positionV relativeFrom="paragraph">
+              <wp:posOffset>255557</wp:posOffset>
+            </wp:positionV>
+            <wp:extent cx="5400040" cy="4095750"/>
+            <wp:effectExtent l="0" t="0" r="0" b="0"/>
+            <wp:wrapTight wrapText="bothSides">
+              <wp:wrapPolygon edited="0">
+                <wp:start x="457" y="0"/>
+                <wp:lineTo x="0" y="1607"/>
+                <wp:lineTo x="0" y="2612"/>
+                <wp:lineTo x="457" y="3215"/>
+                <wp:lineTo x="0" y="4019"/>
+                <wp:lineTo x="0" y="6430"/>
+                <wp:lineTo x="2819" y="6430"/>
+                <wp:lineTo x="2667" y="12860"/>
+                <wp:lineTo x="457" y="14367"/>
+                <wp:lineTo x="0" y="16074"/>
+                <wp:lineTo x="0" y="17079"/>
+                <wp:lineTo x="457" y="17682"/>
+                <wp:lineTo x="0" y="18184"/>
+                <wp:lineTo x="0" y="19189"/>
+                <wp:lineTo x="457" y="19289"/>
+                <wp:lineTo x="457" y="20394"/>
+                <wp:lineTo x="1600" y="20897"/>
+                <wp:lineTo x="3810" y="20897"/>
+                <wp:lineTo x="3810" y="21399"/>
+                <wp:lineTo x="18135" y="21399"/>
+                <wp:lineTo x="18135" y="17682"/>
+                <wp:lineTo x="19964" y="17682"/>
+                <wp:lineTo x="20498" y="17280"/>
+                <wp:lineTo x="20421" y="8037"/>
+                <wp:lineTo x="21488" y="7937"/>
+                <wp:lineTo x="21488" y="904"/>
+                <wp:lineTo x="5639" y="0"/>
+                <wp:lineTo x="457" y="0"/>
+              </wp:wrapPolygon>
+            </wp:wrapTight>
+            <wp:docPr id="28" name="Imagem 28"/>
+            <wp:cNvGraphicFramePr>
+              <a:graphicFrameLocks xmlns:a="http://schemas.openxmlformats.org/drawingml/2006/main" noChangeAspect="1"/>
+            </wp:cNvGraphicFramePr>
+            <a:graphic xmlns:a="http://schemas.openxmlformats.org/drawingml/2006/main">
+              <a:graphicData uri="http://schemas.openxmlformats.org/drawingml/2006/picture">
+                <pic:pic xmlns:pic="http://schemas.openxmlformats.org/drawingml/2006/picture">
+                  <pic:nvPicPr>
+                    <pic:cNvPr id="0" name="Picture 1"/>
+                    <pic:cNvPicPr>
+                      <a:picLocks noChangeAspect="1" noChangeArrowheads="1"/>
+                    </pic:cNvPicPr>
+                  </pic:nvPicPr>
+                  <pic:blipFill>
+                    <a:blip r:embed="rId18">
+                      <a:extLst>
+                        <a:ext uri="{28A0092B-C50C-407E-A947-70E740481C1C}">
+                          <a14:useLocalDpi xmlns:a14="http://schemas.microsoft.com/office/drawing/2010/main" val="0"/>
+                        </a:ext>
+                      </a:extLst>
+                    </a:blip>
+                    <a:srcRect/>
+                    <a:stretch>
+                      <a:fillRect/>
+                    </a:stretch>
+                  </pic:blipFill>
+                  <pic:spPr bwMode="auto">
+                    <a:xfrm>
+                      <a:off x="0" y="0"/>
+                      <a:ext cx="5400040" cy="4095750"/>
+                    </a:xfrm>
+                    <a:prstGeom prst="rect">
+                      <a:avLst/>
+                    </a:prstGeom>
+                    <a:noFill/>
+                    <a:ln>
+                      <a:noFill/>
+                    </a:ln>
+                  </pic:spPr>
+                </pic:pic>
+              </a:graphicData>
+            </a:graphic>
+          </wp:anchor>
+        </w:drawing>
+      </w:r>
     </w:p>
     <w:p>
       <w:pPr>
@@ -21800,86 +21858,14 @@
     </w:p>
     <w:p>
       <w:pPr>
-        <w:rPr>
-          <w:rFonts w:ascii="Garamond" w:hAnsi="Garamond"/>
-          <w:b/>
-          <w:sz w:val="32"/>
-        </w:rPr>
-      </w:pPr>
-    </w:p>
-    <w:p>
-      <w:pPr>
-        <w:rPr>
-          <w:rFonts w:ascii="Garamond" w:hAnsi="Garamond"/>
-          <w:b/>
-          <w:sz w:val="32"/>
-        </w:rPr>
-      </w:pPr>
-    </w:p>
-    <w:p>
-      <w:pPr>
-        <w:rPr>
-          <w:rFonts w:ascii="Garamond" w:hAnsi="Garamond"/>
-          <w:b/>
-          <w:sz w:val="32"/>
-        </w:rPr>
-      </w:pPr>
-    </w:p>
-    <w:p>
-      <w:pPr>
-        <w:rPr>
-          <w:rFonts w:ascii="Garamond" w:hAnsi="Garamond"/>
-          <w:b/>
-          <w:sz w:val="32"/>
-        </w:rPr>
-      </w:pPr>
-    </w:p>
-    <w:p>
-      <w:pPr>
-        <w:rPr>
-          <w:rFonts w:ascii="Garamond" w:hAnsi="Garamond"/>
-          <w:b/>
-          <w:sz w:val="32"/>
-        </w:rPr>
-      </w:pPr>
-    </w:p>
-    <w:p>
-      <w:pPr>
-        <w:rPr>
-          <w:rFonts w:ascii="Garamond" w:hAnsi="Garamond"/>
-          <w:b/>
-          <w:sz w:val="32"/>
-        </w:rPr>
-      </w:pPr>
-    </w:p>
-    <w:p>
-      <w:pPr>
-        <w:rPr>
-          <w:rFonts w:ascii="Garamond" w:hAnsi="Garamond"/>
-          <w:b/>
-          <w:sz w:val="32"/>
-        </w:rPr>
-      </w:pPr>
-    </w:p>
-    <w:p>
-      <w:pPr>
-        <w:rPr>
-          <w:rFonts w:ascii="Garamond" w:hAnsi="Garamond"/>
-          <w:b/>
-          <w:sz w:val="32"/>
-        </w:rPr>
-      </w:pPr>
-    </w:p>
-    <w:p>
-      <w:pPr>
         <w:pStyle w:val="Ttulo1"/>
       </w:pPr>
-      <w:bookmarkStart w:id="15" w:name="_Toc535087831"/>
+      <w:bookmarkStart w:id="16" w:name="_Toc535087831"/>
       <w:r>
         <w:lastRenderedPageBreak/>
         <w:t>Diagrama de instalação:</w:t>
       </w:r>
-      <w:bookmarkEnd w:id="15"/>
+      <w:bookmarkEnd w:id="16"/>
     </w:p>
     <w:p>
       <w:pPr>
@@ -21893,16 +21879,7 @@
           <w:rFonts w:cstheme="minorHAnsi"/>
           <w:szCs w:val="24"/>
         </w:rPr>
-        <w:t xml:space="preserve">Este diagrama </w:t>
-      </w:r>
-      <w:bookmarkStart w:id="16" w:name="_GoBack"/>
-      <w:bookmarkEnd w:id="16"/>
-      <w:r>
-        <w:rPr>
-          <w:rFonts w:cstheme="minorHAnsi"/>
-          <w:szCs w:val="24"/>
-        </w:rPr>
-        <w:t>descreve as vertentes de software e de hardware do sistema.</w:t>
+        <w:t>Este diagrama descreve as vertentes de software e de hardware do sistema.</w:t>
       </w:r>
     </w:p>
     <w:p>
@@ -21912,6 +21889,125 @@
           <w:sz w:val="20"/>
         </w:rPr>
       </w:pPr>
+      <w:r>
+        <w:rPr>
+          <w:noProof/>
+        </w:rPr>
+        <mc:AlternateContent>
+          <mc:Choice Requires="wps">
+            <w:drawing>
+              <wp:anchor distT="0" distB="0" distL="114300" distR="114300" simplePos="0" relativeHeight="251699200" behindDoc="1" locked="0" layoutInCell="1" allowOverlap="1" wp14:anchorId="25FD7183" wp14:editId="06F87DB8">
+                <wp:simplePos x="0" y="0"/>
+                <wp:positionH relativeFrom="column">
+                  <wp:posOffset>-179705</wp:posOffset>
+                </wp:positionH>
+                <wp:positionV relativeFrom="paragraph">
+                  <wp:posOffset>3655695</wp:posOffset>
+                </wp:positionV>
+                <wp:extent cx="4977130" cy="635"/>
+                <wp:effectExtent l="0" t="0" r="0" b="0"/>
+                <wp:wrapTight wrapText="bothSides">
+                  <wp:wrapPolygon edited="0">
+                    <wp:start x="0" y="0"/>
+                    <wp:lineTo x="0" y="21600"/>
+                    <wp:lineTo x="21600" y="21600"/>
+                    <wp:lineTo x="21600" y="0"/>
+                  </wp:wrapPolygon>
+                </wp:wrapTight>
+                <wp:docPr id="30" name="Caixa de texto 30"/>
+                <wp:cNvGraphicFramePr/>
+                <a:graphic xmlns:a="http://schemas.openxmlformats.org/drawingml/2006/main">
+                  <a:graphicData uri="http://schemas.microsoft.com/office/word/2010/wordprocessingShape">
+                    <wps:wsp>
+                      <wps:cNvSpPr txBox="1"/>
+                      <wps:spPr>
+                        <a:xfrm>
+                          <a:off x="0" y="0"/>
+                          <a:ext cx="4977130" cy="635"/>
+                        </a:xfrm>
+                        <a:prstGeom prst="rect">
+                          <a:avLst/>
+                        </a:prstGeom>
+                        <a:solidFill>
+                          <a:prstClr val="white"/>
+                        </a:solidFill>
+                        <a:ln>
+                          <a:noFill/>
+                        </a:ln>
+                      </wps:spPr>
+                      <wps:txbx>
+                        <w:txbxContent>
+                          <w:p>
+                            <w:pPr>
+                              <w:pStyle w:val="Legenda"/>
+                              <w:rPr>
+                                <w:noProof/>
+                              </w:rPr>
+                            </w:pPr>
+                            <w:r>
+                              <w:t xml:space="preserve">Figura </w:t>
+                            </w:r>
+                            <w:fldSimple w:instr=" SEQ Figura \* ARABIC ">
+                              <w:r>
+                                <w:rPr>
+                                  <w:noProof/>
+                                </w:rPr>
+                                <w:t>6</w:t>
+                              </w:r>
+                            </w:fldSimple>
+                            <w:r>
+                              <w:t>-Diagrama de Instalação</w:t>
+                            </w:r>
+                          </w:p>
+                        </w:txbxContent>
+                      </wps:txbx>
+                      <wps:bodyPr rot="0" spcFirstLastPara="0" vertOverflow="overflow" horzOverflow="overflow" vert="horz" wrap="square" lIns="0" tIns="0" rIns="0" bIns="0" numCol="1" spcCol="0" rtlCol="0" fromWordArt="0" anchor="t" anchorCtr="0" forceAA="0" compatLnSpc="1">
+                        <a:prstTxWarp prst="textNoShape">
+                          <a:avLst/>
+                        </a:prstTxWarp>
+                        <a:spAutoFit/>
+                      </wps:bodyPr>
+                    </wps:wsp>
+                  </a:graphicData>
+                </a:graphic>
+              </wp:anchor>
+            </w:drawing>
+          </mc:Choice>
+          <mc:Fallback>
+            <w:pict>
+              <v:shape w14:anchorId="25FD7183" id="Caixa de texto 30" o:spid="_x0000_s1034" type="#_x0000_t202" style="position:absolute;left:0;text-align:left;margin-left:-14.15pt;margin-top:287.85pt;width:391.9pt;height:.05pt;z-index:-251617280;visibility:visible;mso-wrap-style:square;mso-wrap-distance-left:9pt;mso-wrap-distance-top:0;mso-wrap-distance-right:9pt;mso-wrap-distance-bottom:0;mso-position-horizontal:absolute;mso-position-horizontal-relative:text;mso-position-vertical:absolute;mso-position-vertical-relative:text;v-text-anchor:top" o:gfxdata="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" stroked="f">
+                <v:textbox style="mso-fit-shape-to-text:t" inset="0,0,0,0">
+                  <w:txbxContent>
+                    <w:p>
+                      <w:pPr>
+                        <w:pStyle w:val="Legenda"/>
+                        <w:rPr>
+                          <w:noProof/>
+                        </w:rPr>
+                      </w:pPr>
+                      <w:r>
+                        <w:t xml:space="preserve">Figura </w:t>
+                      </w:r>
+                      <w:fldSimple w:instr=" SEQ Figura \* ARABIC ">
+                        <w:r>
+                          <w:rPr>
+                            <w:noProof/>
+                          </w:rPr>
+                          <w:t>6</w:t>
+                        </w:r>
+                      </w:fldSimple>
+                      <w:r>
+                        <w:t>-Diagrama de Instalação</w:t>
+                      </w:r>
+                    </w:p>
+                  </w:txbxContent>
+                </v:textbox>
+                <w10:wrap type="tight"/>
+              </v:shape>
+            </w:pict>
+          </mc:Fallback>
+        </mc:AlternateContent>
+      </w:r>
       <w:r>
         <w:rPr>
           <w:noProof/>
@@ -21950,7 +22046,7 @@
                     </pic:cNvPicPr>
                   </pic:nvPicPr>
                   <pic:blipFill>
-                    <a:blip r:embed="rId18">
+                    <a:blip r:embed="rId19">
                       <a:extLst>
                         <a:ext uri="{28A0092B-C50C-407E-A947-70E740481C1C}">
                           <a14:useLocalDpi xmlns:a14="http://schemas.microsoft.com/office/drawing/2010/main" val="0"/>
@@ -22269,7 +22365,7 @@
                     </pic:cNvPicPr>
                   </pic:nvPicPr>
                   <pic:blipFill>
-                    <a:blip r:embed="rId19">
+                    <a:blip r:embed="rId20">
                       <a:extLst>
                         <a:ext uri="{28A0092B-C50C-407E-A947-70E740481C1C}">
                           <a14:useLocalDpi xmlns:a14="http://schemas.microsoft.com/office/drawing/2010/main" val="0"/>
@@ -22502,7 +22598,7 @@
                     </pic:cNvPicPr>
                   </pic:nvPicPr>
                   <pic:blipFill>
-                    <a:blip r:embed="rId20">
+                    <a:blip r:embed="rId21">
                       <a:extLst>
                         <a:ext uri="{28A0092B-C50C-407E-A947-70E740481C1C}">
                           <a14:useLocalDpi xmlns:a14="http://schemas.microsoft.com/office/drawing/2010/main" val="0"/>
@@ -22699,7 +22795,7 @@
                     </pic:cNvPicPr>
                   </pic:nvPicPr>
                   <pic:blipFill>
-                    <a:blip r:embed="rId21">
+                    <a:blip r:embed="rId22">
                       <a:extLst>
                         <a:ext uri="{28A0092B-C50C-407E-A947-70E740481C1C}">
                           <a14:useLocalDpi xmlns:a14="http://schemas.microsoft.com/office/drawing/2010/main" val="0"/>
@@ -22764,81 +22860,6 @@
         </w:rPr>
       </w:pPr>
       <w:bookmarkStart w:id="18" w:name="_Toc535087833"/>
-      <w:r>
-        <w:rPr>
-          <w:noProof/>
-        </w:rPr>
-        <w:drawing>
-          <wp:anchor distT="0" distB="0" distL="114300" distR="114300" simplePos="0" relativeHeight="251669504" behindDoc="1" locked="0" layoutInCell="1" allowOverlap="1">
-            <wp:simplePos x="0" y="0"/>
-            <wp:positionH relativeFrom="column">
-              <wp:posOffset>-499110</wp:posOffset>
-            </wp:positionH>
-            <wp:positionV relativeFrom="paragraph">
-              <wp:posOffset>5501005</wp:posOffset>
-            </wp:positionV>
-            <wp:extent cx="6851650" cy="2724150"/>
-            <wp:effectExtent l="0" t="0" r="6350" b="0"/>
-            <wp:wrapTight wrapText="bothSides">
-              <wp:wrapPolygon edited="0">
-                <wp:start x="0" y="0"/>
-                <wp:lineTo x="0" y="21449"/>
-                <wp:lineTo x="21560" y="21449"/>
-                <wp:lineTo x="21560" y="0"/>
-                <wp:lineTo x="0" y="0"/>
-              </wp:wrapPolygon>
-            </wp:wrapTight>
-            <wp:docPr id="14" name="Imagem 14"/>
-            <wp:cNvGraphicFramePr>
-              <a:graphicFrameLocks xmlns:a="http://schemas.openxmlformats.org/drawingml/2006/main" noChangeAspect="1"/>
-            </wp:cNvGraphicFramePr>
-            <a:graphic xmlns:a="http://schemas.openxmlformats.org/drawingml/2006/main">
-              <a:graphicData uri="http://schemas.openxmlformats.org/drawingml/2006/picture">
-                <pic:pic xmlns:pic="http://schemas.openxmlformats.org/drawingml/2006/picture">
-                  <pic:nvPicPr>
-                    <pic:cNvPr id="0" name="Picture 5"/>
-                    <pic:cNvPicPr>
-                      <a:picLocks noChangeAspect="1" noChangeArrowheads="1"/>
-                    </pic:cNvPicPr>
-                  </pic:nvPicPr>
-                  <pic:blipFill>
-                    <a:blip r:embed="rId22">
-                      <a:extLst>
-                        <a:ext uri="{28A0092B-C50C-407E-A947-70E740481C1C}">
-                          <a14:useLocalDpi xmlns:a14="http://schemas.microsoft.com/office/drawing/2010/main" val="0"/>
-                        </a:ext>
-                      </a:extLst>
-                    </a:blip>
-                    <a:srcRect/>
-                    <a:stretch>
-                      <a:fillRect/>
-                    </a:stretch>
-                  </pic:blipFill>
-                  <pic:spPr bwMode="auto">
-                    <a:xfrm>
-                      <a:off x="0" y="0"/>
-                      <a:ext cx="6851650" cy="2724150"/>
-                    </a:xfrm>
-                    <a:prstGeom prst="rect">
-                      <a:avLst/>
-                    </a:prstGeom>
-                    <a:noFill/>
-                    <a:ln>
-                      <a:noFill/>
-                    </a:ln>
-                  </pic:spPr>
-                </pic:pic>
-              </a:graphicData>
-            </a:graphic>
-            <wp14:sizeRelH relativeFrom="margin">
-              <wp14:pctWidth>0</wp14:pctWidth>
-            </wp14:sizeRelH>
-            <wp14:sizeRelV relativeFrom="margin">
-              <wp14:pctHeight>0</wp14:pctHeight>
-            </wp14:sizeRelV>
-          </wp:anchor>
-        </w:drawing>
-      </w:r>
       <w:r>
         <w:rPr>
           <w:noProof/>
@@ -23010,6 +23031,135 @@
           <w:rFonts w:cstheme="minorHAnsi"/>
         </w:rPr>
       </w:pPr>
+    </w:p>
+    <w:p>
+      <w:pPr>
+        <w:rPr>
+          <w:rFonts w:ascii="Garamond" w:hAnsi="Garamond"/>
+          <w:b/>
+          <w:sz w:val="32"/>
+        </w:rPr>
+      </w:pPr>
+    </w:p>
+    <w:p>
+      <w:pPr>
+        <w:rPr>
+          <w:rFonts w:ascii="Garamond" w:hAnsi="Garamond"/>
+          <w:b/>
+          <w:sz w:val="32"/>
+        </w:rPr>
+      </w:pPr>
+      <w:r>
+        <w:rPr>
+          <w:noProof/>
+        </w:rPr>
+        <w:drawing>
+          <wp:anchor distT="0" distB="0" distL="114300" distR="114300" simplePos="0" relativeHeight="251701248" behindDoc="1" locked="0" layoutInCell="1" allowOverlap="1" wp14:anchorId="06E05DD5" wp14:editId="687C7903">
+            <wp:simplePos x="0" y="0"/>
+            <wp:positionH relativeFrom="margin">
+              <wp:posOffset>-679666</wp:posOffset>
+            </wp:positionH>
+            <wp:positionV relativeFrom="paragraph">
+              <wp:posOffset>281545</wp:posOffset>
+            </wp:positionV>
+            <wp:extent cx="6851650" cy="2724150"/>
+            <wp:effectExtent l="0" t="0" r="6350" b="0"/>
+            <wp:wrapTight wrapText="bothSides">
+              <wp:wrapPolygon edited="0">
+                <wp:start x="0" y="0"/>
+                <wp:lineTo x="0" y="21449"/>
+                <wp:lineTo x="21560" y="21449"/>
+                <wp:lineTo x="21560" y="0"/>
+                <wp:lineTo x="0" y="0"/>
+              </wp:wrapPolygon>
+            </wp:wrapTight>
+            <wp:docPr id="14" name="Imagem 14"/>
+            <wp:cNvGraphicFramePr>
+              <a:graphicFrameLocks xmlns:a="http://schemas.openxmlformats.org/drawingml/2006/main" noChangeAspect="1"/>
+            </wp:cNvGraphicFramePr>
+            <a:graphic xmlns:a="http://schemas.openxmlformats.org/drawingml/2006/main">
+              <a:graphicData uri="http://schemas.openxmlformats.org/drawingml/2006/picture">
+                <pic:pic xmlns:pic="http://schemas.openxmlformats.org/drawingml/2006/picture">
+                  <pic:nvPicPr>
+                    <pic:cNvPr id="0" name="Picture 5"/>
+                    <pic:cNvPicPr>
+                      <a:picLocks noChangeAspect="1" noChangeArrowheads="1"/>
+                    </pic:cNvPicPr>
+                  </pic:nvPicPr>
+                  <pic:blipFill>
+                    <a:blip r:embed="rId25">
+                      <a:extLst>
+                        <a:ext uri="{28A0092B-C50C-407E-A947-70E740481C1C}">
+                          <a14:useLocalDpi xmlns:a14="http://schemas.microsoft.com/office/drawing/2010/main" val="0"/>
+                        </a:ext>
+                      </a:extLst>
+                    </a:blip>
+                    <a:srcRect/>
+                    <a:stretch>
+                      <a:fillRect/>
+                    </a:stretch>
+                  </pic:blipFill>
+                  <pic:spPr bwMode="auto">
+                    <a:xfrm>
+                      <a:off x="0" y="0"/>
+                      <a:ext cx="6851650" cy="2724150"/>
+                    </a:xfrm>
+                    <a:prstGeom prst="rect">
+                      <a:avLst/>
+                    </a:prstGeom>
+                    <a:noFill/>
+                    <a:ln>
+                      <a:noFill/>
+                    </a:ln>
+                  </pic:spPr>
+                </pic:pic>
+              </a:graphicData>
+            </a:graphic>
+            <wp14:sizeRelH relativeFrom="margin">
+              <wp14:pctWidth>0</wp14:pctWidth>
+            </wp14:sizeRelH>
+            <wp14:sizeRelV relativeFrom="margin">
+              <wp14:pctHeight>0</wp14:pctHeight>
+            </wp14:sizeRelV>
+          </wp:anchor>
+        </w:drawing>
+      </w:r>
+    </w:p>
+    <w:p>
+      <w:pPr>
+        <w:rPr>
+          <w:rFonts w:ascii="Garamond" w:hAnsi="Garamond"/>
+          <w:b/>
+          <w:sz w:val="32"/>
+        </w:rPr>
+      </w:pPr>
+    </w:p>
+    <w:p>
+      <w:pPr>
+        <w:rPr>
+          <w:rFonts w:ascii="Garamond" w:hAnsi="Garamond"/>
+          <w:b/>
+          <w:sz w:val="32"/>
+        </w:rPr>
+      </w:pPr>
+    </w:p>
+    <w:p>
+      <w:pPr>
+        <w:rPr>
+          <w:rFonts w:ascii="Garamond" w:hAnsi="Garamond"/>
+          <w:b/>
+          <w:sz w:val="32"/>
+        </w:rPr>
+      </w:pPr>
+    </w:p>
+    <w:p>
+      <w:pPr>
+        <w:rPr>
+          <w:rFonts w:ascii="Garamond" w:hAnsi="Garamond"/>
+          <w:b/>
+          <w:sz w:val="32"/>
+        </w:rPr>
+      </w:pPr>
       <w:r>
         <w:rPr>
           <w:noProof/>
@@ -23018,10 +23168,10 @@
           <wp:anchor distT="0" distB="0" distL="114300" distR="114300" simplePos="0" relativeHeight="251670528" behindDoc="1" locked="0" layoutInCell="1" allowOverlap="1">
             <wp:simplePos x="0" y="0"/>
             <wp:positionH relativeFrom="margin">
-              <wp:posOffset>-441960</wp:posOffset>
+              <wp:align>center</wp:align>
             </wp:positionH>
             <wp:positionV relativeFrom="paragraph">
-              <wp:posOffset>0</wp:posOffset>
+              <wp:posOffset>371751</wp:posOffset>
             </wp:positionV>
             <wp:extent cx="6162675" cy="2254885"/>
             <wp:effectExtent l="0" t="0" r="9525" b="0"/>
@@ -23048,7 +23198,7 @@
                     </pic:cNvPicPr>
                   </pic:nvPicPr>
                   <pic:blipFill>
-                    <a:blip r:embed="rId25">
+                    <a:blip r:embed="rId26">
                       <a:extLst>
                         <a:ext uri="{28A0092B-C50C-407E-A947-70E740481C1C}">
                           <a14:useLocalDpi xmlns:a14="http://schemas.microsoft.com/office/drawing/2010/main" val="0"/>
@@ -23089,7 +23239,89 @@
     <w:p>
       <w:pPr>
         <w:rPr>
+          <w:rFonts w:ascii="Garamond" w:hAnsi="Garamond"/>
+          <w:b/>
+          <w:sz w:val="32"/>
+        </w:rPr>
+      </w:pPr>
+    </w:p>
+    <w:p>
+      <w:pPr>
+        <w:rPr>
+          <w:rFonts w:ascii="Garamond" w:hAnsi="Garamond"/>
+          <w:b/>
+          <w:sz w:val="32"/>
+        </w:rPr>
+      </w:pPr>
+    </w:p>
+    <w:p>
+      <w:pPr>
+        <w:rPr>
+          <w:rFonts w:ascii="Garamond" w:hAnsi="Garamond"/>
+          <w:b/>
+          <w:sz w:val="32"/>
+        </w:rPr>
+      </w:pPr>
+    </w:p>
+    <w:p>
+      <w:pPr>
+        <w:rPr>
+          <w:rFonts w:ascii="Garamond" w:hAnsi="Garamond"/>
+          <w:b/>
+          <w:sz w:val="32"/>
+        </w:rPr>
+      </w:pPr>
+    </w:p>
+    <w:p>
+      <w:pPr>
+        <w:rPr>
+          <w:rFonts w:ascii="Garamond" w:hAnsi="Garamond"/>
+          <w:b/>
+          <w:sz w:val="32"/>
+        </w:rPr>
+      </w:pPr>
+    </w:p>
+    <w:p>
+      <w:pPr>
+        <w:rPr>
           <w:rFonts w:cstheme="minorHAnsi"/>
+        </w:rPr>
+      </w:pPr>
+      <w:r>
+        <w:rPr>
+          <w:rFonts w:ascii="Garamond" w:hAnsi="Garamond"/>
+          <w:b/>
+          <w:sz w:val="32"/>
+        </w:rPr>
+        <w:t>Atividades e tempos gastos em horas por elemento de grupo</w:t>
+      </w:r>
+      <w:r>
+        <w:rPr>
+          <w:rFonts w:ascii="Garamond" w:hAnsi="Garamond"/>
+          <w:b/>
+          <w:sz w:val="32"/>
+        </w:rPr>
+        <w:t>:</w:t>
+      </w:r>
+    </w:p>
+    <w:p>
+      <w:pPr>
+        <w:rPr>
+          <w:rFonts w:cstheme="minorHAnsi"/>
+        </w:rPr>
+      </w:pPr>
+    </w:p>
+    <w:p>
+      <w:pPr>
+        <w:rPr>
+          <w:rFonts w:cstheme="minorHAnsi"/>
+        </w:rPr>
+      </w:pPr>
+    </w:p>
+    <w:p>
+      <w:pPr>
+        <w:rPr>
+          <w:sz w:val="32"/>
         </w:rPr>
       </w:pPr>
       <w:r>
@@ -23103,7 +23335,7 @@
               <wp:align>left</wp:align>
             </wp:positionH>
             <wp:positionV relativeFrom="paragraph">
-              <wp:posOffset>285750</wp:posOffset>
+              <wp:posOffset>495995</wp:posOffset>
             </wp:positionV>
             <wp:extent cx="5095875" cy="2631440"/>
             <wp:effectExtent l="0" t="0" r="9525" b="0"/>
@@ -23130,7 +23362,7 @@
                     </pic:cNvPicPr>
                   </pic:nvPicPr>
                   <pic:blipFill>
-                    <a:blip r:embed="rId26">
+                    <a:blip r:embed="rId27">
                       <a:extLst>
                         <a:ext uri="{28A0092B-C50C-407E-A947-70E740481C1C}">
                           <a14:useLocalDpi xmlns:a14="http://schemas.microsoft.com/office/drawing/2010/main" val="0"/>
@@ -23167,34 +23399,19 @@
           </wp:anchor>
         </w:drawing>
       </w:r>
+    </w:p>
+    <w:p>
+      <w:pPr>
+        <w:rPr>
+          <w:sz w:val="32"/>
+        </w:rPr>
+      </w:pPr>
+    </w:p>
+    <w:p>
       <w:r>
         <w:rPr>
-          <w:rFonts w:ascii="Garamond" w:hAnsi="Garamond"/>
-          <w:b/>
-          <w:sz w:val="32"/>
-        </w:rPr>
-        <w:t>Atividades e tempos gastos em horas por elemento de grupo</w:t>
-      </w:r>
-      <w:r>
-        <w:rPr>
-          <w:rFonts w:ascii="Garamond" w:hAnsi="Garamond"/>
-          <w:b/>
-          <w:sz w:val="32"/>
-        </w:rPr>
-        <w:t>:</w:t>
-      </w:r>
-    </w:p>
-    <w:p>
-      <w:pPr>
-        <w:rPr>
-          <w:rFonts w:cstheme="minorHAnsi"/>
-        </w:rPr>
-      </w:pPr>
-      <w:r>
-        <w:rPr>
           <w:noProof/>
         </w:rPr>
-        <w:lastRenderedPageBreak/>
         <w:drawing>
           <wp:anchor distT="0" distB="0" distL="114300" distR="114300" simplePos="0" relativeHeight="251672576" behindDoc="1" locked="0" layoutInCell="1" allowOverlap="1">
             <wp:simplePos x="0" y="0"/>
@@ -23202,7 +23419,7 @@
               <wp:align>left</wp:align>
             </wp:positionH>
             <wp:positionV relativeFrom="paragraph">
-              <wp:posOffset>2603500</wp:posOffset>
+              <wp:posOffset>6350</wp:posOffset>
             </wp:positionV>
             <wp:extent cx="5038725" cy="3092450"/>
             <wp:effectExtent l="0" t="0" r="9525" b="0"/>
@@ -23229,7 +23446,7 @@
                     </pic:cNvPicPr>
                   </pic:nvPicPr>
                   <pic:blipFill>
-                    <a:blip r:embed="rId27">
+                    <a:blip r:embed="rId28">
                       <a:extLst>
                         <a:ext uri="{28A0092B-C50C-407E-A947-70E740481C1C}">
                           <a14:useLocalDpi xmlns:a14="http://schemas.microsoft.com/office/drawing/2010/main" val="0"/>
@@ -23267,42 +23484,6 @@
         </w:drawing>
       </w:r>
     </w:p>
-    <w:p>
-      <w:pPr>
-        <w:rPr>
-          <w:rFonts w:cstheme="minorHAnsi"/>
-        </w:rPr>
-      </w:pPr>
-    </w:p>
-    <w:p>
-      <w:pPr>
-        <w:rPr>
-          <w:rFonts w:cstheme="minorHAnsi"/>
-        </w:rPr>
-      </w:pPr>
-    </w:p>
-    <w:p>
-      <w:pPr>
-        <w:rPr>
-          <w:rFonts w:cstheme="minorHAnsi"/>
-        </w:rPr>
-      </w:pPr>
-    </w:p>
-    <w:p>
-      <w:pPr>
-        <w:rPr>
-          <w:sz w:val="32"/>
-        </w:rPr>
-      </w:pPr>
-    </w:p>
-    <w:p>
-      <w:pPr>
-        <w:rPr>
-          <w:sz w:val="32"/>
-        </w:rPr>
-      </w:pPr>
-    </w:p>
-    <w:p/>
     <w:p/>
     <w:p/>
     <w:p/>
@@ -23310,7 +23491,7 @@
     <w:p/>
     <w:p/>
     <w:sectPr>
-      <w:footerReference w:type="default" r:id="rId28"/>
+      <w:footerReference w:type="default" r:id="rId29"/>
       <w:pgSz w:w="11906" w:h="16838"/>
       <w:pgMar w:top="1417" w:right="1701" w:bottom="1417" w:left="1701" w:header="708" w:footer="708" w:gutter="0"/>
       <w:cols w:space="708"/>
@@ -27369,6 +27550,7 @@
   <w:style w:type="character" w:default="1" w:styleId="Tipodeletrapredefinidodopargrafo">
     <w:name w:val="Default Paragraph Font"/>
     <w:uiPriority w:val="1"/>
+    <w:semiHidden/>
     <w:unhideWhenUsed/>
   </w:style>
   <w:style w:type="table" w:default="1" w:styleId="Tabelanormal">
@@ -28535,7 +28717,7 @@
 </file>
 
 <file path=customXml/itemProps1.xml><?xml version="1.0" encoding="utf-8"?>
-<ds:datastoreItem xmlns:ds="http://schemas.openxmlformats.org/officeDocument/2006/customXml" ds:itemID="{8ABCC02D-476A-4E0B-864A-ECC7890C76B1}">
+<ds:datastoreItem xmlns:ds="http://schemas.openxmlformats.org/officeDocument/2006/customXml" ds:itemID="{AD9FDCE0-898F-49AC-B649-C29BD9C6958E}">
   <ds:schemaRefs>
     <ds:schemaRef ds:uri="http://schemas.openxmlformats.org/officeDocument/2006/bibliography"/>
   </ds:schemaRefs>

</xml_diff>